<commit_message>
Added data structure table
</commit_message>
<xml_diff>
--- a/Datastrukturer-skema-cheap.docx
+++ b/Datastrukturer-skema-cheap.docx
@@ -386,7 +386,6 @@
                 <w:spacing w:val="0"/>
                 <w:position w:val="0"/>
                 <w:sz w:val="22"/>
-                <w:shd w:fill="auto" w:val="clear"/>
               </w:rPr>
             </w:pPr>
             <w:r>
@@ -428,7 +427,6 @@
                 <w:spacing w:val="0"/>
                 <w:position w:val="0"/>
                 <w:sz w:val="22"/>
-                <w:shd w:fill="auto" w:val="clear"/>
               </w:rPr>
             </w:pPr>
             <w:r>
@@ -470,7 +468,6 @@
                 <w:spacing w:val="0"/>
                 <w:position w:val="0"/>
                 <w:sz w:val="22"/>
-                <w:shd w:fill="auto" w:val="clear"/>
               </w:rPr>
             </w:pPr>
             <w:r>
@@ -512,7 +509,6 @@
                 <w:spacing w:val="0"/>
                 <w:position w:val="0"/>
                 <w:sz w:val="22"/>
-                <w:shd w:fill="auto" w:val="clear"/>
               </w:rPr>
             </w:pPr>
             <w:r>
@@ -554,7 +550,6 @@
                 <w:spacing w:val="0"/>
                 <w:position w:val="0"/>
                 <w:sz w:val="22"/>
-                <w:shd w:fill="auto" w:val="clear"/>
               </w:rPr>
             </w:pPr>
             <w:r>
@@ -596,7 +591,6 @@
                 <w:spacing w:val="0"/>
                 <w:position w:val="0"/>
                 <w:sz w:val="22"/>
-                <w:shd w:fill="auto" w:val="clear"/>
               </w:rPr>
             </w:pPr>
             <w:r>
@@ -676,7 +670,6 @@
                 <w:color w:val="auto"/>
                 <w:spacing w:val="0"/>
                 <w:position w:val="0"/>
-                <w:shd w:fill="auto" w:val="clear"/>
               </w:rPr>
             </w:pPr>
             <w:r>
@@ -718,7 +711,6 @@
                 <w:color w:val="auto"/>
                 <w:spacing w:val="0"/>
                 <w:position w:val="0"/>
-                <w:shd w:fill="auto" w:val="clear"/>
               </w:rPr>
             </w:pPr>
             <w:r>
@@ -760,7 +752,6 @@
                 <w:color w:val="auto"/>
                 <w:spacing w:val="0"/>
                 <w:position w:val="0"/>
-                <w:shd w:fill="auto" w:val="clear"/>
               </w:rPr>
             </w:pPr>
             <w:r>
@@ -802,7 +793,6 @@
                 <w:color w:val="auto"/>
                 <w:spacing w:val="0"/>
                 <w:position w:val="0"/>
-                <w:shd w:fill="auto" w:val="clear"/>
               </w:rPr>
             </w:pPr>
             <w:r>
@@ -858,7 +848,6 @@
               <w:rPr>
                 <w:spacing w:val="0"/>
                 <w:position w:val="0"/>
-                <w:shd w:fill="auto" w:val="clear"/>
               </w:rPr>
             </w:pPr>
             <w:r>
@@ -920,7 +909,6 @@
                 <w:spacing w:val="0"/>
                 <w:position w:val="0"/>
                 <w:sz w:val="22"/>
-                <w:shd w:fill="auto" w:val="clear"/>
               </w:rPr>
             </w:pPr>
             <w:r>
@@ -962,7 +950,6 @@
                 <w:spacing w:val="0"/>
                 <w:position w:val="0"/>
                 <w:sz w:val="22"/>
-                <w:shd w:fill="auto" w:val="clear"/>
               </w:rPr>
             </w:pPr>
             <w:r>
@@ -1017,7 +1004,6 @@
                 <w:spacing w:val="0"/>
                 <w:position w:val="0"/>
                 <w:sz w:val="22"/>
-                <w:shd w:fill="auto" w:val="clear"/>
               </w:rPr>
             </w:pPr>
             <w:r>
@@ -1071,7 +1057,6 @@
                 <w:spacing w:val="0"/>
                 <w:position w:val="0"/>
                 <w:sz w:val="22"/>
-                <w:shd w:fill="auto" w:val="clear"/>
               </w:rPr>
             </w:pPr>
             <w:r>
@@ -1125,7 +1110,6 @@
                 <w:spacing w:val="0"/>
                 <w:position w:val="0"/>
                 <w:sz w:val="22"/>
-                <w:shd w:fill="auto" w:val="clear"/>
               </w:rPr>
             </w:pPr>
             <w:r>
@@ -1249,7 +1233,6 @@
                 <w:color w:val="auto"/>
                 <w:spacing w:val="0"/>
                 <w:position w:val="0"/>
-                <w:shd w:fill="auto" w:val="clear"/>
               </w:rPr>
             </w:pPr>
             <w:r>
@@ -1291,7 +1274,6 @@
                 <w:color w:val="auto"/>
                 <w:spacing w:val="0"/>
                 <w:position w:val="0"/>
-                <w:shd w:fill="auto" w:val="clear"/>
               </w:rPr>
             </w:pPr>
             <w:r>
@@ -1333,7 +1315,6 @@
                 <w:color w:val="auto"/>
                 <w:spacing w:val="0"/>
                 <w:position w:val="0"/>
-                <w:shd w:fill="auto" w:val="clear"/>
               </w:rPr>
             </w:pPr>
             <w:r>
@@ -1375,7 +1356,6 @@
                 <w:color w:val="auto"/>
                 <w:spacing w:val="0"/>
                 <w:position w:val="0"/>
-                <w:shd w:fill="auto" w:val="clear"/>
               </w:rPr>
             </w:pPr>
             <w:r>
@@ -1457,7 +1437,6 @@
                 <w:spacing w:val="0"/>
                 <w:position w:val="0"/>
                 <w:sz w:val="22"/>
-                <w:shd w:fill="auto" w:val="clear"/>
               </w:rPr>
             </w:pPr>
             <w:r>
@@ -1499,7 +1478,6 @@
                 <w:spacing w:val="0"/>
                 <w:position w:val="0"/>
                 <w:sz w:val="22"/>
-                <w:shd w:fill="auto" w:val="clear"/>
               </w:rPr>
             </w:pPr>
             <w:r>
@@ -1541,7 +1519,6 @@
                 <w:spacing w:val="0"/>
                 <w:position w:val="0"/>
                 <w:sz w:val="22"/>
-                <w:shd w:fill="auto" w:val="clear"/>
               </w:rPr>
             </w:pPr>
             <w:r>
@@ -1583,7 +1560,6 @@
                 <w:spacing w:val="0"/>
                 <w:position w:val="0"/>
                 <w:sz w:val="22"/>
-                <w:shd w:fill="auto" w:val="clear"/>
               </w:rPr>
             </w:pPr>
             <w:r>
@@ -1625,7 +1601,6 @@
                 <w:spacing w:val="0"/>
                 <w:position w:val="0"/>
                 <w:sz w:val="22"/>
-                <w:shd w:fill="auto" w:val="clear"/>
               </w:rPr>
             </w:pPr>
             <w:r>
@@ -1667,7 +1642,6 @@
                 <w:spacing w:val="0"/>
                 <w:position w:val="0"/>
                 <w:sz w:val="22"/>
-                <w:shd w:fill="auto" w:val="clear"/>
               </w:rPr>
             </w:pPr>
             <w:r>
@@ -1747,7 +1721,6 @@
                 <w:color w:val="auto"/>
                 <w:spacing w:val="0"/>
                 <w:position w:val="0"/>
-                <w:shd w:fill="auto" w:val="clear"/>
               </w:rPr>
             </w:pPr>
             <w:r>
@@ -1789,7 +1762,6 @@
                 <w:color w:val="auto"/>
                 <w:spacing w:val="0"/>
                 <w:position w:val="0"/>
-                <w:shd w:fill="auto" w:val="clear"/>
               </w:rPr>
             </w:pPr>
             <w:r>
@@ -1831,7 +1803,6 @@
                 <w:color w:val="auto"/>
                 <w:spacing w:val="0"/>
                 <w:position w:val="0"/>
-                <w:shd w:fill="auto" w:val="clear"/>
               </w:rPr>
             </w:pPr>
             <w:r>
@@ -1945,7 +1916,6 @@
                 <w:spacing w:val="0"/>
                 <w:position w:val="0"/>
                 <w:sz w:val="22"/>
-                <w:shd w:fill="auto" w:val="clear"/>
               </w:rPr>
             </w:pPr>
             <w:r>
@@ -1987,7 +1957,6 @@
                 <w:spacing w:val="0"/>
                 <w:position w:val="0"/>
                 <w:sz w:val="22"/>
-                <w:shd w:fill="auto" w:val="clear"/>
               </w:rPr>
             </w:pPr>
             <w:r>
@@ -2029,7 +1998,6 @@
                 <w:spacing w:val="0"/>
                 <w:position w:val="0"/>
                 <w:sz w:val="22"/>
-                <w:shd w:fill="auto" w:val="clear"/>
               </w:rPr>
             </w:pPr>
             <w:r>
@@ -2071,7 +2039,6 @@
                 <w:spacing w:val="0"/>
                 <w:position w:val="0"/>
                 <w:sz w:val="22"/>
-                <w:shd w:fill="auto" w:val="clear"/>
               </w:rPr>
             </w:pPr>
             <w:r>
@@ -2113,7 +2080,6 @@
                 <w:spacing w:val="0"/>
                 <w:position w:val="0"/>
                 <w:sz w:val="22"/>
-                <w:shd w:fill="auto" w:val="clear"/>
               </w:rPr>
             </w:pPr>
             <w:r>
@@ -2155,7 +2121,6 @@
                 <w:spacing w:val="0"/>
                 <w:position w:val="0"/>
                 <w:sz w:val="22"/>
-                <w:shd w:fill="auto" w:val="clear"/>
               </w:rPr>
             </w:pPr>
             <w:r>
@@ -2235,7 +2200,6 @@
                 <w:color w:val="auto"/>
                 <w:spacing w:val="0"/>
                 <w:position w:val="0"/>
-                <w:shd w:fill="auto" w:val="clear"/>
               </w:rPr>
             </w:pPr>
             <w:r>
@@ -2277,7 +2241,6 @@
                 <w:color w:val="auto"/>
                 <w:spacing w:val="0"/>
                 <w:position w:val="0"/>
-                <w:shd w:fill="auto" w:val="clear"/>
               </w:rPr>
             </w:pPr>
             <w:r>
@@ -2319,7 +2282,6 @@
                 <w:color w:val="auto"/>
                 <w:spacing w:val="0"/>
                 <w:position w:val="0"/>
-                <w:shd w:fill="auto" w:val="clear"/>
               </w:rPr>
             </w:pPr>
             <w:r>
@@ -2433,7 +2395,6 @@
                 <w:spacing w:val="0"/>
                 <w:position w:val="0"/>
                 <w:sz w:val="22"/>
-                <w:shd w:fill="auto" w:val="clear"/>
               </w:rPr>
             </w:pPr>
             <w:r>
@@ -2475,7 +2436,6 @@
                 <w:spacing w:val="0"/>
                 <w:position w:val="0"/>
                 <w:sz w:val="22"/>
-                <w:shd w:fill="auto" w:val="clear"/>
               </w:rPr>
             </w:pPr>
             <w:r>
@@ -2517,7 +2477,6 @@
                 <w:spacing w:val="0"/>
                 <w:position w:val="0"/>
                 <w:sz w:val="22"/>
-                <w:shd w:fill="auto" w:val="clear"/>
               </w:rPr>
             </w:pPr>
             <w:r>
@@ -2559,7 +2518,6 @@
                 <w:spacing w:val="0"/>
                 <w:position w:val="0"/>
                 <w:sz w:val="22"/>
-                <w:shd w:fill="auto" w:val="clear"/>
               </w:rPr>
             </w:pPr>
             <w:r>
@@ -2601,7 +2559,6 @@
                 <w:spacing w:val="0"/>
                 <w:position w:val="0"/>
                 <w:sz w:val="22"/>
-                <w:shd w:fill="auto" w:val="clear"/>
               </w:rPr>
             </w:pPr>
             <w:r>
@@ -2643,7 +2600,6 @@
                 <w:spacing w:val="0"/>
                 <w:position w:val="0"/>
                 <w:sz w:val="22"/>
-                <w:shd w:fill="auto" w:val="clear"/>
               </w:rPr>
             </w:pPr>
             <w:r>
@@ -2723,7 +2679,6 @@
                 <w:color w:val="auto"/>
                 <w:spacing w:val="0"/>
                 <w:position w:val="0"/>
-                <w:shd w:fill="auto" w:val="clear"/>
               </w:rPr>
             </w:pPr>
             <w:r>
@@ -2765,7 +2720,6 @@
                 <w:color w:val="auto"/>
                 <w:spacing w:val="0"/>
                 <w:position w:val="0"/>
-                <w:shd w:fill="auto" w:val="clear"/>
               </w:rPr>
             </w:pPr>
             <w:r>
@@ -2807,7 +2761,6 @@
                 <w:color w:val="auto"/>
                 <w:spacing w:val="0"/>
                 <w:position w:val="0"/>
-                <w:shd w:fill="auto" w:val="clear"/>
               </w:rPr>
             </w:pPr>
             <w:r>
@@ -2849,7 +2802,6 @@
                 <w:color w:val="auto"/>
                 <w:spacing w:val="0"/>
                 <w:position w:val="0"/>
-                <w:shd w:fill="auto" w:val="clear"/>
               </w:rPr>
             </w:pPr>
             <w:r>
@@ -3007,7 +2959,6 @@
                 <w:spacing w:val="0"/>
                 <w:position w:val="0"/>
                 <w:sz w:val="22"/>
-                <w:shd w:fill="auto" w:val="clear"/>
               </w:rPr>
             </w:pPr>
             <w:r>
@@ -3049,7 +3000,6 @@
                 <w:spacing w:val="0"/>
                 <w:position w:val="0"/>
                 <w:sz w:val="22"/>
-                <w:shd w:fill="auto" w:val="clear"/>
               </w:rPr>
             </w:pPr>
             <w:r>
@@ -3091,7 +3041,6 @@
                 <w:spacing w:val="0"/>
                 <w:position w:val="0"/>
                 <w:sz w:val="22"/>
-                <w:shd w:fill="auto" w:val="clear"/>
               </w:rPr>
             </w:pPr>
             <w:r>
@@ -3133,7 +3082,6 @@
                 <w:spacing w:val="0"/>
                 <w:position w:val="0"/>
                 <w:sz w:val="22"/>
-                <w:shd w:fill="auto" w:val="clear"/>
               </w:rPr>
             </w:pPr>
             <w:r>
@@ -3175,7 +3123,6 @@
                 <w:spacing w:val="0"/>
                 <w:position w:val="0"/>
                 <w:sz w:val="22"/>
-                <w:shd w:fill="auto" w:val="clear"/>
               </w:rPr>
             </w:pPr>
             <w:r>
@@ -3217,7 +3164,6 @@
                 <w:spacing w:val="0"/>
                 <w:position w:val="0"/>
                 <w:sz w:val="22"/>
-                <w:shd w:fill="auto" w:val="clear"/>
               </w:rPr>
             </w:pPr>
             <w:r>
@@ -3297,7 +3243,6 @@
                 <w:color w:val="auto"/>
                 <w:spacing w:val="0"/>
                 <w:position w:val="0"/>
-                <w:shd w:fill="auto" w:val="clear"/>
               </w:rPr>
             </w:pPr>
             <w:r>
@@ -3339,7 +3284,6 @@
                 <w:color w:val="auto"/>
                 <w:spacing w:val="0"/>
                 <w:position w:val="0"/>
-                <w:shd w:fill="auto" w:val="clear"/>
               </w:rPr>
             </w:pPr>
             <w:r>
@@ -3381,7 +3325,6 @@
                 <w:color w:val="auto"/>
                 <w:spacing w:val="0"/>
                 <w:position w:val="0"/>
-                <w:shd w:fill="auto" w:val="clear"/>
               </w:rPr>
             </w:pPr>
             <w:r>
@@ -3423,7 +3366,6 @@
                 <w:color w:val="auto"/>
                 <w:spacing w:val="0"/>
                 <w:position w:val="0"/>
-                <w:shd w:fill="auto" w:val="clear"/>
               </w:rPr>
             </w:pPr>
             <w:r>
@@ -3480,7 +3422,6 @@
                 <w:color w:val="auto"/>
                 <w:spacing w:val="0"/>
                 <w:position w:val="0"/>
-                <w:shd w:fill="auto" w:val="clear"/>
               </w:rPr>
             </w:pPr>
             <w:r>
@@ -3530,7 +3471,6 @@
                 <w:spacing w:val="0"/>
                 <w:position w:val="0"/>
                 <w:sz w:val="22"/>
-                <w:shd w:fill="auto" w:val="clear"/>
               </w:rPr>
             </w:pPr>
             <w:r>
@@ -3572,7 +3512,6 @@
                 <w:spacing w:val="0"/>
                 <w:position w:val="0"/>
                 <w:sz w:val="22"/>
-                <w:shd w:fill="auto" w:val="clear"/>
               </w:rPr>
             </w:pPr>
             <w:r>
@@ -3627,7 +3566,6 @@
                 <w:spacing w:val="0"/>
                 <w:position w:val="0"/>
                 <w:sz w:val="22"/>
-                <w:shd w:fill="auto" w:val="clear"/>
               </w:rPr>
             </w:pPr>
             <w:r>
@@ -3681,7 +3619,6 @@
                 <w:spacing w:val="0"/>
                 <w:position w:val="0"/>
                 <w:sz w:val="22"/>
-                <w:shd w:fill="auto" w:val="clear"/>
               </w:rPr>
             </w:pPr>
             <w:r>
@@ -3735,7 +3672,6 @@
                 <w:spacing w:val="0"/>
                 <w:position w:val="0"/>
                 <w:sz w:val="22"/>
-                <w:shd w:fill="auto" w:val="clear"/>
               </w:rPr>
             </w:pPr>
             <w:r>
@@ -3859,7 +3795,6 @@
                 <w:color w:val="auto"/>
                 <w:spacing w:val="0"/>
                 <w:position w:val="0"/>
-                <w:shd w:fill="auto" w:val="clear"/>
               </w:rPr>
             </w:pPr>
             <w:r>
@@ -3901,7 +3836,6 @@
                 <w:color w:val="auto"/>
                 <w:spacing w:val="0"/>
                 <w:position w:val="0"/>
-                <w:shd w:fill="auto" w:val="clear"/>
               </w:rPr>
             </w:pPr>
             <w:r>
@@ -3943,7 +3877,6 @@
                 <w:color w:val="auto"/>
                 <w:spacing w:val="0"/>
                 <w:position w:val="0"/>
-                <w:shd w:fill="auto" w:val="clear"/>
               </w:rPr>
             </w:pPr>
             <w:r>
@@ -3985,7 +3918,6 @@
                 <w:color w:val="auto"/>
                 <w:spacing w:val="0"/>
                 <w:position w:val="0"/>
-                <w:shd w:fill="auto" w:val="clear"/>
               </w:rPr>
             </w:pPr>
             <w:r>
@@ -4067,7 +3999,6 @@
                 <w:spacing w:val="0"/>
                 <w:position w:val="0"/>
                 <w:sz w:val="22"/>
-                <w:shd w:fill="auto" w:val="clear"/>
               </w:rPr>
             </w:pPr>
             <w:r>
@@ -4109,7 +4040,6 @@
                 <w:spacing w:val="0"/>
                 <w:position w:val="0"/>
                 <w:sz w:val="22"/>
-                <w:shd w:fill="auto" w:val="clear"/>
               </w:rPr>
             </w:pPr>
             <w:r>
@@ -4151,7 +4081,6 @@
                 <w:spacing w:val="0"/>
                 <w:position w:val="0"/>
                 <w:sz w:val="22"/>
-                <w:shd w:fill="auto" w:val="clear"/>
               </w:rPr>
             </w:pPr>
             <w:r>
@@ -4193,7 +4122,6 @@
                 <w:spacing w:val="0"/>
                 <w:position w:val="0"/>
                 <w:sz w:val="22"/>
-                <w:shd w:fill="auto" w:val="clear"/>
               </w:rPr>
             </w:pPr>
             <w:r>
@@ -4235,7 +4163,6 @@
                 <w:spacing w:val="0"/>
                 <w:position w:val="0"/>
                 <w:sz w:val="22"/>
-                <w:shd w:fill="auto" w:val="clear"/>
               </w:rPr>
             </w:pPr>
             <w:r>
@@ -4277,7 +4204,6 @@
                 <w:spacing w:val="0"/>
                 <w:position w:val="0"/>
                 <w:sz w:val="22"/>
-                <w:shd w:fill="auto" w:val="clear"/>
               </w:rPr>
             </w:pPr>
             <w:r>
@@ -4357,7 +4283,6 @@
                 <w:color w:val="auto"/>
                 <w:spacing w:val="0"/>
                 <w:position w:val="0"/>
-                <w:shd w:fill="auto" w:val="clear"/>
               </w:rPr>
             </w:pPr>
             <w:r>
@@ -4399,7 +4324,6 @@
                 <w:color w:val="auto"/>
                 <w:spacing w:val="0"/>
                 <w:position w:val="0"/>
-                <w:shd w:fill="auto" w:val="clear"/>
               </w:rPr>
             </w:pPr>
             <w:r>
@@ -4441,7 +4365,6 @@
                 <w:color w:val="auto"/>
                 <w:spacing w:val="0"/>
                 <w:position w:val="0"/>
-                <w:shd w:fill="auto" w:val="clear"/>
               </w:rPr>
             </w:pPr>
             <w:r>
@@ -4555,7 +4478,6 @@
                 <w:spacing w:val="0"/>
                 <w:position w:val="0"/>
                 <w:sz w:val="22"/>
-                <w:shd w:fill="auto" w:val="clear"/>
               </w:rPr>
             </w:pPr>
             <w:r>
@@ -4597,7 +4519,6 @@
                 <w:spacing w:val="0"/>
                 <w:position w:val="0"/>
                 <w:sz w:val="22"/>
-                <w:shd w:fill="auto" w:val="clear"/>
               </w:rPr>
             </w:pPr>
             <w:r>
@@ -4639,7 +4560,6 @@
                 <w:spacing w:val="0"/>
                 <w:position w:val="0"/>
                 <w:sz w:val="22"/>
-                <w:shd w:fill="auto" w:val="clear"/>
               </w:rPr>
             </w:pPr>
             <w:r>
@@ -4681,7 +4601,6 @@
                 <w:spacing w:val="0"/>
                 <w:position w:val="0"/>
                 <w:sz w:val="22"/>
-                <w:shd w:fill="auto" w:val="clear"/>
               </w:rPr>
             </w:pPr>
             <w:r>
@@ -4723,7 +4642,6 @@
                 <w:spacing w:val="0"/>
                 <w:position w:val="0"/>
                 <w:sz w:val="22"/>
-                <w:shd w:fill="auto" w:val="clear"/>
               </w:rPr>
             </w:pPr>
             <w:r>
@@ -4765,7 +4683,6 @@
                 <w:spacing w:val="0"/>
                 <w:position w:val="0"/>
                 <w:sz w:val="22"/>
-                <w:shd w:fill="auto" w:val="clear"/>
               </w:rPr>
             </w:pPr>
             <w:r>
@@ -4845,7 +4762,6 @@
                 <w:color w:val="auto"/>
                 <w:spacing w:val="0"/>
                 <w:position w:val="0"/>
-                <w:shd w:fill="auto" w:val="clear"/>
               </w:rPr>
             </w:pPr>
             <w:r>
@@ -4887,7 +4803,6 @@
                 <w:color w:val="auto"/>
                 <w:spacing w:val="0"/>
                 <w:position w:val="0"/>
-                <w:shd w:fill="auto" w:val="clear"/>
               </w:rPr>
             </w:pPr>
             <w:r>
@@ -4929,7 +4844,6 @@
                 <w:color w:val="auto"/>
                 <w:spacing w:val="0"/>
                 <w:position w:val="0"/>
-                <w:shd w:fill="auto" w:val="clear"/>
               </w:rPr>
             </w:pPr>
             <w:r>
@@ -5043,7 +4957,6 @@
                 <w:spacing w:val="0"/>
                 <w:position w:val="0"/>
                 <w:sz w:val="22"/>
-                <w:shd w:fill="auto" w:val="clear"/>
               </w:rPr>
             </w:pPr>
             <w:r>
@@ -5085,7 +4998,6 @@
                 <w:spacing w:val="0"/>
                 <w:position w:val="0"/>
                 <w:sz w:val="22"/>
-                <w:shd w:fill="auto" w:val="clear"/>
               </w:rPr>
             </w:pPr>
             <w:r>
@@ -5127,7 +5039,6 @@
                 <w:spacing w:val="0"/>
                 <w:position w:val="0"/>
                 <w:sz w:val="22"/>
-                <w:shd w:fill="auto" w:val="clear"/>
               </w:rPr>
             </w:pPr>
             <w:r>
@@ -5169,7 +5080,6 @@
                 <w:spacing w:val="0"/>
                 <w:position w:val="0"/>
                 <w:sz w:val="22"/>
-                <w:shd w:fill="auto" w:val="clear"/>
               </w:rPr>
             </w:pPr>
             <w:r>
@@ -5211,7 +5121,6 @@
                 <w:spacing w:val="0"/>
                 <w:position w:val="0"/>
                 <w:sz w:val="22"/>
-                <w:shd w:fill="auto" w:val="clear"/>
               </w:rPr>
             </w:pPr>
             <w:r>
@@ -5253,7 +5162,6 @@
                 <w:spacing w:val="0"/>
                 <w:position w:val="0"/>
                 <w:sz w:val="22"/>
-                <w:shd w:fill="auto" w:val="clear"/>
               </w:rPr>
             </w:pPr>
             <w:r>
@@ -5333,7 +5241,6 @@
                 <w:color w:val="auto"/>
                 <w:spacing w:val="0"/>
                 <w:position w:val="0"/>
-                <w:shd w:fill="auto" w:val="clear"/>
               </w:rPr>
             </w:pPr>
             <w:r>
@@ -5375,7 +5282,6 @@
                 <w:color w:val="auto"/>
                 <w:spacing w:val="0"/>
                 <w:position w:val="0"/>
-                <w:shd w:fill="auto" w:val="clear"/>
               </w:rPr>
             </w:pPr>
             <w:r>
@@ -5417,7 +5323,6 @@
                 <w:color w:val="auto"/>
                 <w:spacing w:val="0"/>
                 <w:position w:val="0"/>
-                <w:shd w:fill="auto" w:val="clear"/>
               </w:rPr>
             </w:pPr>
             <w:r>
@@ -5459,7 +5364,6 @@
                 <w:color w:val="auto"/>
                 <w:spacing w:val="0"/>
                 <w:position w:val="0"/>
-                <w:shd w:fill="auto" w:val="clear"/>
               </w:rPr>
             </w:pPr>
             <w:r>
@@ -5690,7 +5594,6 @@
                 <w:spacing w:val="0"/>
                 <w:position w:val="0"/>
                 <w:sz w:val="22"/>
-                <w:shd w:fill="auto" w:val="clear"/>
               </w:rPr>
             </w:pPr>
             <w:r>
@@ -5732,7 +5635,6 @@
                 <w:spacing w:val="0"/>
                 <w:position w:val="0"/>
                 <w:sz w:val="22"/>
-                <w:shd w:fill="auto" w:val="clear"/>
               </w:rPr>
             </w:pPr>
             <w:r>
@@ -5774,7 +5676,6 @@
                 <w:spacing w:val="0"/>
                 <w:position w:val="0"/>
                 <w:sz w:val="22"/>
-                <w:shd w:fill="auto" w:val="clear"/>
               </w:rPr>
             </w:pPr>
             <w:r>
@@ -5816,7 +5717,6 @@
                 <w:spacing w:val="0"/>
                 <w:position w:val="0"/>
                 <w:sz w:val="22"/>
-                <w:shd w:fill="auto" w:val="clear"/>
               </w:rPr>
             </w:pPr>
             <w:r>
@@ -5858,7 +5758,6 @@
                 <w:spacing w:val="0"/>
                 <w:position w:val="0"/>
                 <w:sz w:val="22"/>
-                <w:shd w:fill="auto" w:val="clear"/>
               </w:rPr>
             </w:pPr>
             <w:r>
@@ -5900,7 +5799,6 @@
                 <w:spacing w:val="0"/>
                 <w:position w:val="0"/>
                 <w:sz w:val="22"/>
-                <w:shd w:fill="auto" w:val="clear"/>
               </w:rPr>
             </w:pPr>
             <w:r>
@@ -5980,7 +5878,6 @@
                 <w:color w:val="auto"/>
                 <w:spacing w:val="0"/>
                 <w:position w:val="0"/>
-                <w:shd w:fill="auto" w:val="clear"/>
               </w:rPr>
             </w:pPr>
             <w:r>
@@ -6022,7 +5919,6 @@
                 <w:color w:val="auto"/>
                 <w:spacing w:val="0"/>
                 <w:position w:val="0"/>
-                <w:shd w:fill="auto" w:val="clear"/>
               </w:rPr>
             </w:pPr>
             <w:r>
@@ -6064,7 +5960,6 @@
                 <w:color w:val="auto"/>
                 <w:spacing w:val="0"/>
                 <w:position w:val="0"/>
-                <w:shd w:fill="auto" w:val="clear"/>
               </w:rPr>
             </w:pPr>
             <w:r>
@@ -6106,7 +6001,6 @@
                 <w:color w:val="auto"/>
                 <w:spacing w:val="0"/>
                 <w:position w:val="0"/>
-                <w:shd w:fill="auto" w:val="clear"/>
               </w:rPr>
             </w:pPr>
             <w:r>
@@ -6163,7 +6057,6 @@
                 <w:color w:val="auto"/>
                 <w:spacing w:val="0"/>
                 <w:position w:val="0"/>
-                <w:shd w:fill="auto" w:val="clear"/>
               </w:rPr>
             </w:pPr>
             <w:r>
@@ -6213,7 +6106,6 @@
                 <w:spacing w:val="0"/>
                 <w:position w:val="0"/>
                 <w:sz w:val="22"/>
-                <w:shd w:fill="auto" w:val="clear"/>
               </w:rPr>
             </w:pPr>
             <w:r>
@@ -6255,7 +6147,6 @@
                 <w:spacing w:val="0"/>
                 <w:position w:val="0"/>
                 <w:sz w:val="22"/>
-                <w:shd w:fill="auto" w:val="clear"/>
               </w:rPr>
             </w:pPr>
             <w:r>
@@ -6310,7 +6201,6 @@
                 <w:spacing w:val="0"/>
                 <w:position w:val="0"/>
                 <w:sz w:val="22"/>
-                <w:shd w:fill="auto" w:val="clear"/>
               </w:rPr>
             </w:pPr>
             <w:r>
@@ -6364,7 +6254,6 @@
                 <w:spacing w:val="0"/>
                 <w:position w:val="0"/>
                 <w:sz w:val="22"/>
-                <w:shd w:fill="auto" w:val="clear"/>
               </w:rPr>
             </w:pPr>
             <w:r>
@@ -6418,7 +6307,6 @@
                 <w:spacing w:val="0"/>
                 <w:position w:val="0"/>
                 <w:sz w:val="22"/>
-                <w:shd w:fill="auto" w:val="clear"/>
               </w:rPr>
             </w:pPr>
             <w:r>
@@ -6542,7 +6430,6 @@
                 <w:color w:val="auto"/>
                 <w:spacing w:val="0"/>
                 <w:position w:val="0"/>
-                <w:shd w:fill="auto" w:val="clear"/>
               </w:rPr>
             </w:pPr>
             <w:r>
@@ -6584,7 +6471,6 @@
                 <w:color w:val="auto"/>
                 <w:spacing w:val="0"/>
                 <w:position w:val="0"/>
-                <w:shd w:fill="auto" w:val="clear"/>
               </w:rPr>
             </w:pPr>
             <w:r>
@@ -6626,7 +6512,6 @@
                 <w:color w:val="auto"/>
                 <w:spacing w:val="0"/>
                 <w:position w:val="0"/>
-                <w:shd w:fill="auto" w:val="clear"/>
               </w:rPr>
             </w:pPr>
             <w:r>
@@ -6668,7 +6553,6 @@
                 <w:color w:val="auto"/>
                 <w:spacing w:val="0"/>
                 <w:position w:val="0"/>
-                <w:shd w:fill="auto" w:val="clear"/>
               </w:rPr>
             </w:pPr>
             <w:r>
@@ -6750,7 +6634,6 @@
                 <w:spacing w:val="0"/>
                 <w:position w:val="0"/>
                 <w:sz w:val="22"/>
-                <w:shd w:fill="auto" w:val="clear"/>
               </w:rPr>
             </w:pPr>
             <w:r>
@@ -6792,7 +6675,6 @@
                 <w:spacing w:val="0"/>
                 <w:position w:val="0"/>
                 <w:sz w:val="22"/>
-                <w:shd w:fill="auto" w:val="clear"/>
               </w:rPr>
             </w:pPr>
             <w:r>
@@ -6834,7 +6716,6 @@
                 <w:spacing w:val="0"/>
                 <w:position w:val="0"/>
                 <w:sz w:val="22"/>
-                <w:shd w:fill="auto" w:val="clear"/>
               </w:rPr>
             </w:pPr>
             <w:r>
@@ -6876,7 +6757,6 @@
                 <w:spacing w:val="0"/>
                 <w:position w:val="0"/>
                 <w:sz w:val="22"/>
-                <w:shd w:fill="auto" w:val="clear"/>
               </w:rPr>
             </w:pPr>
             <w:r>
@@ -6918,7 +6798,6 @@
                 <w:spacing w:val="0"/>
                 <w:position w:val="0"/>
                 <w:sz w:val="22"/>
-                <w:shd w:fill="auto" w:val="clear"/>
               </w:rPr>
             </w:pPr>
             <w:r>
@@ -6960,7 +6839,6 @@
                 <w:spacing w:val="0"/>
                 <w:position w:val="0"/>
                 <w:sz w:val="22"/>
-                <w:shd w:fill="auto" w:val="clear"/>
               </w:rPr>
             </w:pPr>
             <w:r>
@@ -7040,7 +6918,6 @@
                 <w:color w:val="auto"/>
                 <w:spacing w:val="0"/>
                 <w:position w:val="0"/>
-                <w:shd w:fill="auto" w:val="clear"/>
               </w:rPr>
             </w:pPr>
             <w:r>
@@ -7082,7 +6959,6 @@
                 <w:color w:val="auto"/>
                 <w:spacing w:val="0"/>
                 <w:position w:val="0"/>
-                <w:shd w:fill="auto" w:val="clear"/>
               </w:rPr>
             </w:pPr>
             <w:r>
@@ -7124,7 +7000,6 @@
                 <w:color w:val="auto"/>
                 <w:spacing w:val="0"/>
                 <w:position w:val="0"/>
-                <w:shd w:fill="auto" w:val="clear"/>
               </w:rPr>
             </w:pPr>
             <w:r>
@@ -7166,7 +7041,6 @@
                 <w:color w:val="auto"/>
                 <w:spacing w:val="0"/>
                 <w:position w:val="0"/>
-                <w:shd w:fill="auto" w:val="clear"/>
               </w:rPr>
             </w:pPr>
             <w:r>
@@ -7208,7 +7082,6 @@
                 <w:color w:val="auto"/>
                 <w:spacing w:val="0"/>
                 <w:position w:val="0"/>
-                <w:shd w:fill="auto" w:val="clear"/>
               </w:rPr>
             </w:pPr>
             <w:r>
@@ -7258,7 +7131,6 @@
                 <w:spacing w:val="0"/>
                 <w:position w:val="0"/>
                 <w:sz w:val="22"/>
-                <w:shd w:fill="auto" w:val="clear"/>
               </w:rPr>
             </w:pPr>
             <w:r>
@@ -7300,7 +7172,6 @@
                 <w:spacing w:val="0"/>
                 <w:position w:val="0"/>
                 <w:sz w:val="22"/>
-                <w:shd w:fill="auto" w:val="clear"/>
               </w:rPr>
             </w:pPr>
             <w:r>
@@ -7342,7 +7213,6 @@
                 <w:spacing w:val="0"/>
                 <w:position w:val="0"/>
                 <w:sz w:val="22"/>
-                <w:shd w:fill="auto" w:val="clear"/>
               </w:rPr>
             </w:pPr>
             <w:r>
@@ -7384,7 +7254,6 @@
                 <w:spacing w:val="0"/>
                 <w:position w:val="0"/>
                 <w:sz w:val="22"/>
-                <w:shd w:fill="auto" w:val="clear"/>
               </w:rPr>
             </w:pPr>
             <w:r>
@@ -7426,7 +7295,6 @@
                 <w:spacing w:val="0"/>
                 <w:position w:val="0"/>
                 <w:sz w:val="22"/>
-                <w:shd w:fill="auto" w:val="clear"/>
               </w:rPr>
             </w:pPr>
             <w:r>
@@ -7468,7 +7336,6 @@
                 <w:spacing w:val="0"/>
                 <w:position w:val="0"/>
                 <w:sz w:val="22"/>
-                <w:shd w:fill="auto" w:val="clear"/>
               </w:rPr>
             </w:pPr>
             <w:r>
@@ -7548,7 +7415,6 @@
                 <w:color w:val="auto"/>
                 <w:spacing w:val="0"/>
                 <w:position w:val="0"/>
-                <w:shd w:fill="auto" w:val="clear"/>
               </w:rPr>
             </w:pPr>
             <w:r>
@@ -7590,7 +7456,6 @@
                 <w:color w:val="auto"/>
                 <w:spacing w:val="0"/>
                 <w:position w:val="0"/>
-                <w:shd w:fill="auto" w:val="clear"/>
               </w:rPr>
             </w:pPr>
             <w:r>
@@ -7632,7 +7497,6 @@
                 <w:color w:val="auto"/>
                 <w:spacing w:val="0"/>
                 <w:position w:val="0"/>
-                <w:shd w:fill="auto" w:val="clear"/>
               </w:rPr>
             </w:pPr>
             <w:r>
@@ -7674,7 +7538,6 @@
                 <w:color w:val="auto"/>
                 <w:spacing w:val="0"/>
                 <w:position w:val="0"/>
-                <w:shd w:fill="auto" w:val="clear"/>
               </w:rPr>
             </w:pPr>
             <w:r>
@@ -7716,7 +7579,6 @@
                 <w:color w:val="auto"/>
                 <w:spacing w:val="0"/>
                 <w:position w:val="0"/>
-                <w:shd w:fill="auto" w:val="clear"/>
               </w:rPr>
             </w:pPr>
             <w:r>
@@ -7766,7 +7628,6 @@
                 <w:spacing w:val="0"/>
                 <w:position w:val="0"/>
                 <w:sz w:val="22"/>
-                <w:shd w:fill="auto" w:val="clear"/>
               </w:rPr>
             </w:pPr>
             <w:r>
@@ -7808,7 +7669,6 @@
                 <w:spacing w:val="0"/>
                 <w:position w:val="0"/>
                 <w:sz w:val="22"/>
-                <w:shd w:fill="auto" w:val="clear"/>
               </w:rPr>
             </w:pPr>
             <w:r>
@@ -7850,7 +7710,6 @@
                 <w:spacing w:val="0"/>
                 <w:position w:val="0"/>
                 <w:sz w:val="22"/>
-                <w:shd w:fill="auto" w:val="clear"/>
               </w:rPr>
             </w:pPr>
             <w:r>
@@ -7892,7 +7751,6 @@
                 <w:spacing w:val="0"/>
                 <w:position w:val="0"/>
                 <w:sz w:val="22"/>
-                <w:shd w:fill="auto" w:val="clear"/>
               </w:rPr>
             </w:pPr>
             <w:r>
@@ -7934,7 +7792,6 @@
                 <w:spacing w:val="0"/>
                 <w:position w:val="0"/>
                 <w:sz w:val="22"/>
-                <w:shd w:fill="auto" w:val="clear"/>
               </w:rPr>
             </w:pPr>
             <w:r>
@@ -7976,7 +7833,6 @@
                 <w:spacing w:val="0"/>
                 <w:position w:val="0"/>
                 <w:sz w:val="22"/>
-                <w:shd w:fill="auto" w:val="clear"/>
               </w:rPr>
             </w:pPr>
             <w:r>
@@ -8056,7 +7912,6 @@
                 <w:color w:val="auto"/>
                 <w:spacing w:val="0"/>
                 <w:position w:val="0"/>
-                <w:shd w:fill="auto" w:val="clear"/>
               </w:rPr>
             </w:pPr>
             <w:r>
@@ -8098,7 +7953,6 @@
                 <w:color w:val="auto"/>
                 <w:spacing w:val="0"/>
                 <w:position w:val="0"/>
-                <w:shd w:fill="auto" w:val="clear"/>
               </w:rPr>
             </w:pPr>
             <w:r>
@@ -8140,7 +7994,6 @@
                 <w:color w:val="auto"/>
                 <w:spacing w:val="0"/>
                 <w:position w:val="0"/>
-                <w:shd w:fill="auto" w:val="clear"/>
               </w:rPr>
             </w:pPr>
             <w:r>
@@ -8182,7 +8035,6 @@
                 <w:color w:val="auto"/>
                 <w:spacing w:val="0"/>
                 <w:position w:val="0"/>
-                <w:shd w:fill="auto" w:val="clear"/>
               </w:rPr>
             </w:pPr>
             <w:r>
@@ -8224,7 +8076,6 @@
                 <w:color w:val="auto"/>
                 <w:spacing w:val="0"/>
                 <w:position w:val="0"/>
-                <w:shd w:fill="auto" w:val="clear"/>
               </w:rPr>
             </w:pPr>
             <w:r>
@@ -8384,7 +8235,6 @@
                 <w:spacing w:val="0"/>
                 <w:position w:val="0"/>
                 <w:sz w:val="22"/>
-                <w:shd w:fill="auto" w:val="clear"/>
               </w:rPr>
             </w:pPr>
             <w:r>
@@ -8426,7 +8276,6 @@
                 <w:spacing w:val="0"/>
                 <w:position w:val="0"/>
                 <w:sz w:val="22"/>
-                <w:shd w:fill="auto" w:val="clear"/>
               </w:rPr>
             </w:pPr>
             <w:r>
@@ -8468,7 +8317,6 @@
                 <w:spacing w:val="0"/>
                 <w:position w:val="0"/>
                 <w:sz w:val="22"/>
-                <w:shd w:fill="auto" w:val="clear"/>
               </w:rPr>
             </w:pPr>
             <w:r>
@@ -8510,7 +8358,6 @@
                 <w:spacing w:val="0"/>
                 <w:position w:val="0"/>
                 <w:sz w:val="22"/>
-                <w:shd w:fill="auto" w:val="clear"/>
               </w:rPr>
             </w:pPr>
             <w:r>
@@ -8552,7 +8399,6 @@
                 <w:spacing w:val="0"/>
                 <w:position w:val="0"/>
                 <w:sz w:val="22"/>
-                <w:shd w:fill="auto" w:val="clear"/>
               </w:rPr>
             </w:pPr>
             <w:r>
@@ -8594,7 +8440,6 @@
                 <w:spacing w:val="0"/>
                 <w:position w:val="0"/>
                 <w:sz w:val="22"/>
-                <w:shd w:fill="auto" w:val="clear"/>
               </w:rPr>
             </w:pPr>
             <w:r>
@@ -8674,7 +8519,6 @@
                 <w:color w:val="auto"/>
                 <w:spacing w:val="0"/>
                 <w:position w:val="0"/>
-                <w:shd w:fill="auto" w:val="clear"/>
               </w:rPr>
             </w:pPr>
             <w:r>
@@ -8716,7 +8560,6 @@
                 <w:color w:val="auto"/>
                 <w:spacing w:val="0"/>
                 <w:position w:val="0"/>
-                <w:shd w:fill="auto" w:val="clear"/>
               </w:rPr>
             </w:pPr>
             <w:r>
@@ -8758,7 +8601,6 @@
                 <w:color w:val="auto"/>
                 <w:spacing w:val="0"/>
                 <w:position w:val="0"/>
-                <w:shd w:fill="auto" w:val="clear"/>
               </w:rPr>
             </w:pPr>
             <w:r>
@@ -8800,7 +8642,6 @@
                 <w:color w:val="auto"/>
                 <w:spacing w:val="0"/>
                 <w:position w:val="0"/>
-                <w:shd w:fill="auto" w:val="clear"/>
               </w:rPr>
             </w:pPr>
             <w:r>
@@ -8857,7 +8698,6 @@
                 <w:color w:val="auto"/>
                 <w:spacing w:val="0"/>
                 <w:position w:val="0"/>
-                <w:shd w:fill="auto" w:val="clear"/>
               </w:rPr>
             </w:pPr>
             <w:r>
@@ -8907,7 +8747,6 @@
                 <w:spacing w:val="0"/>
                 <w:position w:val="0"/>
                 <w:sz w:val="22"/>
-                <w:shd w:fill="auto" w:val="clear"/>
               </w:rPr>
             </w:pPr>
             <w:r>
@@ -8949,7 +8788,6 @@
                 <w:spacing w:val="0"/>
                 <w:position w:val="0"/>
                 <w:sz w:val="22"/>
-                <w:shd w:fill="auto" w:val="clear"/>
               </w:rPr>
             </w:pPr>
             <w:r>
@@ -9004,7 +8842,6 @@
                 <w:spacing w:val="0"/>
                 <w:position w:val="0"/>
                 <w:sz w:val="22"/>
-                <w:shd w:fill="auto" w:val="clear"/>
               </w:rPr>
             </w:pPr>
             <w:r>
@@ -9058,7 +8895,6 @@
                 <w:spacing w:val="0"/>
                 <w:position w:val="0"/>
                 <w:sz w:val="22"/>
-                <w:shd w:fill="auto" w:val="clear"/>
               </w:rPr>
             </w:pPr>
             <w:r>
@@ -9112,7 +8948,6 @@
                 <w:spacing w:val="0"/>
                 <w:position w:val="0"/>
                 <w:sz w:val="22"/>
-                <w:shd w:fill="auto" w:val="clear"/>
               </w:rPr>
             </w:pPr>
             <w:r>
@@ -9236,7 +9071,6 @@
                 <w:color w:val="auto"/>
                 <w:spacing w:val="0"/>
                 <w:position w:val="0"/>
-                <w:shd w:fill="auto" w:val="clear"/>
               </w:rPr>
             </w:pPr>
             <w:r>
@@ -9278,7 +9112,6 @@
                 <w:color w:val="auto"/>
                 <w:spacing w:val="0"/>
                 <w:position w:val="0"/>
-                <w:shd w:fill="auto" w:val="clear"/>
               </w:rPr>
             </w:pPr>
             <w:r>
@@ -9320,7 +9153,6 @@
                 <w:color w:val="auto"/>
                 <w:spacing w:val="0"/>
                 <w:position w:val="0"/>
-                <w:shd w:fill="auto" w:val="clear"/>
               </w:rPr>
             </w:pPr>
             <w:r>
@@ -9362,7 +9194,6 @@
                 <w:color w:val="auto"/>
                 <w:spacing w:val="0"/>
                 <w:position w:val="0"/>
-                <w:shd w:fill="auto" w:val="clear"/>
               </w:rPr>
             </w:pPr>
             <w:r>
@@ -9444,7 +9275,6 @@
                 <w:spacing w:val="0"/>
                 <w:position w:val="0"/>
                 <w:sz w:val="22"/>
-                <w:shd w:fill="auto" w:val="clear"/>
               </w:rPr>
             </w:pPr>
             <w:r>
@@ -9486,7 +9316,6 @@
                 <w:spacing w:val="0"/>
                 <w:position w:val="0"/>
                 <w:sz w:val="22"/>
-                <w:shd w:fill="auto" w:val="clear"/>
               </w:rPr>
             </w:pPr>
             <w:r>
@@ -9528,7 +9357,6 @@
                 <w:spacing w:val="0"/>
                 <w:position w:val="0"/>
                 <w:sz w:val="22"/>
-                <w:shd w:fill="auto" w:val="clear"/>
               </w:rPr>
             </w:pPr>
             <w:r>
@@ -9570,7 +9398,6 @@
                 <w:spacing w:val="0"/>
                 <w:position w:val="0"/>
                 <w:sz w:val="22"/>
-                <w:shd w:fill="auto" w:val="clear"/>
               </w:rPr>
             </w:pPr>
             <w:r>
@@ -9612,7 +9439,6 @@
                 <w:spacing w:val="0"/>
                 <w:position w:val="0"/>
                 <w:sz w:val="22"/>
-                <w:shd w:fill="auto" w:val="clear"/>
               </w:rPr>
             </w:pPr>
             <w:r>
@@ -9654,7 +9480,6 @@
                 <w:spacing w:val="0"/>
                 <w:position w:val="0"/>
                 <w:sz w:val="22"/>
-                <w:shd w:fill="auto" w:val="clear"/>
               </w:rPr>
             </w:pPr>
             <w:r>
@@ -9734,7 +9559,6 @@
                 <w:color w:val="auto"/>
                 <w:spacing w:val="0"/>
                 <w:position w:val="0"/>
-                <w:shd w:fill="auto" w:val="clear"/>
               </w:rPr>
             </w:pPr>
             <w:r>
@@ -9776,7 +9600,6 @@
                 <w:color w:val="auto"/>
                 <w:spacing w:val="0"/>
                 <w:position w:val="0"/>
-                <w:shd w:fill="auto" w:val="clear"/>
               </w:rPr>
             </w:pPr>
             <w:r>
@@ -9818,7 +9641,6 @@
                 <w:color w:val="auto"/>
                 <w:spacing w:val="0"/>
                 <w:position w:val="0"/>
-                <w:shd w:fill="auto" w:val="clear"/>
               </w:rPr>
             </w:pPr>
             <w:r>
@@ -9860,7 +9682,6 @@
                 <w:color w:val="auto"/>
                 <w:spacing w:val="0"/>
                 <w:position w:val="0"/>
-                <w:shd w:fill="auto" w:val="clear"/>
               </w:rPr>
             </w:pPr>
             <w:r>
@@ -9902,7 +9723,6 @@
                 <w:color w:val="auto"/>
                 <w:spacing w:val="0"/>
                 <w:position w:val="0"/>
-                <w:shd w:fill="auto" w:val="clear"/>
               </w:rPr>
             </w:pPr>
             <w:r>
@@ -9952,7 +9772,6 @@
                 <w:spacing w:val="0"/>
                 <w:position w:val="0"/>
                 <w:sz w:val="22"/>
-                <w:shd w:fill="auto" w:val="clear"/>
               </w:rPr>
             </w:pPr>
             <w:r>
@@ -9994,7 +9813,6 @@
                 <w:spacing w:val="0"/>
                 <w:position w:val="0"/>
                 <w:sz w:val="22"/>
-                <w:shd w:fill="auto" w:val="clear"/>
               </w:rPr>
             </w:pPr>
             <w:r>
@@ -10036,7 +9854,6 @@
                 <w:spacing w:val="0"/>
                 <w:position w:val="0"/>
                 <w:sz w:val="22"/>
-                <w:shd w:fill="auto" w:val="clear"/>
               </w:rPr>
             </w:pPr>
             <w:r>
@@ -10078,7 +9895,6 @@
                 <w:spacing w:val="0"/>
                 <w:position w:val="0"/>
                 <w:sz w:val="22"/>
-                <w:shd w:fill="auto" w:val="clear"/>
               </w:rPr>
             </w:pPr>
             <w:r>
@@ -10120,7 +9936,6 @@
                 <w:spacing w:val="0"/>
                 <w:position w:val="0"/>
                 <w:sz w:val="22"/>
-                <w:shd w:fill="auto" w:val="clear"/>
               </w:rPr>
             </w:pPr>
             <w:r>
@@ -10162,7 +9977,6 @@
                 <w:spacing w:val="0"/>
                 <w:position w:val="0"/>
                 <w:sz w:val="22"/>
-                <w:shd w:fill="auto" w:val="clear"/>
               </w:rPr>
             </w:pPr>
             <w:r>
@@ -10242,7 +10056,6 @@
                 <w:color w:val="auto"/>
                 <w:spacing w:val="0"/>
                 <w:position w:val="0"/>
-                <w:shd w:fill="auto" w:val="clear"/>
               </w:rPr>
             </w:pPr>
             <w:r>
@@ -10284,7 +10097,6 @@
                 <w:color w:val="auto"/>
                 <w:spacing w:val="0"/>
                 <w:position w:val="0"/>
-                <w:shd w:fill="auto" w:val="clear"/>
               </w:rPr>
             </w:pPr>
             <w:r>
@@ -10326,7 +10138,6 @@
                 <w:color w:val="auto"/>
                 <w:spacing w:val="0"/>
                 <w:position w:val="0"/>
-                <w:shd w:fill="auto" w:val="clear"/>
               </w:rPr>
             </w:pPr>
             <w:r>
@@ -10368,7 +10179,6 @@
                 <w:color w:val="auto"/>
                 <w:spacing w:val="0"/>
                 <w:position w:val="0"/>
-                <w:shd w:fill="auto" w:val="clear"/>
               </w:rPr>
             </w:pPr>
             <w:r>
@@ -10410,7 +10220,6 @@
                 <w:color w:val="auto"/>
                 <w:spacing w:val="0"/>
                 <w:position w:val="0"/>
-                <w:shd w:fill="auto" w:val="clear"/>
               </w:rPr>
             </w:pPr>
             <w:r>
@@ -10460,7 +10269,6 @@
                 <w:spacing w:val="0"/>
                 <w:position w:val="0"/>
                 <w:sz w:val="22"/>
-                <w:shd w:fill="auto" w:val="clear"/>
               </w:rPr>
             </w:pPr>
             <w:r>
@@ -10502,7 +10310,6 @@
                 <w:spacing w:val="0"/>
                 <w:position w:val="0"/>
                 <w:sz w:val="22"/>
-                <w:shd w:fill="auto" w:val="clear"/>
               </w:rPr>
             </w:pPr>
             <w:r>
@@ -10544,7 +10351,6 @@
                 <w:spacing w:val="0"/>
                 <w:position w:val="0"/>
                 <w:sz w:val="22"/>
-                <w:shd w:fill="auto" w:val="clear"/>
               </w:rPr>
             </w:pPr>
             <w:r>
@@ -10586,7 +10392,6 @@
                 <w:spacing w:val="0"/>
                 <w:position w:val="0"/>
                 <w:sz w:val="22"/>
-                <w:shd w:fill="auto" w:val="clear"/>
               </w:rPr>
             </w:pPr>
             <w:r>
@@ -10628,7 +10433,6 @@
                 <w:spacing w:val="0"/>
                 <w:position w:val="0"/>
                 <w:sz w:val="22"/>
-                <w:shd w:fill="auto" w:val="clear"/>
               </w:rPr>
             </w:pPr>
             <w:r>
@@ -10670,7 +10474,6 @@
                 <w:spacing w:val="0"/>
                 <w:position w:val="0"/>
                 <w:sz w:val="22"/>
-                <w:shd w:fill="auto" w:val="clear"/>
               </w:rPr>
             </w:pPr>
             <w:r>
@@ -10750,7 +10553,6 @@
                 <w:color w:val="auto"/>
                 <w:spacing w:val="0"/>
                 <w:position w:val="0"/>
-                <w:shd w:fill="auto" w:val="clear"/>
               </w:rPr>
             </w:pPr>
             <w:r>
@@ -10792,7 +10594,6 @@
                 <w:color w:val="auto"/>
                 <w:spacing w:val="0"/>
                 <w:position w:val="0"/>
-                <w:shd w:fill="auto" w:val="clear"/>
               </w:rPr>
             </w:pPr>
             <w:r>
@@ -10834,7 +10635,6 @@
                 <w:color w:val="auto"/>
                 <w:spacing w:val="0"/>
                 <w:position w:val="0"/>
-                <w:shd w:fill="auto" w:val="clear"/>
               </w:rPr>
             </w:pPr>
             <w:r>
@@ -10876,7 +10676,6 @@
                 <w:color w:val="auto"/>
                 <w:spacing w:val="0"/>
                 <w:position w:val="0"/>
-                <w:shd w:fill="auto" w:val="clear"/>
               </w:rPr>
             </w:pPr>
             <w:r>
@@ -10918,7 +10717,6 @@
                 <w:color w:val="auto"/>
                 <w:spacing w:val="0"/>
                 <w:position w:val="0"/>
-                <w:shd w:fill="auto" w:val="clear"/>
               </w:rPr>
             </w:pPr>
             <w:r>
@@ -10932,6 +10730,2656 @@
                 <w:shd w:fill="auto" w:val="clear"/>
               </w:rPr>
               <w:t xml:space="preserve">O(1)</w:t>
+            </w:r>
+          </w:p>
+        </w:tc>
+      </w:tr>
+    </w:tbl>
+    <w:p>
+      <w:pPr>
+        <w:spacing w:before="0" w:after="160" w:line="259"/>
+        <w:ind w:right="0" w:left="0" w:firstLine="0"/>
+        <w:jc w:val="left"/>
+        <w:rPr>
+          <w:rFonts w:ascii="Aptos" w:hAnsi="Aptos" w:cs="Aptos" w:eastAsia="Aptos"/>
+          <w:color w:val="auto"/>
+          <w:spacing w:val="0"/>
+          <w:position w:val="0"/>
+          <w:sz w:val="22"/>
+          <w:shd w:fill="auto" w:val="clear"/>
+        </w:rPr>
+      </w:pPr>
+    </w:p>
+    <w:p>
+      <w:pPr>
+        <w:spacing w:before="0" w:after="160" w:line="259"/>
+        <w:ind w:right="0" w:left="0" w:firstLine="0"/>
+        <w:jc w:val="left"/>
+        <w:rPr>
+          <w:rFonts w:ascii="Aptos" w:hAnsi="Aptos" w:cs="Aptos" w:eastAsia="Aptos"/>
+          <w:color w:val="auto"/>
+          <w:spacing w:val="0"/>
+          <w:position w:val="0"/>
+          <w:sz w:val="22"/>
+          <w:shd w:fill="auto" w:val="clear"/>
+        </w:rPr>
+      </w:pPr>
+    </w:p>
+    <w:p>
+      <w:pPr>
+        <w:keepNext w:val="true"/>
+        <w:keepLines w:val="true"/>
+        <w:spacing w:before="360" w:after="80" w:line="259"/>
+        <w:ind w:right="0" w:left="0" w:firstLine="0"/>
+        <w:jc w:val="left"/>
+        <w:rPr>
+          <w:rFonts w:ascii="Aptos Display" w:hAnsi="Aptos Display" w:cs="Aptos Display" w:eastAsia="Aptos Display"/>
+          <w:color w:val="0F4761"/>
+          <w:spacing w:val="0"/>
+          <w:position w:val="0"/>
+          <w:sz w:val="40"/>
+          <w:shd w:fill="auto" w:val="clear"/>
+        </w:rPr>
+      </w:pPr>
+      <w:r>
+        <w:rPr>
+          <w:rFonts w:ascii="Aptos Display" w:hAnsi="Aptos Display" w:cs="Aptos Display" w:eastAsia="Aptos Display"/>
+          <w:color w:val="0F4761"/>
+          <w:spacing w:val="0"/>
+          <w:position w:val="0"/>
+          <w:sz w:val="40"/>
+          <w:shd w:fill="auto" w:val="clear"/>
+        </w:rPr>
+        <w:t xml:space="preserve">Queue med singly linked list (med tail)</w:t>
+      </w:r>
+    </w:p>
+    <w:tbl>
+      <w:tblPr/>
+      <w:tblGrid>
+        <w:gridCol w:w="1413"/>
+        <w:gridCol w:w="1701"/>
+        <w:gridCol w:w="1701"/>
+        <w:gridCol w:w="1701"/>
+        <w:gridCol w:w="1683"/>
+        <w:gridCol w:w="1577"/>
+      </w:tblGrid>
+      <w:tr>
+        <w:trPr>
+          <w:trHeight w:val="1" w:hRule="atLeast"/>
+          <w:jc w:val="left"/>
+        </w:trPr>
+        <w:tc>
+          <w:tcPr>
+            <w:tcW w:w="1413" w:type="dxa"/>
+            <w:vMerge w:val="restart"/>
+            <w:tcBorders>
+              <w:top w:val="single" w:color="000000" w:sz="4"/>
+              <w:left w:val="single" w:color="000000" w:sz="4"/>
+              <w:bottom w:val="single" w:color="000000" w:sz="4"/>
+              <w:right w:val="single" w:color="000000" w:sz="4"/>
+            </w:tcBorders>
+            <w:shd w:color="auto" w:fill="dae9f7" w:val="clear"/>
+            <w:tcMar>
+              <w:left w:w="108" w:type="dxa"/>
+              <w:right w:w="108" w:type="dxa"/>
+            </w:tcMar>
+            <w:vAlign w:val="center"/>
+          </w:tcPr>
+          <w:p>
+            <w:pPr>
+              <w:spacing w:before="0" w:after="0" w:line="240"/>
+              <w:ind w:right="0" w:left="0" w:firstLine="0"/>
+              <w:jc w:val="left"/>
+              <w:rPr>
+                <w:color w:val="auto"/>
+                <w:spacing w:val="0"/>
+                <w:position w:val="0"/>
+                <w:sz w:val="22"/>
+                <w:shd w:fill="auto" w:val="clear"/>
+              </w:rPr>
+            </w:pPr>
+            <w:r>
+              <w:rPr>
+                <w:rFonts w:ascii="Aptos" w:hAnsi="Aptos" w:cs="Aptos" w:eastAsia="Aptos"/>
+                <w:color w:val="auto"/>
+                <w:spacing w:val="0"/>
+                <w:position w:val="0"/>
+                <w:sz w:val="22"/>
+                <w:shd w:fill="auto" w:val="clear"/>
+              </w:rPr>
+              <w:t xml:space="preserve">Læs et element</w:t>
+            </w:r>
+          </w:p>
+        </w:tc>
+        <w:tc>
+          <w:tcPr>
+            <w:tcW w:w="1701" w:type="dxa"/>
+            <w:tcBorders>
+              <w:top w:val="single" w:color="000000" w:sz="4"/>
+              <w:left w:val="single" w:color="000000" w:sz="4"/>
+              <w:bottom w:val="single" w:color="000000" w:sz="4"/>
+              <w:right w:val="single" w:color="000000" w:sz="4"/>
+            </w:tcBorders>
+            <w:shd w:color="auto" w:fill="dae9f7" w:val="clear"/>
+            <w:tcMar>
+              <w:left w:w="108" w:type="dxa"/>
+              <w:right w:w="108" w:type="dxa"/>
+            </w:tcMar>
+            <w:vAlign w:val="top"/>
+          </w:tcPr>
+          <w:p>
+            <w:pPr>
+              <w:spacing w:before="0" w:after="0" w:line="240"/>
+              <w:ind w:right="0" w:left="0" w:firstLine="0"/>
+              <w:jc w:val="left"/>
+              <w:rPr>
+                <w:color w:val="auto"/>
+                <w:spacing w:val="0"/>
+                <w:position w:val="0"/>
+                <w:sz w:val="22"/>
+                <w:shd w:fill="auto" w:val="clear"/>
+              </w:rPr>
+            </w:pPr>
+            <w:r>
+              <w:rPr>
+                <w:rFonts w:ascii="Aptos" w:hAnsi="Aptos" w:cs="Aptos" w:eastAsia="Aptos"/>
+                <w:color w:val="auto"/>
+                <w:spacing w:val="0"/>
+                <w:position w:val="0"/>
+                <w:sz w:val="22"/>
+                <w:shd w:fill="auto" w:val="clear"/>
+              </w:rPr>
+              <w:t xml:space="preserve">første</w:t>
+            </w:r>
+          </w:p>
+        </w:tc>
+        <w:tc>
+          <w:tcPr>
+            <w:tcW w:w="1701" w:type="dxa"/>
+            <w:tcBorders>
+              <w:top w:val="single" w:color="000000" w:sz="4"/>
+              <w:left w:val="single" w:color="000000" w:sz="4"/>
+              <w:bottom w:val="single" w:color="000000" w:sz="4"/>
+              <w:right w:val="single" w:color="000000" w:sz="4"/>
+            </w:tcBorders>
+            <w:shd w:color="auto" w:fill="dae9f7" w:val="clear"/>
+            <w:tcMar>
+              <w:left w:w="108" w:type="dxa"/>
+              <w:right w:w="108" w:type="dxa"/>
+            </w:tcMar>
+            <w:vAlign w:val="top"/>
+          </w:tcPr>
+          <w:p>
+            <w:pPr>
+              <w:spacing w:before="0" w:after="0" w:line="240"/>
+              <w:ind w:right="0" w:left="0" w:firstLine="0"/>
+              <w:jc w:val="left"/>
+              <w:rPr>
+                <w:color w:val="auto"/>
+                <w:spacing w:val="0"/>
+                <w:position w:val="0"/>
+                <w:sz w:val="22"/>
+                <w:shd w:fill="auto" w:val="clear"/>
+              </w:rPr>
+            </w:pPr>
+            <w:r>
+              <w:rPr>
+                <w:rFonts w:ascii="Aptos" w:hAnsi="Aptos" w:cs="Aptos" w:eastAsia="Aptos"/>
+                <w:color w:val="auto"/>
+                <w:spacing w:val="0"/>
+                <w:position w:val="0"/>
+                <w:sz w:val="22"/>
+                <w:shd w:fill="auto" w:val="clear"/>
+              </w:rPr>
+              <w:t xml:space="preserve">sidste</w:t>
+            </w:r>
+          </w:p>
+        </w:tc>
+        <w:tc>
+          <w:tcPr>
+            <w:tcW w:w="1701" w:type="dxa"/>
+            <w:tcBorders>
+              <w:top w:val="single" w:color="000000" w:sz="4"/>
+              <w:left w:val="single" w:color="000000" w:sz="4"/>
+              <w:bottom w:val="single" w:color="000000" w:sz="4"/>
+              <w:right w:val="single" w:color="000000" w:sz="4"/>
+            </w:tcBorders>
+            <w:shd w:color="auto" w:fill="dae9f7" w:val="clear"/>
+            <w:tcMar>
+              <w:left w:w="108" w:type="dxa"/>
+              <w:right w:w="108" w:type="dxa"/>
+            </w:tcMar>
+            <w:vAlign w:val="top"/>
+          </w:tcPr>
+          <w:p>
+            <w:pPr>
+              <w:spacing w:before="0" w:after="0" w:line="240"/>
+              <w:ind w:right="0" w:left="0" w:firstLine="0"/>
+              <w:jc w:val="left"/>
+              <w:rPr>
+                <w:color w:val="auto"/>
+                <w:spacing w:val="0"/>
+                <w:position w:val="0"/>
+                <w:sz w:val="22"/>
+                <w:shd w:fill="auto" w:val="clear"/>
+              </w:rPr>
+            </w:pPr>
+            <w:r>
+              <w:rPr>
+                <w:rFonts w:ascii="Aptos" w:hAnsi="Aptos" w:cs="Aptos" w:eastAsia="Aptos"/>
+                <w:color w:val="auto"/>
+                <w:spacing w:val="0"/>
+                <w:position w:val="0"/>
+                <w:sz w:val="22"/>
+                <w:shd w:fill="auto" w:val="clear"/>
+              </w:rPr>
+              <w:t xml:space="preserve">midterste</w:t>
+            </w:r>
+          </w:p>
+        </w:tc>
+        <w:tc>
+          <w:tcPr>
+            <w:tcW w:w="1683" w:type="dxa"/>
+            <w:tcBorders>
+              <w:top w:val="single" w:color="000000" w:sz="4"/>
+              <w:left w:val="single" w:color="000000" w:sz="4"/>
+              <w:bottom w:val="single" w:color="000000" w:sz="4"/>
+              <w:right w:val="single" w:color="000000" w:sz="4"/>
+            </w:tcBorders>
+            <w:shd w:color="auto" w:fill="dae9f7" w:val="clear"/>
+            <w:tcMar>
+              <w:left w:w="108" w:type="dxa"/>
+              <w:right w:w="108" w:type="dxa"/>
+            </w:tcMar>
+            <w:vAlign w:val="top"/>
+          </w:tcPr>
+          <w:p>
+            <w:pPr>
+              <w:spacing w:before="0" w:after="0" w:line="240"/>
+              <w:ind w:right="0" w:left="0" w:firstLine="0"/>
+              <w:jc w:val="left"/>
+              <w:rPr>
+                <w:color w:val="auto"/>
+                <w:spacing w:val="0"/>
+                <w:position w:val="0"/>
+                <w:sz w:val="22"/>
+                <w:shd w:fill="auto" w:val="clear"/>
+              </w:rPr>
+            </w:pPr>
+            <w:r>
+              <w:rPr>
+                <w:rFonts w:ascii="Aptos" w:hAnsi="Aptos" w:cs="Aptos" w:eastAsia="Aptos"/>
+                <w:color w:val="auto"/>
+                <w:spacing w:val="0"/>
+                <w:position w:val="0"/>
+                <w:sz w:val="22"/>
+                <w:shd w:fill="auto" w:val="clear"/>
+              </w:rPr>
+              <w:t xml:space="preserve">i'te</w:t>
+            </w:r>
+          </w:p>
+        </w:tc>
+        <w:tc>
+          <w:tcPr>
+            <w:tcW w:w="1577" w:type="dxa"/>
+            <w:tcBorders>
+              <w:top w:val="single" w:color="000000" w:sz="4"/>
+              <w:left w:val="single" w:color="000000" w:sz="4"/>
+              <w:bottom w:val="single" w:color="000000" w:sz="4"/>
+              <w:right w:val="single" w:color="000000" w:sz="4"/>
+            </w:tcBorders>
+            <w:shd w:color="auto" w:fill="dae9f7" w:val="clear"/>
+            <w:tcMar>
+              <w:left w:w="108" w:type="dxa"/>
+              <w:right w:w="108" w:type="dxa"/>
+            </w:tcMar>
+            <w:vAlign w:val="top"/>
+          </w:tcPr>
+          <w:p>
+            <w:pPr>
+              <w:spacing w:before="0" w:after="0" w:line="240"/>
+              <w:ind w:right="0" w:left="0" w:firstLine="0"/>
+              <w:jc w:val="left"/>
+              <w:rPr>
+                <w:color w:val="auto"/>
+                <w:spacing w:val="0"/>
+                <w:position w:val="0"/>
+                <w:sz w:val="22"/>
+                <w:shd w:fill="auto" w:val="clear"/>
+              </w:rPr>
+            </w:pPr>
+            <w:r>
+              <w:rPr>
+                <w:rFonts w:ascii="Aptos" w:hAnsi="Aptos" w:cs="Aptos" w:eastAsia="Aptos"/>
+                <w:color w:val="auto"/>
+                <w:spacing w:val="0"/>
+                <w:position w:val="0"/>
+                <w:sz w:val="22"/>
+                <w:shd w:fill="auto" w:val="clear"/>
+              </w:rPr>
+              <w:t xml:space="preserve">næste</w:t>
+            </w:r>
+          </w:p>
+        </w:tc>
+      </w:tr>
+      <w:tr>
+        <w:trPr>
+          <w:trHeight w:val="785" w:hRule="auto"/>
+          <w:jc w:val="left"/>
+        </w:trPr>
+        <w:tc>
+          <w:tcPr>
+            <w:tcW w:w="1413" w:type="dxa"/>
+            <w:vMerge/>
+            <w:tcBorders>
+              <w:top w:val="single" w:color="000000" w:sz="4"/>
+              <w:left w:val="single" w:color="000000" w:sz="4"/>
+              <w:bottom w:val="single" w:color="000000" w:sz="4"/>
+              <w:right w:val="single" w:color="000000" w:sz="4"/>
+            </w:tcBorders>
+            <w:shd w:color="000000" w:fill="ffffff" w:val="clear"/>
+            <w:tcMar>
+              <w:left w:w="108" w:type="dxa"/>
+              <w:right w:w="108" w:type="dxa"/>
+            </w:tcMar>
+            <w:vAlign w:val="center"/>
+          </w:tcPr>
+          <w:p>
+            <w:pPr>
+              <w:spacing w:before="0" w:after="200" w:line="276"/>
+              <w:ind w:right="0" w:left="0" w:firstLine="0"/>
+              <w:jc w:val="left"/>
+              <w:rPr>
+                <w:rFonts w:ascii="Calibri" w:hAnsi="Calibri" w:cs="Calibri" w:eastAsia="Calibri"/>
+                <w:color w:val="auto"/>
+                <w:spacing w:val="0"/>
+                <w:position w:val="0"/>
+                <w:sz w:val="22"/>
+                <w:shd w:fill="auto" w:val="clear"/>
+              </w:rPr>
+            </w:pPr>
+          </w:p>
+        </w:tc>
+        <w:tc>
+          <w:tcPr>
+            <w:tcW w:w="1701" w:type="dxa"/>
+            <w:tcBorders>
+              <w:top w:val="single" w:color="000000" w:sz="4"/>
+              <w:left w:val="single" w:color="000000" w:sz="4"/>
+              <w:bottom w:val="single" w:color="000000" w:sz="4"/>
+              <w:right w:val="single" w:color="000000" w:sz="4"/>
+            </w:tcBorders>
+            <w:shd w:color="000000" w:fill="ffffff" w:val="clear"/>
+            <w:tcMar>
+              <w:left w:w="108" w:type="dxa"/>
+              <w:right w:w="108" w:type="dxa"/>
+            </w:tcMar>
+            <w:vAlign w:val="center"/>
+          </w:tcPr>
+          <w:p>
+            <w:pPr>
+              <w:spacing w:before="0" w:after="0" w:line="240"/>
+              <w:ind w:right="0" w:left="0" w:firstLine="0"/>
+              <w:jc w:val="center"/>
+              <w:rPr>
+                <w:color w:val="auto"/>
+                <w:spacing w:val="0"/>
+                <w:position w:val="0"/>
+                <w:shd w:fill="auto" w:val="clear"/>
+              </w:rPr>
+            </w:pPr>
+            <w:r>
+              <w:rPr>
+                <w:rFonts w:ascii="Century" w:hAnsi="Century" w:cs="Century" w:eastAsia="Century"/>
+                <w:i/>
+                <w:color w:val="auto"/>
+                <w:spacing w:val="0"/>
+                <w:position w:val="0"/>
+                <w:sz w:val="32"/>
+                <w:shd w:fill="auto" w:val="clear"/>
+              </w:rPr>
+              <w:t xml:space="preserve">O(1)</w:t>
+            </w:r>
+          </w:p>
+        </w:tc>
+        <w:tc>
+          <w:tcPr>
+            <w:tcW w:w="1701" w:type="dxa"/>
+            <w:tcBorders>
+              <w:top w:val="single" w:color="000000" w:sz="4"/>
+              <w:left w:val="single" w:color="000000" w:sz="4"/>
+              <w:bottom w:val="single" w:color="000000" w:sz="4"/>
+              <w:right w:val="single" w:color="000000" w:sz="4"/>
+            </w:tcBorders>
+            <w:shd w:color="000000" w:fill="ffffff" w:val="clear"/>
+            <w:tcMar>
+              <w:left w:w="108" w:type="dxa"/>
+              <w:right w:w="108" w:type="dxa"/>
+            </w:tcMar>
+            <w:vAlign w:val="center"/>
+          </w:tcPr>
+          <w:p>
+            <w:pPr>
+              <w:spacing w:before="0" w:after="0" w:line="240"/>
+              <w:ind w:right="0" w:left="0" w:firstLine="0"/>
+              <w:jc w:val="center"/>
+              <w:rPr>
+                <w:color w:val="auto"/>
+                <w:spacing w:val="0"/>
+                <w:position w:val="0"/>
+                <w:shd w:fill="auto" w:val="clear"/>
+              </w:rPr>
+            </w:pPr>
+            <w:r>
+              <w:rPr>
+                <w:rFonts w:ascii="Century" w:hAnsi="Century" w:cs="Century" w:eastAsia="Century"/>
+                <w:i/>
+                <w:color w:val="auto"/>
+                <w:spacing w:val="0"/>
+                <w:position w:val="0"/>
+                <w:sz w:val="32"/>
+                <w:shd w:fill="auto" w:val="clear"/>
+              </w:rPr>
+              <w:t xml:space="preserve">O(1)</w:t>
+            </w:r>
+          </w:p>
+        </w:tc>
+        <w:tc>
+          <w:tcPr>
+            <w:tcW w:w="1701" w:type="dxa"/>
+            <w:tcBorders>
+              <w:top w:val="single" w:color="000000" w:sz="4"/>
+              <w:left w:val="single" w:color="000000" w:sz="4"/>
+              <w:bottom w:val="single" w:color="000000" w:sz="4"/>
+              <w:right w:val="single" w:color="000000" w:sz="4"/>
+            </w:tcBorders>
+            <w:shd w:color="000000" w:fill="ffffff" w:val="clear"/>
+            <w:tcMar>
+              <w:left w:w="108" w:type="dxa"/>
+              <w:right w:w="108" w:type="dxa"/>
+            </w:tcMar>
+            <w:vAlign w:val="center"/>
+          </w:tcPr>
+          <w:p>
+            <w:pPr>
+              <w:spacing w:before="0" w:after="0" w:line="240"/>
+              <w:ind w:right="0" w:left="0" w:firstLine="0"/>
+              <w:jc w:val="center"/>
+              <w:rPr>
+                <w:color w:val="auto"/>
+                <w:spacing w:val="0"/>
+                <w:position w:val="0"/>
+                <w:shd w:fill="auto" w:val="clear"/>
+              </w:rPr>
+            </w:pPr>
+            <w:r>
+              <w:rPr>
+                <w:rFonts w:ascii="Century" w:hAnsi="Century" w:cs="Century" w:eastAsia="Century"/>
+                <w:i/>
+                <w:color w:val="auto"/>
+                <w:spacing w:val="0"/>
+                <w:position w:val="0"/>
+                <w:sz w:val="32"/>
+                <w:shd w:fill="auto" w:val="clear"/>
+              </w:rPr>
+              <w:t xml:space="preserve">O(n)</w:t>
+            </w:r>
+          </w:p>
+        </w:tc>
+        <w:tc>
+          <w:tcPr>
+            <w:tcW w:w="1683" w:type="dxa"/>
+            <w:tcBorders>
+              <w:top w:val="single" w:color="000000" w:sz="4"/>
+              <w:left w:val="single" w:color="000000" w:sz="4"/>
+              <w:bottom w:val="single" w:color="000000" w:sz="4"/>
+              <w:right w:val="single" w:color="000000" w:sz="4"/>
+            </w:tcBorders>
+            <w:shd w:color="000000" w:fill="ffffff" w:val="clear"/>
+            <w:tcMar>
+              <w:left w:w="108" w:type="dxa"/>
+              <w:right w:w="108" w:type="dxa"/>
+            </w:tcMar>
+            <w:vAlign w:val="center"/>
+          </w:tcPr>
+          <w:p>
+            <w:pPr>
+              <w:spacing w:before="0" w:after="0" w:line="240"/>
+              <w:ind w:right="0" w:left="0" w:firstLine="0"/>
+              <w:jc w:val="center"/>
+              <w:rPr>
+                <w:color w:val="auto"/>
+                <w:spacing w:val="0"/>
+                <w:position w:val="0"/>
+                <w:shd w:fill="auto" w:val="clear"/>
+              </w:rPr>
+            </w:pPr>
+            <w:r>
+              <w:rPr>
+                <w:rFonts w:ascii="Century" w:hAnsi="Century" w:cs="Century" w:eastAsia="Century"/>
+                <w:i/>
+                <w:color w:val="auto"/>
+                <w:spacing w:val="0"/>
+                <w:position w:val="0"/>
+                <w:sz w:val="32"/>
+                <w:shd w:fill="auto" w:val="clear"/>
+              </w:rPr>
+              <w:t xml:space="preserve">O(i)</w:t>
+            </w:r>
+          </w:p>
+        </w:tc>
+        <w:tc>
+          <w:tcPr>
+            <w:tcW w:w="1577" w:type="dxa"/>
+            <w:tcBorders>
+              <w:top w:val="single" w:color="000000" w:sz="4"/>
+              <w:left w:val="single" w:color="000000" w:sz="4"/>
+              <w:bottom w:val="single" w:color="000000" w:sz="4"/>
+              <w:right w:val="single" w:color="000000" w:sz="4"/>
+            </w:tcBorders>
+            <w:shd w:color="auto" w:fill="auto" w:val="clear"/>
+            <w:tcMar>
+              <w:left w:w="108" w:type="dxa"/>
+              <w:right w:w="108" w:type="dxa"/>
+            </w:tcMar>
+            <w:vAlign w:val="top"/>
+          </w:tcPr>
+          <w:p>
+            <w:pPr>
+              <w:spacing w:before="0" w:after="0" w:line="240"/>
+              <w:ind w:right="0" w:left="0" w:firstLine="0"/>
+              <w:jc w:val="left"/>
+              <w:rPr>
+                <w:rFonts w:ascii="Aptos" w:hAnsi="Aptos" w:cs="Aptos" w:eastAsia="Aptos"/>
+                <w:color w:val="auto"/>
+                <w:spacing w:val="0"/>
+                <w:position w:val="0"/>
+                <w:sz w:val="22"/>
+                <w:shd w:fill="auto" w:val="clear"/>
+              </w:rPr>
+            </w:pPr>
+          </w:p>
+          <w:p>
+            <w:pPr>
+              <w:spacing w:before="0" w:after="0" w:line="240"/>
+              <w:ind w:right="0" w:left="0" w:firstLine="0"/>
+              <w:jc w:val="left"/>
+              <w:rPr>
+                <w:color w:val="auto"/>
+                <w:spacing w:val="0"/>
+                <w:position w:val="0"/>
+                <w:shd w:fill="auto" w:val="clear"/>
+              </w:rPr>
+            </w:pPr>
+            <w:r>
+              <w:rPr>
+                <w:rFonts w:ascii="Century" w:hAnsi="Century" w:cs="Century" w:eastAsia="Century"/>
+                <w:i/>
+                <w:color w:val="auto"/>
+                <w:spacing w:val="0"/>
+                <w:position w:val="0"/>
+                <w:sz w:val="32"/>
+                <w:shd w:fill="auto" w:val="clear"/>
+              </w:rPr>
+              <w:t xml:space="preserve">O(1)</w:t>
+            </w:r>
+          </w:p>
+        </w:tc>
+      </w:tr>
+      <w:tr>
+        <w:trPr>
+          <w:trHeight w:val="1" w:hRule="atLeast"/>
+          <w:jc w:val="left"/>
+        </w:trPr>
+        <w:tc>
+          <w:tcPr>
+            <w:tcW w:w="1413" w:type="dxa"/>
+            <w:vMerge w:val="restart"/>
+            <w:tcBorders>
+              <w:top w:val="single" w:color="000000" w:sz="4"/>
+              <w:left w:val="single" w:color="000000" w:sz="4"/>
+              <w:bottom w:val="single" w:color="000000" w:sz="4"/>
+              <w:right w:val="single" w:color="000000" w:sz="4"/>
+            </w:tcBorders>
+            <w:shd w:color="auto" w:fill="dae9f7" w:val="clear"/>
+            <w:tcMar>
+              <w:left w:w="108" w:type="dxa"/>
+              <w:right w:w="108" w:type="dxa"/>
+            </w:tcMar>
+            <w:vAlign w:val="center"/>
+          </w:tcPr>
+          <w:p>
+            <w:pPr>
+              <w:spacing w:before="0" w:after="0" w:line="240"/>
+              <w:ind w:right="0" w:left="0" w:firstLine="0"/>
+              <w:jc w:val="left"/>
+              <w:rPr>
+                <w:color w:val="auto"/>
+                <w:spacing w:val="0"/>
+                <w:position w:val="0"/>
+                <w:sz w:val="22"/>
+                <w:shd w:fill="auto" w:val="clear"/>
+              </w:rPr>
+            </w:pPr>
+            <w:r>
+              <w:rPr>
+                <w:rFonts w:ascii="Aptos" w:hAnsi="Aptos" w:cs="Aptos" w:eastAsia="Aptos"/>
+                <w:color w:val="auto"/>
+                <w:spacing w:val="0"/>
+                <w:position w:val="0"/>
+                <w:sz w:val="22"/>
+                <w:shd w:fill="auto" w:val="clear"/>
+              </w:rPr>
+              <w:t xml:space="preserve">Find element </w:t>
+            </w:r>
+          </w:p>
+        </w:tc>
+        <w:tc>
+          <w:tcPr>
+            <w:tcW w:w="1701" w:type="dxa"/>
+            <w:tcBorders>
+              <w:top w:val="single" w:color="000000" w:sz="4"/>
+              <w:left w:val="single" w:color="000000" w:sz="4"/>
+              <w:bottom w:val="single" w:color="000000" w:sz="4"/>
+              <w:right w:val="single" w:color="000000" w:sz="4"/>
+            </w:tcBorders>
+            <w:shd w:color="auto" w:fill="dae9f7" w:val="clear"/>
+            <w:tcMar>
+              <w:left w:w="108" w:type="dxa"/>
+              <w:right w:w="108" w:type="dxa"/>
+            </w:tcMar>
+            <w:vAlign w:val="top"/>
+          </w:tcPr>
+          <w:p>
+            <w:pPr>
+              <w:spacing w:before="0" w:after="0" w:line="240"/>
+              <w:ind w:right="0" w:left="0" w:firstLine="0"/>
+              <w:jc w:val="left"/>
+              <w:rPr>
+                <w:color w:val="auto"/>
+                <w:spacing w:val="0"/>
+                <w:position w:val="0"/>
+                <w:sz w:val="22"/>
+                <w:shd w:fill="auto" w:val="clear"/>
+              </w:rPr>
+            </w:pPr>
+            <w:r>
+              <w:rPr>
+                <w:rFonts w:ascii="Aptos" w:hAnsi="Aptos" w:cs="Aptos" w:eastAsia="Aptos"/>
+                <w:color w:val="auto"/>
+                <w:spacing w:val="0"/>
+                <w:position w:val="0"/>
+                <w:sz w:val="22"/>
+                <w:shd w:fill="auto" w:val="clear"/>
+              </w:rPr>
+              <w:t xml:space="preserve">eksisterer </w:t>
+              <w:br/>
+            </w:r>
+            <w:r>
+              <w:rPr>
+                <w:rFonts w:ascii="Aptos" w:hAnsi="Aptos" w:cs="Aptos" w:eastAsia="Aptos"/>
+                <w:i/>
+                <w:color w:val="auto"/>
+                <w:spacing w:val="0"/>
+                <w:position w:val="0"/>
+                <w:sz w:val="22"/>
+                <w:shd w:fill="auto" w:val="clear"/>
+              </w:rPr>
+              <w:t xml:space="preserve">usorteret liste</w:t>
+            </w:r>
+          </w:p>
+        </w:tc>
+        <w:tc>
+          <w:tcPr>
+            <w:tcW w:w="1701" w:type="dxa"/>
+            <w:tcBorders>
+              <w:top w:val="single" w:color="000000" w:sz="4"/>
+              <w:left w:val="single" w:color="000000" w:sz="4"/>
+              <w:bottom w:val="single" w:color="000000" w:sz="4"/>
+              <w:right w:val="single" w:color="000000" w:sz="4"/>
+            </w:tcBorders>
+            <w:shd w:color="auto" w:fill="dae9f7" w:val="clear"/>
+            <w:tcMar>
+              <w:left w:w="108" w:type="dxa"/>
+              <w:right w:w="108" w:type="dxa"/>
+            </w:tcMar>
+            <w:vAlign w:val="top"/>
+          </w:tcPr>
+          <w:p>
+            <w:pPr>
+              <w:spacing w:before="0" w:after="0" w:line="240"/>
+              <w:ind w:right="0" w:left="0" w:firstLine="0"/>
+              <w:jc w:val="left"/>
+              <w:rPr>
+                <w:color w:val="auto"/>
+                <w:spacing w:val="0"/>
+                <w:position w:val="0"/>
+                <w:sz w:val="22"/>
+                <w:shd w:fill="auto" w:val="clear"/>
+              </w:rPr>
+            </w:pPr>
+            <w:r>
+              <w:rPr>
+                <w:rFonts w:ascii="Aptos" w:hAnsi="Aptos" w:cs="Aptos" w:eastAsia="Aptos"/>
+                <w:color w:val="auto"/>
+                <w:spacing w:val="0"/>
+                <w:position w:val="0"/>
+                <w:sz w:val="22"/>
+                <w:shd w:fill="auto" w:val="clear"/>
+              </w:rPr>
+              <w:t xml:space="preserve">eksisterer </w:t>
+            </w:r>
+            <w:r>
+              <w:rPr>
+                <w:rFonts w:ascii="Aptos" w:hAnsi="Aptos" w:cs="Aptos" w:eastAsia="Aptos"/>
+                <w:i/>
+                <w:color w:val="auto"/>
+                <w:spacing w:val="0"/>
+                <w:position w:val="0"/>
+                <w:sz w:val="22"/>
+                <w:shd w:fill="auto" w:val="clear"/>
+              </w:rPr>
+              <w:t xml:space="preserve">sorteret liste</w:t>
+            </w:r>
+          </w:p>
+        </w:tc>
+        <w:tc>
+          <w:tcPr>
+            <w:tcW w:w="1701" w:type="dxa"/>
+            <w:tcBorders>
+              <w:top w:val="single" w:color="000000" w:sz="4"/>
+              <w:left w:val="single" w:color="000000" w:sz="4"/>
+              <w:bottom w:val="single" w:color="000000" w:sz="4"/>
+              <w:right w:val="single" w:color="000000" w:sz="4"/>
+            </w:tcBorders>
+            <w:shd w:color="auto" w:fill="dae9f7" w:val="clear"/>
+            <w:tcMar>
+              <w:left w:w="108" w:type="dxa"/>
+              <w:right w:w="108" w:type="dxa"/>
+            </w:tcMar>
+            <w:vAlign w:val="top"/>
+          </w:tcPr>
+          <w:p>
+            <w:pPr>
+              <w:spacing w:before="0" w:after="0" w:line="240"/>
+              <w:ind w:right="0" w:left="0" w:firstLine="0"/>
+              <w:jc w:val="left"/>
+              <w:rPr>
+                <w:color w:val="auto"/>
+                <w:spacing w:val="0"/>
+                <w:position w:val="0"/>
+                <w:sz w:val="22"/>
+                <w:shd w:fill="auto" w:val="clear"/>
+              </w:rPr>
+            </w:pPr>
+            <w:r>
+              <w:rPr>
+                <w:rFonts w:ascii="Aptos" w:hAnsi="Aptos" w:cs="Aptos" w:eastAsia="Aptos"/>
+                <w:color w:val="auto"/>
+                <w:spacing w:val="0"/>
+                <w:position w:val="0"/>
+                <w:sz w:val="22"/>
+                <w:shd w:fill="auto" w:val="clear"/>
+              </w:rPr>
+              <w:t xml:space="preserve">eksisterer ikke </w:t>
+            </w:r>
+            <w:r>
+              <w:rPr>
+                <w:rFonts w:ascii="Aptos" w:hAnsi="Aptos" w:cs="Aptos" w:eastAsia="Aptos"/>
+                <w:i/>
+                <w:color w:val="auto"/>
+                <w:spacing w:val="0"/>
+                <w:position w:val="0"/>
+                <w:sz w:val="22"/>
+                <w:shd w:fill="auto" w:val="clear"/>
+              </w:rPr>
+              <w:t xml:space="preserve">usorteret liste</w:t>
+            </w:r>
+          </w:p>
+        </w:tc>
+        <w:tc>
+          <w:tcPr>
+            <w:tcW w:w="1683" w:type="dxa"/>
+            <w:tcBorders>
+              <w:top w:val="single" w:color="000000" w:sz="4"/>
+              <w:left w:val="single" w:color="000000" w:sz="4"/>
+              <w:bottom w:val="single" w:color="000000" w:sz="4"/>
+              <w:right w:val="single" w:color="000000" w:sz="4"/>
+            </w:tcBorders>
+            <w:shd w:color="auto" w:fill="dae9f7" w:val="clear"/>
+            <w:tcMar>
+              <w:left w:w="108" w:type="dxa"/>
+              <w:right w:w="108" w:type="dxa"/>
+            </w:tcMar>
+            <w:vAlign w:val="top"/>
+          </w:tcPr>
+          <w:p>
+            <w:pPr>
+              <w:spacing w:before="0" w:after="0" w:line="240"/>
+              <w:ind w:right="0" w:left="0" w:firstLine="0"/>
+              <w:jc w:val="left"/>
+              <w:rPr>
+                <w:color w:val="auto"/>
+                <w:spacing w:val="0"/>
+                <w:position w:val="0"/>
+                <w:sz w:val="22"/>
+                <w:shd w:fill="auto" w:val="clear"/>
+              </w:rPr>
+            </w:pPr>
+            <w:r>
+              <w:rPr>
+                <w:rFonts w:ascii="Aptos" w:hAnsi="Aptos" w:cs="Aptos" w:eastAsia="Aptos"/>
+                <w:color w:val="auto"/>
+                <w:spacing w:val="0"/>
+                <w:position w:val="0"/>
+                <w:sz w:val="22"/>
+                <w:shd w:fill="auto" w:val="clear"/>
+              </w:rPr>
+              <w:t xml:space="preserve">eksisterer ikke </w:t>
+            </w:r>
+            <w:r>
+              <w:rPr>
+                <w:rFonts w:ascii="Aptos" w:hAnsi="Aptos" w:cs="Aptos" w:eastAsia="Aptos"/>
+                <w:i/>
+                <w:color w:val="auto"/>
+                <w:spacing w:val="0"/>
+                <w:position w:val="0"/>
+                <w:sz w:val="22"/>
+                <w:shd w:fill="auto" w:val="clear"/>
+              </w:rPr>
+              <w:t xml:space="preserve">sorteret liste</w:t>
+            </w:r>
+          </w:p>
+        </w:tc>
+        <w:tc>
+          <w:tcPr>
+            <w:tcW w:w="1577" w:type="dxa"/>
+            <w:tcBorders>
+              <w:top w:val="single" w:color="000000" w:sz="4"/>
+              <w:left w:val="single" w:color="000000" w:sz="4"/>
+              <w:bottom w:val="single" w:color="000000" w:sz="4"/>
+              <w:right w:val="single" w:color="000000" w:sz="4"/>
+            </w:tcBorders>
+            <w:shd w:color="auto" w:fill="bfbfbf" w:val="clear"/>
+            <w:tcMar>
+              <w:left w:w="108" w:type="dxa"/>
+              <w:right w:w="108" w:type="dxa"/>
+            </w:tcMar>
+            <w:vAlign w:val="top"/>
+          </w:tcPr>
+          <w:p>
+            <w:pPr>
+              <w:spacing w:before="0" w:after="0" w:line="240"/>
+              <w:ind w:right="0" w:left="0" w:firstLine="0"/>
+              <w:jc w:val="left"/>
+              <w:rPr>
+                <w:rFonts w:ascii="Calibri" w:hAnsi="Calibri" w:cs="Calibri" w:eastAsia="Calibri"/>
+                <w:color w:val="auto"/>
+                <w:spacing w:val="0"/>
+                <w:position w:val="0"/>
+                <w:sz w:val="22"/>
+                <w:shd w:fill="auto" w:val="clear"/>
+              </w:rPr>
+            </w:pPr>
+          </w:p>
+        </w:tc>
+      </w:tr>
+      <w:tr>
+        <w:trPr>
+          <w:trHeight w:val="756" w:hRule="auto"/>
+          <w:jc w:val="left"/>
+        </w:trPr>
+        <w:tc>
+          <w:tcPr>
+            <w:tcW w:w="1413" w:type="dxa"/>
+            <w:vMerge/>
+            <w:tcBorders>
+              <w:top w:val="single" w:color="000000" w:sz="4"/>
+              <w:left w:val="single" w:color="000000" w:sz="4"/>
+              <w:bottom w:val="single" w:color="000000" w:sz="4"/>
+              <w:right w:val="single" w:color="000000" w:sz="4"/>
+            </w:tcBorders>
+            <w:shd w:color="auto" w:fill="fae2d5" w:val="clear"/>
+            <w:tcMar>
+              <w:left w:w="108" w:type="dxa"/>
+              <w:right w:w="108" w:type="dxa"/>
+            </w:tcMar>
+            <w:vAlign w:val="center"/>
+          </w:tcPr>
+          <w:p>
+            <w:pPr>
+              <w:spacing w:before="0" w:after="200" w:line="276"/>
+              <w:ind w:right="0" w:left="0" w:firstLine="0"/>
+              <w:jc w:val="left"/>
+              <w:rPr>
+                <w:rFonts w:ascii="Calibri" w:hAnsi="Calibri" w:cs="Calibri" w:eastAsia="Calibri"/>
+                <w:color w:val="auto"/>
+                <w:spacing w:val="0"/>
+                <w:position w:val="0"/>
+                <w:sz w:val="22"/>
+                <w:shd w:fill="auto" w:val="clear"/>
+              </w:rPr>
+            </w:pPr>
+          </w:p>
+        </w:tc>
+        <w:tc>
+          <w:tcPr>
+            <w:tcW w:w="1701" w:type="dxa"/>
+            <w:tcBorders>
+              <w:top w:val="single" w:color="000000" w:sz="4"/>
+              <w:left w:val="single" w:color="000000" w:sz="4"/>
+              <w:bottom w:val="single" w:color="000000" w:sz="4"/>
+              <w:right w:val="single" w:color="000000" w:sz="4"/>
+            </w:tcBorders>
+            <w:shd w:color="auto" w:fill="auto" w:val="clear"/>
+            <w:tcMar>
+              <w:left w:w="108" w:type="dxa"/>
+              <w:right w:w="108" w:type="dxa"/>
+            </w:tcMar>
+            <w:vAlign w:val="center"/>
+          </w:tcPr>
+          <w:p>
+            <w:pPr>
+              <w:spacing w:before="0" w:after="0" w:line="240"/>
+              <w:ind w:right="0" w:left="0" w:firstLine="0"/>
+              <w:jc w:val="center"/>
+              <w:rPr>
+                <w:color w:val="auto"/>
+                <w:spacing w:val="0"/>
+                <w:position w:val="0"/>
+                <w:shd w:fill="auto" w:val="clear"/>
+              </w:rPr>
+            </w:pPr>
+            <w:r>
+              <w:rPr>
+                <w:rFonts w:ascii="Century" w:hAnsi="Century" w:cs="Century" w:eastAsia="Century"/>
+                <w:i/>
+                <w:color w:val="auto"/>
+                <w:spacing w:val="0"/>
+                <w:position w:val="0"/>
+                <w:sz w:val="32"/>
+                <w:shd w:fill="auto" w:val="clear"/>
+              </w:rPr>
+              <w:t xml:space="preserve">O(n)</w:t>
+            </w:r>
+          </w:p>
+        </w:tc>
+        <w:tc>
+          <w:tcPr>
+            <w:tcW w:w="1701" w:type="dxa"/>
+            <w:tcBorders>
+              <w:top w:val="single" w:color="000000" w:sz="4"/>
+              <w:left w:val="single" w:color="000000" w:sz="4"/>
+              <w:bottom w:val="single" w:color="000000" w:sz="4"/>
+              <w:right w:val="single" w:color="000000" w:sz="4"/>
+            </w:tcBorders>
+            <w:shd w:color="auto" w:fill="auto" w:val="clear"/>
+            <w:tcMar>
+              <w:left w:w="108" w:type="dxa"/>
+              <w:right w:w="108" w:type="dxa"/>
+            </w:tcMar>
+            <w:vAlign w:val="center"/>
+          </w:tcPr>
+          <w:p>
+            <w:pPr>
+              <w:spacing w:before="0" w:after="0" w:line="240"/>
+              <w:ind w:right="0" w:left="0" w:firstLine="0"/>
+              <w:jc w:val="center"/>
+              <w:rPr>
+                <w:color w:val="auto"/>
+                <w:spacing w:val="0"/>
+                <w:position w:val="0"/>
+                <w:shd w:fill="auto" w:val="clear"/>
+              </w:rPr>
+            </w:pPr>
+            <w:r>
+              <w:rPr>
+                <w:rFonts w:ascii="Century" w:hAnsi="Century" w:cs="Century" w:eastAsia="Century"/>
+                <w:i/>
+                <w:color w:val="auto"/>
+                <w:spacing w:val="0"/>
+                <w:position w:val="0"/>
+                <w:sz w:val="32"/>
+                <w:shd w:fill="auto" w:val="clear"/>
+              </w:rPr>
+              <w:t xml:space="preserve">O(n)</w:t>
+            </w:r>
+          </w:p>
+        </w:tc>
+        <w:tc>
+          <w:tcPr>
+            <w:tcW w:w="1701" w:type="dxa"/>
+            <w:tcBorders>
+              <w:top w:val="single" w:color="000000" w:sz="4"/>
+              <w:left w:val="single" w:color="000000" w:sz="4"/>
+              <w:bottom w:val="single" w:color="000000" w:sz="4"/>
+              <w:right w:val="single" w:color="000000" w:sz="4"/>
+            </w:tcBorders>
+            <w:shd w:color="auto" w:fill="auto" w:val="clear"/>
+            <w:tcMar>
+              <w:left w:w="108" w:type="dxa"/>
+              <w:right w:w="108" w:type="dxa"/>
+            </w:tcMar>
+            <w:vAlign w:val="center"/>
+          </w:tcPr>
+          <w:p>
+            <w:pPr>
+              <w:spacing w:before="0" w:after="0" w:line="240"/>
+              <w:ind w:right="0" w:left="0" w:firstLine="0"/>
+              <w:jc w:val="center"/>
+              <w:rPr>
+                <w:color w:val="auto"/>
+                <w:spacing w:val="0"/>
+                <w:position w:val="0"/>
+                <w:shd w:fill="auto" w:val="clear"/>
+              </w:rPr>
+            </w:pPr>
+            <w:r>
+              <w:rPr>
+                <w:rFonts w:ascii="Century" w:hAnsi="Century" w:cs="Century" w:eastAsia="Century"/>
+                <w:i/>
+                <w:color w:val="auto"/>
+                <w:spacing w:val="0"/>
+                <w:position w:val="0"/>
+                <w:sz w:val="32"/>
+                <w:shd w:fill="auto" w:val="clear"/>
+              </w:rPr>
+              <w:t xml:space="preserve">O(n)</w:t>
+            </w:r>
+          </w:p>
+        </w:tc>
+        <w:tc>
+          <w:tcPr>
+            <w:tcW w:w="1683" w:type="dxa"/>
+            <w:tcBorders>
+              <w:top w:val="single" w:color="000000" w:sz="4"/>
+              <w:left w:val="single" w:color="000000" w:sz="4"/>
+              <w:bottom w:val="single" w:color="000000" w:sz="4"/>
+              <w:right w:val="single" w:color="000000" w:sz="4"/>
+            </w:tcBorders>
+            <w:shd w:color="auto" w:fill="auto" w:val="clear"/>
+            <w:tcMar>
+              <w:left w:w="108" w:type="dxa"/>
+              <w:right w:w="108" w:type="dxa"/>
+            </w:tcMar>
+            <w:vAlign w:val="center"/>
+          </w:tcPr>
+          <w:p>
+            <w:pPr>
+              <w:spacing w:before="0" w:after="0" w:line="240"/>
+              <w:ind w:right="0" w:left="0" w:firstLine="0"/>
+              <w:jc w:val="center"/>
+              <w:rPr>
+                <w:color w:val="auto"/>
+                <w:spacing w:val="0"/>
+                <w:position w:val="0"/>
+                <w:shd w:fill="auto" w:val="clear"/>
+              </w:rPr>
+            </w:pPr>
+            <w:r>
+              <w:rPr>
+                <w:rFonts w:ascii="Century" w:hAnsi="Century" w:cs="Century" w:eastAsia="Century"/>
+                <w:i/>
+                <w:color w:val="auto"/>
+                <w:spacing w:val="0"/>
+                <w:position w:val="0"/>
+                <w:sz w:val="32"/>
+                <w:shd w:fill="auto" w:val="clear"/>
+              </w:rPr>
+              <w:t xml:space="preserve">O(n)</w:t>
+            </w:r>
+          </w:p>
+        </w:tc>
+        <w:tc>
+          <w:tcPr>
+            <w:tcW w:w="1577" w:type="dxa"/>
+            <w:tcBorders>
+              <w:top w:val="single" w:color="000000" w:sz="4"/>
+              <w:left w:val="single" w:color="000000" w:sz="4"/>
+              <w:bottom w:val="single" w:color="000000" w:sz="4"/>
+              <w:right w:val="single" w:color="000000" w:sz="4"/>
+            </w:tcBorders>
+            <w:shd w:color="auto" w:fill="bfbfbf" w:val="clear"/>
+            <w:tcMar>
+              <w:left w:w="108" w:type="dxa"/>
+              <w:right w:w="108" w:type="dxa"/>
+            </w:tcMar>
+            <w:vAlign w:val="top"/>
+          </w:tcPr>
+          <w:p>
+            <w:pPr>
+              <w:spacing w:before="0" w:after="0" w:line="240"/>
+              <w:ind w:right="0" w:left="0" w:firstLine="0"/>
+              <w:jc w:val="center"/>
+              <w:rPr>
+                <w:rFonts w:ascii="Calibri" w:hAnsi="Calibri" w:cs="Calibri" w:eastAsia="Calibri"/>
+                <w:color w:val="auto"/>
+                <w:spacing w:val="0"/>
+                <w:position w:val="0"/>
+                <w:sz w:val="22"/>
+                <w:shd w:fill="auto" w:val="clear"/>
+              </w:rPr>
+            </w:pPr>
+          </w:p>
+        </w:tc>
+      </w:tr>
+      <w:tr>
+        <w:trPr>
+          <w:trHeight w:val="1" w:hRule="atLeast"/>
+          <w:jc w:val="left"/>
+        </w:trPr>
+        <w:tc>
+          <w:tcPr>
+            <w:tcW w:w="1413" w:type="dxa"/>
+            <w:vMerge w:val="restart"/>
+            <w:tcBorders>
+              <w:top w:val="single" w:color="000000" w:sz="4"/>
+              <w:left w:val="single" w:color="000000" w:sz="4"/>
+              <w:bottom w:val="single" w:color="000000" w:sz="4"/>
+              <w:right w:val="single" w:color="000000" w:sz="4"/>
+            </w:tcBorders>
+            <w:shd w:color="auto" w:fill="fae2d5" w:val="clear"/>
+            <w:tcMar>
+              <w:left w:w="108" w:type="dxa"/>
+              <w:right w:w="108" w:type="dxa"/>
+            </w:tcMar>
+            <w:vAlign w:val="center"/>
+          </w:tcPr>
+          <w:p>
+            <w:pPr>
+              <w:spacing w:before="0" w:after="0" w:line="240"/>
+              <w:ind w:right="0" w:left="0" w:firstLine="0"/>
+              <w:jc w:val="left"/>
+              <w:rPr>
+                <w:color w:val="auto"/>
+                <w:spacing w:val="0"/>
+                <w:position w:val="0"/>
+                <w:sz w:val="22"/>
+                <w:shd w:fill="auto" w:val="clear"/>
+              </w:rPr>
+            </w:pPr>
+            <w:r>
+              <w:rPr>
+                <w:rFonts w:ascii="Aptos" w:hAnsi="Aptos" w:cs="Aptos" w:eastAsia="Aptos"/>
+                <w:color w:val="auto"/>
+                <w:spacing w:val="0"/>
+                <w:position w:val="0"/>
+                <w:sz w:val="22"/>
+                <w:shd w:fill="auto" w:val="clear"/>
+              </w:rPr>
+              <w:t xml:space="preserve">Indsæt nyt element</w:t>
+            </w:r>
+          </w:p>
+        </w:tc>
+        <w:tc>
+          <w:tcPr>
+            <w:tcW w:w="1701" w:type="dxa"/>
+            <w:tcBorders>
+              <w:top w:val="single" w:color="000000" w:sz="4"/>
+              <w:left w:val="single" w:color="000000" w:sz="4"/>
+              <w:bottom w:val="single" w:color="000000" w:sz="4"/>
+              <w:right w:val="single" w:color="000000" w:sz="4"/>
+            </w:tcBorders>
+            <w:shd w:color="auto" w:fill="fae2d5" w:val="clear"/>
+            <w:tcMar>
+              <w:left w:w="108" w:type="dxa"/>
+              <w:right w:w="108" w:type="dxa"/>
+            </w:tcMar>
+            <w:vAlign w:val="top"/>
+          </w:tcPr>
+          <w:p>
+            <w:pPr>
+              <w:spacing w:before="0" w:after="0" w:line="240"/>
+              <w:ind w:right="0" w:left="0" w:firstLine="0"/>
+              <w:jc w:val="left"/>
+              <w:rPr>
+                <w:color w:val="auto"/>
+                <w:spacing w:val="0"/>
+                <w:position w:val="0"/>
+                <w:sz w:val="22"/>
+                <w:shd w:fill="auto" w:val="clear"/>
+              </w:rPr>
+            </w:pPr>
+            <w:r>
+              <w:rPr>
+                <w:rFonts w:ascii="Aptos" w:hAnsi="Aptos" w:cs="Aptos" w:eastAsia="Aptos"/>
+                <w:color w:val="auto"/>
+                <w:spacing w:val="0"/>
+                <w:position w:val="0"/>
+                <w:sz w:val="22"/>
+                <w:shd w:fill="auto" w:val="clear"/>
+              </w:rPr>
+              <w:t xml:space="preserve">i starten</w:t>
+            </w:r>
+          </w:p>
+        </w:tc>
+        <w:tc>
+          <w:tcPr>
+            <w:tcW w:w="1701" w:type="dxa"/>
+            <w:tcBorders>
+              <w:top w:val="single" w:color="000000" w:sz="4"/>
+              <w:left w:val="single" w:color="000000" w:sz="4"/>
+              <w:bottom w:val="single" w:color="000000" w:sz="4"/>
+              <w:right w:val="single" w:color="000000" w:sz="4"/>
+            </w:tcBorders>
+            <w:shd w:color="auto" w:fill="fae2d5" w:val="clear"/>
+            <w:tcMar>
+              <w:left w:w="108" w:type="dxa"/>
+              <w:right w:w="108" w:type="dxa"/>
+            </w:tcMar>
+            <w:vAlign w:val="top"/>
+          </w:tcPr>
+          <w:p>
+            <w:pPr>
+              <w:spacing w:before="0" w:after="0" w:line="240"/>
+              <w:ind w:right="0" w:left="0" w:firstLine="0"/>
+              <w:jc w:val="left"/>
+              <w:rPr>
+                <w:color w:val="auto"/>
+                <w:spacing w:val="0"/>
+                <w:position w:val="0"/>
+                <w:sz w:val="22"/>
+                <w:shd w:fill="auto" w:val="clear"/>
+              </w:rPr>
+            </w:pPr>
+            <w:r>
+              <w:rPr>
+                <w:rFonts w:ascii="Aptos" w:hAnsi="Aptos" w:cs="Aptos" w:eastAsia="Aptos"/>
+                <w:color w:val="auto"/>
+                <w:spacing w:val="0"/>
+                <w:position w:val="0"/>
+                <w:sz w:val="22"/>
+                <w:shd w:fill="auto" w:val="clear"/>
+              </w:rPr>
+              <w:t xml:space="preserve">i slutningen</w:t>
+            </w:r>
+          </w:p>
+        </w:tc>
+        <w:tc>
+          <w:tcPr>
+            <w:tcW w:w="1701" w:type="dxa"/>
+            <w:tcBorders>
+              <w:top w:val="single" w:color="000000" w:sz="4"/>
+              <w:left w:val="single" w:color="000000" w:sz="4"/>
+              <w:bottom w:val="single" w:color="000000" w:sz="4"/>
+              <w:right w:val="single" w:color="000000" w:sz="4"/>
+            </w:tcBorders>
+            <w:shd w:color="auto" w:fill="fae2d5" w:val="clear"/>
+            <w:tcMar>
+              <w:left w:w="108" w:type="dxa"/>
+              <w:right w:w="108" w:type="dxa"/>
+            </w:tcMar>
+            <w:vAlign w:val="top"/>
+          </w:tcPr>
+          <w:p>
+            <w:pPr>
+              <w:spacing w:before="0" w:after="0" w:line="240"/>
+              <w:ind w:right="0" w:left="0" w:firstLine="0"/>
+              <w:jc w:val="left"/>
+              <w:rPr>
+                <w:color w:val="auto"/>
+                <w:spacing w:val="0"/>
+                <w:position w:val="0"/>
+                <w:sz w:val="22"/>
+                <w:shd w:fill="auto" w:val="clear"/>
+              </w:rPr>
+            </w:pPr>
+            <w:r>
+              <w:rPr>
+                <w:rFonts w:ascii="Aptos" w:hAnsi="Aptos" w:cs="Aptos" w:eastAsia="Aptos"/>
+                <w:color w:val="auto"/>
+                <w:spacing w:val="0"/>
+                <w:position w:val="0"/>
+                <w:sz w:val="22"/>
+                <w:shd w:fill="auto" w:val="clear"/>
+              </w:rPr>
+              <w:t xml:space="preserve">i midten</w:t>
+            </w:r>
+          </w:p>
+        </w:tc>
+        <w:tc>
+          <w:tcPr>
+            <w:tcW w:w="1683" w:type="dxa"/>
+            <w:tcBorders>
+              <w:top w:val="single" w:color="000000" w:sz="4"/>
+              <w:left w:val="single" w:color="000000" w:sz="4"/>
+              <w:bottom w:val="single" w:color="000000" w:sz="4"/>
+              <w:right w:val="single" w:color="000000" w:sz="4"/>
+            </w:tcBorders>
+            <w:shd w:color="auto" w:fill="fae2d5" w:val="clear"/>
+            <w:tcMar>
+              <w:left w:w="108" w:type="dxa"/>
+              <w:right w:w="108" w:type="dxa"/>
+            </w:tcMar>
+            <w:vAlign w:val="top"/>
+          </w:tcPr>
+          <w:p>
+            <w:pPr>
+              <w:spacing w:before="0" w:after="0" w:line="240"/>
+              <w:ind w:right="0" w:left="0" w:firstLine="0"/>
+              <w:jc w:val="left"/>
+              <w:rPr>
+                <w:color w:val="auto"/>
+                <w:spacing w:val="0"/>
+                <w:position w:val="0"/>
+                <w:sz w:val="22"/>
+                <w:shd w:fill="auto" w:val="clear"/>
+              </w:rPr>
+            </w:pPr>
+            <w:r>
+              <w:rPr>
+                <w:rFonts w:ascii="Aptos" w:hAnsi="Aptos" w:cs="Aptos" w:eastAsia="Aptos"/>
+                <w:color w:val="auto"/>
+                <w:spacing w:val="0"/>
+                <w:position w:val="0"/>
+                <w:sz w:val="22"/>
+                <w:shd w:fill="auto" w:val="clear"/>
+              </w:rPr>
+              <w:t xml:space="preserve">efter node</w:t>
+            </w:r>
+          </w:p>
+        </w:tc>
+        <w:tc>
+          <w:tcPr>
+            <w:tcW w:w="1577" w:type="dxa"/>
+            <w:tcBorders>
+              <w:top w:val="single" w:color="000000" w:sz="4"/>
+              <w:left w:val="single" w:color="000000" w:sz="4"/>
+              <w:bottom w:val="single" w:color="000000" w:sz="4"/>
+              <w:right w:val="single" w:color="000000" w:sz="4"/>
+            </w:tcBorders>
+            <w:shd w:color="auto" w:fill="fae2d5" w:val="clear"/>
+            <w:tcMar>
+              <w:left w:w="108" w:type="dxa"/>
+              <w:right w:w="108" w:type="dxa"/>
+            </w:tcMar>
+            <w:vAlign w:val="top"/>
+          </w:tcPr>
+          <w:p>
+            <w:pPr>
+              <w:spacing w:before="0" w:after="0" w:line="240"/>
+              <w:ind w:right="0" w:left="0" w:firstLine="0"/>
+              <w:jc w:val="left"/>
+              <w:rPr>
+                <w:color w:val="auto"/>
+                <w:spacing w:val="0"/>
+                <w:position w:val="0"/>
+                <w:sz w:val="22"/>
+                <w:shd w:fill="auto" w:val="clear"/>
+              </w:rPr>
+            </w:pPr>
+            <w:r>
+              <w:rPr>
+                <w:rFonts w:ascii="Aptos" w:hAnsi="Aptos" w:cs="Aptos" w:eastAsia="Aptos"/>
+                <w:color w:val="auto"/>
+                <w:spacing w:val="0"/>
+                <w:position w:val="0"/>
+                <w:sz w:val="22"/>
+                <w:shd w:fill="auto" w:val="clear"/>
+              </w:rPr>
+              <w:t xml:space="preserve">før node</w:t>
+            </w:r>
+          </w:p>
+        </w:tc>
+      </w:tr>
+      <w:tr>
+        <w:trPr>
+          <w:trHeight w:val="714" w:hRule="auto"/>
+          <w:jc w:val="left"/>
+        </w:trPr>
+        <w:tc>
+          <w:tcPr>
+            <w:tcW w:w="1413" w:type="dxa"/>
+            <w:vMerge/>
+            <w:tcBorders>
+              <w:top w:val="single" w:color="000000" w:sz="4"/>
+              <w:left w:val="single" w:color="000000" w:sz="4"/>
+              <w:bottom w:val="single" w:color="000000" w:sz="4"/>
+              <w:right w:val="single" w:color="000000" w:sz="4"/>
+            </w:tcBorders>
+            <w:shd w:color="000000" w:fill="ffffff" w:val="clear"/>
+            <w:tcMar>
+              <w:left w:w="108" w:type="dxa"/>
+              <w:right w:w="108" w:type="dxa"/>
+            </w:tcMar>
+            <w:vAlign w:val="center"/>
+          </w:tcPr>
+          <w:p>
+            <w:pPr>
+              <w:spacing w:before="0" w:after="200" w:line="276"/>
+              <w:ind w:right="0" w:left="0" w:firstLine="0"/>
+              <w:jc w:val="left"/>
+              <w:rPr>
+                <w:rFonts w:ascii="Calibri" w:hAnsi="Calibri" w:cs="Calibri" w:eastAsia="Calibri"/>
+                <w:color w:val="auto"/>
+                <w:spacing w:val="0"/>
+                <w:position w:val="0"/>
+                <w:sz w:val="22"/>
+                <w:shd w:fill="auto" w:val="clear"/>
+              </w:rPr>
+            </w:pPr>
+          </w:p>
+        </w:tc>
+        <w:tc>
+          <w:tcPr>
+            <w:tcW w:w="1701" w:type="dxa"/>
+            <w:tcBorders>
+              <w:top w:val="single" w:color="000000" w:sz="4"/>
+              <w:left w:val="single" w:color="000000" w:sz="4"/>
+              <w:bottom w:val="single" w:color="000000" w:sz="4"/>
+              <w:right w:val="single" w:color="000000" w:sz="4"/>
+            </w:tcBorders>
+            <w:shd w:color="000000" w:fill="ffffff" w:val="clear"/>
+            <w:tcMar>
+              <w:left w:w="108" w:type="dxa"/>
+              <w:right w:w="108" w:type="dxa"/>
+            </w:tcMar>
+            <w:vAlign w:val="center"/>
+          </w:tcPr>
+          <w:p>
+            <w:pPr>
+              <w:spacing w:before="0" w:after="0" w:line="240"/>
+              <w:ind w:right="0" w:left="0" w:firstLine="0"/>
+              <w:jc w:val="center"/>
+              <w:rPr>
+                <w:color w:val="auto"/>
+                <w:spacing w:val="0"/>
+                <w:position w:val="0"/>
+                <w:shd w:fill="auto" w:val="clear"/>
+              </w:rPr>
+            </w:pPr>
+            <w:r>
+              <w:rPr>
+                <w:rFonts w:ascii="Century" w:hAnsi="Century" w:cs="Century" w:eastAsia="Century"/>
+                <w:i/>
+                <w:color w:val="auto"/>
+                <w:spacing w:val="0"/>
+                <w:position w:val="0"/>
+                <w:sz w:val="32"/>
+                <w:shd w:fill="auto" w:val="clear"/>
+              </w:rPr>
+              <w:t xml:space="preserve">O(1)</w:t>
+            </w:r>
+          </w:p>
+        </w:tc>
+        <w:tc>
+          <w:tcPr>
+            <w:tcW w:w="1701" w:type="dxa"/>
+            <w:tcBorders>
+              <w:top w:val="single" w:color="000000" w:sz="4"/>
+              <w:left w:val="single" w:color="000000" w:sz="4"/>
+              <w:bottom w:val="single" w:color="000000" w:sz="4"/>
+              <w:right w:val="single" w:color="000000" w:sz="4"/>
+            </w:tcBorders>
+            <w:shd w:color="000000" w:fill="ffffff" w:val="clear"/>
+            <w:tcMar>
+              <w:left w:w="108" w:type="dxa"/>
+              <w:right w:w="108" w:type="dxa"/>
+            </w:tcMar>
+            <w:vAlign w:val="center"/>
+          </w:tcPr>
+          <w:p>
+            <w:pPr>
+              <w:spacing w:before="0" w:after="0" w:line="240"/>
+              <w:ind w:right="0" w:left="0" w:firstLine="0"/>
+              <w:jc w:val="center"/>
+              <w:rPr>
+                <w:color w:val="auto"/>
+                <w:spacing w:val="0"/>
+                <w:position w:val="0"/>
+                <w:shd w:fill="auto" w:val="clear"/>
+              </w:rPr>
+            </w:pPr>
+            <w:r>
+              <w:rPr>
+                <w:rFonts w:ascii="Century" w:hAnsi="Century" w:cs="Century" w:eastAsia="Century"/>
+                <w:i/>
+                <w:color w:val="auto"/>
+                <w:spacing w:val="0"/>
+                <w:position w:val="0"/>
+                <w:sz w:val="32"/>
+                <w:shd w:fill="auto" w:val="clear"/>
+              </w:rPr>
+              <w:t xml:space="preserve">O(n)</w:t>
+            </w:r>
+          </w:p>
+        </w:tc>
+        <w:tc>
+          <w:tcPr>
+            <w:tcW w:w="1701" w:type="dxa"/>
+            <w:tcBorders>
+              <w:top w:val="single" w:color="000000" w:sz="4"/>
+              <w:left w:val="single" w:color="000000" w:sz="4"/>
+              <w:bottom w:val="single" w:color="000000" w:sz="4"/>
+              <w:right w:val="single" w:color="000000" w:sz="4"/>
+            </w:tcBorders>
+            <w:shd w:color="000000" w:fill="ffffff" w:val="clear"/>
+            <w:tcMar>
+              <w:left w:w="108" w:type="dxa"/>
+              <w:right w:w="108" w:type="dxa"/>
+            </w:tcMar>
+            <w:vAlign w:val="center"/>
+          </w:tcPr>
+          <w:p>
+            <w:pPr>
+              <w:spacing w:before="0" w:after="0" w:line="240"/>
+              <w:ind w:right="0" w:left="0" w:firstLine="0"/>
+              <w:jc w:val="center"/>
+              <w:rPr>
+                <w:spacing w:val="0"/>
+                <w:position w:val="0"/>
+                <w:shd w:fill="auto" w:val="clear"/>
+              </w:rPr>
+            </w:pPr>
+            <w:r>
+              <w:rPr>
+                <w:rFonts w:ascii="Century" w:hAnsi="Century" w:cs="Century" w:eastAsia="Century"/>
+                <w:i/>
+                <w:color w:val="auto"/>
+                <w:spacing w:val="0"/>
+                <w:position w:val="0"/>
+                <w:sz w:val="32"/>
+                <w:shd w:fill="auto" w:val="clear"/>
+              </w:rPr>
+              <w:t xml:space="preserve">O(n)</w:t>
+            </w:r>
+          </w:p>
+        </w:tc>
+        <w:tc>
+          <w:tcPr>
+            <w:tcW w:w="1683" w:type="dxa"/>
+            <w:tcBorders>
+              <w:top w:val="single" w:color="000000" w:sz="4"/>
+              <w:left w:val="single" w:color="000000" w:sz="4"/>
+              <w:bottom w:val="single" w:color="000000" w:sz="4"/>
+              <w:right w:val="single" w:color="000000" w:sz="4"/>
+            </w:tcBorders>
+            <w:shd w:color="auto" w:fill="auto" w:val="clear"/>
+            <w:tcMar>
+              <w:left w:w="108" w:type="dxa"/>
+              <w:right w:w="108" w:type="dxa"/>
+            </w:tcMar>
+            <w:vAlign w:val="center"/>
+          </w:tcPr>
+          <w:p>
+            <w:pPr>
+              <w:spacing w:before="0" w:after="0" w:line="240"/>
+              <w:ind w:right="0" w:left="0" w:firstLine="0"/>
+              <w:jc w:val="center"/>
+              <w:rPr>
+                <w:spacing w:val="0"/>
+                <w:position w:val="0"/>
+                <w:shd w:fill="auto" w:val="clear"/>
+              </w:rPr>
+            </w:pPr>
+            <w:r>
+              <w:rPr>
+                <w:rFonts w:ascii="Century" w:hAnsi="Century" w:cs="Century" w:eastAsia="Century"/>
+                <w:i/>
+                <w:color w:val="auto"/>
+                <w:spacing w:val="0"/>
+                <w:position w:val="0"/>
+                <w:sz w:val="32"/>
+                <w:shd w:fill="auto" w:val="clear"/>
+              </w:rPr>
+              <w:t xml:space="preserve">O(n)</w:t>
+            </w:r>
+          </w:p>
+        </w:tc>
+        <w:tc>
+          <w:tcPr>
+            <w:tcW w:w="1577" w:type="dxa"/>
+            <w:tcBorders>
+              <w:top w:val="single" w:color="000000" w:sz="4"/>
+              <w:left w:val="single" w:color="000000" w:sz="4"/>
+              <w:bottom w:val="single" w:color="000000" w:sz="4"/>
+              <w:right w:val="single" w:color="000000" w:sz="4"/>
+            </w:tcBorders>
+            <w:shd w:color="auto" w:fill="auto" w:val="clear"/>
+            <w:tcMar>
+              <w:left w:w="108" w:type="dxa"/>
+              <w:right w:w="108" w:type="dxa"/>
+            </w:tcMar>
+            <w:vAlign w:val="center"/>
+          </w:tcPr>
+          <w:p>
+            <w:pPr>
+              <w:spacing w:before="0" w:after="0" w:line="240"/>
+              <w:ind w:right="0" w:left="0" w:firstLine="0"/>
+              <w:jc w:val="center"/>
+              <w:rPr>
+                <w:spacing w:val="0"/>
+                <w:position w:val="0"/>
+                <w:shd w:fill="auto" w:val="clear"/>
+              </w:rPr>
+            </w:pPr>
+            <w:r>
+              <w:rPr>
+                <w:rFonts w:ascii="Century" w:hAnsi="Century" w:cs="Century" w:eastAsia="Century"/>
+                <w:i/>
+                <w:color w:val="auto"/>
+                <w:spacing w:val="0"/>
+                <w:position w:val="0"/>
+                <w:sz w:val="32"/>
+                <w:shd w:fill="auto" w:val="clear"/>
+              </w:rPr>
+              <w:t xml:space="preserve">O(n)</w:t>
+            </w:r>
+          </w:p>
+        </w:tc>
+      </w:tr>
+      <w:tr>
+        <w:trPr>
+          <w:trHeight w:val="1" w:hRule="atLeast"/>
+          <w:jc w:val="left"/>
+        </w:trPr>
+        <w:tc>
+          <w:tcPr>
+            <w:tcW w:w="1413" w:type="dxa"/>
+            <w:vMerge w:val="restart"/>
+            <w:tcBorders>
+              <w:top w:val="single" w:color="000000" w:sz="4"/>
+              <w:left w:val="single" w:color="000000" w:sz="4"/>
+              <w:bottom w:val="single" w:color="000000" w:sz="4"/>
+              <w:right w:val="single" w:color="000000" w:sz="4"/>
+            </w:tcBorders>
+            <w:shd w:color="auto" w:fill="fae2d5" w:val="clear"/>
+            <w:tcMar>
+              <w:left w:w="108" w:type="dxa"/>
+              <w:right w:w="108" w:type="dxa"/>
+            </w:tcMar>
+            <w:vAlign w:val="center"/>
+          </w:tcPr>
+          <w:p>
+            <w:pPr>
+              <w:spacing w:before="0" w:after="0" w:line="240"/>
+              <w:ind w:right="0" w:left="0" w:firstLine="0"/>
+              <w:jc w:val="left"/>
+              <w:rPr>
+                <w:color w:val="auto"/>
+                <w:spacing w:val="0"/>
+                <w:position w:val="0"/>
+                <w:sz w:val="22"/>
+                <w:shd w:fill="auto" w:val="clear"/>
+              </w:rPr>
+            </w:pPr>
+            <w:r>
+              <w:rPr>
+                <w:rFonts w:ascii="Aptos" w:hAnsi="Aptos" w:cs="Aptos" w:eastAsia="Aptos"/>
+                <w:color w:val="auto"/>
+                <w:spacing w:val="0"/>
+                <w:position w:val="0"/>
+                <w:sz w:val="22"/>
+                <w:shd w:fill="auto" w:val="clear"/>
+              </w:rPr>
+              <w:t xml:space="preserve">Fjern element</w:t>
+            </w:r>
+          </w:p>
+        </w:tc>
+        <w:tc>
+          <w:tcPr>
+            <w:tcW w:w="1701" w:type="dxa"/>
+            <w:tcBorders>
+              <w:top w:val="single" w:color="000000" w:sz="4"/>
+              <w:left w:val="single" w:color="000000" w:sz="4"/>
+              <w:bottom w:val="single" w:color="000000" w:sz="4"/>
+              <w:right w:val="single" w:color="000000" w:sz="4"/>
+            </w:tcBorders>
+            <w:shd w:color="auto" w:fill="fae2d5" w:val="clear"/>
+            <w:tcMar>
+              <w:left w:w="108" w:type="dxa"/>
+              <w:right w:w="108" w:type="dxa"/>
+            </w:tcMar>
+            <w:vAlign w:val="top"/>
+          </w:tcPr>
+          <w:p>
+            <w:pPr>
+              <w:spacing w:before="0" w:after="0" w:line="240"/>
+              <w:ind w:right="0" w:left="0" w:firstLine="0"/>
+              <w:jc w:val="left"/>
+              <w:rPr>
+                <w:color w:val="auto"/>
+                <w:spacing w:val="0"/>
+                <w:position w:val="0"/>
+                <w:sz w:val="22"/>
+                <w:shd w:fill="auto" w:val="clear"/>
+              </w:rPr>
+            </w:pPr>
+            <w:r>
+              <w:rPr>
+                <w:rFonts w:ascii="Aptos" w:hAnsi="Aptos" w:cs="Aptos" w:eastAsia="Aptos"/>
+                <w:color w:val="auto"/>
+                <w:spacing w:val="0"/>
+                <w:position w:val="0"/>
+                <w:sz w:val="22"/>
+                <w:shd w:fill="auto" w:val="clear"/>
+              </w:rPr>
+              <w:t xml:space="preserve">første</w:t>
+            </w:r>
+          </w:p>
+        </w:tc>
+        <w:tc>
+          <w:tcPr>
+            <w:tcW w:w="1701" w:type="dxa"/>
+            <w:tcBorders>
+              <w:top w:val="single" w:color="000000" w:sz="4"/>
+              <w:left w:val="single" w:color="000000" w:sz="4"/>
+              <w:bottom w:val="single" w:color="000000" w:sz="4"/>
+              <w:right w:val="single" w:color="000000" w:sz="4"/>
+            </w:tcBorders>
+            <w:shd w:color="auto" w:fill="fae2d5" w:val="clear"/>
+            <w:tcMar>
+              <w:left w:w="108" w:type="dxa"/>
+              <w:right w:w="108" w:type="dxa"/>
+            </w:tcMar>
+            <w:vAlign w:val="top"/>
+          </w:tcPr>
+          <w:p>
+            <w:pPr>
+              <w:spacing w:before="0" w:after="0" w:line="240"/>
+              <w:ind w:right="0" w:left="0" w:firstLine="0"/>
+              <w:jc w:val="left"/>
+              <w:rPr>
+                <w:color w:val="auto"/>
+                <w:spacing w:val="0"/>
+                <w:position w:val="0"/>
+                <w:sz w:val="22"/>
+                <w:shd w:fill="auto" w:val="clear"/>
+              </w:rPr>
+            </w:pPr>
+            <w:r>
+              <w:rPr>
+                <w:rFonts w:ascii="Aptos" w:hAnsi="Aptos" w:cs="Aptos" w:eastAsia="Aptos"/>
+                <w:color w:val="auto"/>
+                <w:spacing w:val="0"/>
+                <w:position w:val="0"/>
+                <w:sz w:val="22"/>
+                <w:shd w:fill="auto" w:val="clear"/>
+              </w:rPr>
+              <w:t xml:space="preserve">sidste</w:t>
+            </w:r>
+          </w:p>
+        </w:tc>
+        <w:tc>
+          <w:tcPr>
+            <w:tcW w:w="1701" w:type="dxa"/>
+            <w:tcBorders>
+              <w:top w:val="single" w:color="000000" w:sz="4"/>
+              <w:left w:val="single" w:color="000000" w:sz="4"/>
+              <w:bottom w:val="single" w:color="000000" w:sz="4"/>
+              <w:right w:val="single" w:color="000000" w:sz="4"/>
+            </w:tcBorders>
+            <w:shd w:color="auto" w:fill="fae2d5" w:val="clear"/>
+            <w:tcMar>
+              <w:left w:w="108" w:type="dxa"/>
+              <w:right w:w="108" w:type="dxa"/>
+            </w:tcMar>
+            <w:vAlign w:val="top"/>
+          </w:tcPr>
+          <w:p>
+            <w:pPr>
+              <w:spacing w:before="0" w:after="0" w:line="240"/>
+              <w:ind w:right="0" w:left="0" w:firstLine="0"/>
+              <w:jc w:val="left"/>
+              <w:rPr>
+                <w:color w:val="auto"/>
+                <w:spacing w:val="0"/>
+                <w:position w:val="0"/>
+                <w:sz w:val="22"/>
+                <w:shd w:fill="auto" w:val="clear"/>
+              </w:rPr>
+            </w:pPr>
+            <w:r>
+              <w:rPr>
+                <w:rFonts w:ascii="Aptos" w:hAnsi="Aptos" w:cs="Aptos" w:eastAsia="Aptos"/>
+                <w:color w:val="auto"/>
+                <w:spacing w:val="0"/>
+                <w:position w:val="0"/>
+                <w:sz w:val="22"/>
+                <w:shd w:fill="auto" w:val="clear"/>
+              </w:rPr>
+              <w:t xml:space="preserve">i'te</w:t>
+            </w:r>
+          </w:p>
+        </w:tc>
+        <w:tc>
+          <w:tcPr>
+            <w:tcW w:w="1683" w:type="dxa"/>
+            <w:tcBorders>
+              <w:top w:val="single" w:color="000000" w:sz="4"/>
+              <w:left w:val="single" w:color="000000" w:sz="4"/>
+              <w:bottom w:val="single" w:color="000000" w:sz="4"/>
+              <w:right w:val="single" w:color="000000" w:sz="4"/>
+            </w:tcBorders>
+            <w:shd w:color="auto" w:fill="fae2d5" w:val="clear"/>
+            <w:tcMar>
+              <w:left w:w="108" w:type="dxa"/>
+              <w:right w:w="108" w:type="dxa"/>
+            </w:tcMar>
+            <w:vAlign w:val="top"/>
+          </w:tcPr>
+          <w:p>
+            <w:pPr>
+              <w:spacing w:before="0" w:after="0" w:line="240"/>
+              <w:ind w:right="0" w:left="0" w:firstLine="0"/>
+              <w:jc w:val="left"/>
+              <w:rPr>
+                <w:color w:val="auto"/>
+                <w:spacing w:val="0"/>
+                <w:position w:val="0"/>
+                <w:sz w:val="22"/>
+                <w:shd w:fill="auto" w:val="clear"/>
+              </w:rPr>
+            </w:pPr>
+            <w:r>
+              <w:rPr>
+                <w:rFonts w:ascii="Aptos" w:hAnsi="Aptos" w:cs="Aptos" w:eastAsia="Aptos"/>
+                <w:color w:val="auto"/>
+                <w:spacing w:val="0"/>
+                <w:position w:val="0"/>
+                <w:sz w:val="22"/>
+                <w:shd w:fill="auto" w:val="clear"/>
+              </w:rPr>
+              <w:t xml:space="preserve">efter node</w:t>
+            </w:r>
+          </w:p>
+        </w:tc>
+        <w:tc>
+          <w:tcPr>
+            <w:tcW w:w="1577" w:type="dxa"/>
+            <w:tcBorders>
+              <w:top w:val="single" w:color="000000" w:sz="4"/>
+              <w:left w:val="single" w:color="000000" w:sz="4"/>
+              <w:bottom w:val="single" w:color="000000" w:sz="4"/>
+              <w:right w:val="single" w:color="000000" w:sz="4"/>
+            </w:tcBorders>
+            <w:shd w:color="auto" w:fill="fae2d5" w:val="clear"/>
+            <w:tcMar>
+              <w:left w:w="108" w:type="dxa"/>
+              <w:right w:w="108" w:type="dxa"/>
+            </w:tcMar>
+            <w:vAlign w:val="top"/>
+          </w:tcPr>
+          <w:p>
+            <w:pPr>
+              <w:spacing w:before="0" w:after="0" w:line="240"/>
+              <w:ind w:right="0" w:left="0" w:firstLine="0"/>
+              <w:jc w:val="left"/>
+              <w:rPr>
+                <w:color w:val="auto"/>
+                <w:spacing w:val="0"/>
+                <w:position w:val="0"/>
+                <w:sz w:val="22"/>
+                <w:shd w:fill="auto" w:val="clear"/>
+              </w:rPr>
+            </w:pPr>
+            <w:r>
+              <w:rPr>
+                <w:rFonts w:ascii="Aptos" w:hAnsi="Aptos" w:cs="Aptos" w:eastAsia="Aptos"/>
+                <w:color w:val="auto"/>
+                <w:spacing w:val="0"/>
+                <w:position w:val="0"/>
+                <w:sz w:val="22"/>
+                <w:shd w:fill="auto" w:val="clear"/>
+              </w:rPr>
+              <w:t xml:space="preserve">før node</w:t>
+            </w:r>
+          </w:p>
+        </w:tc>
+      </w:tr>
+      <w:tr>
+        <w:trPr>
+          <w:trHeight w:val="701" w:hRule="auto"/>
+          <w:jc w:val="left"/>
+        </w:trPr>
+        <w:tc>
+          <w:tcPr>
+            <w:tcW w:w="1413" w:type="dxa"/>
+            <w:vMerge/>
+            <w:tcBorders>
+              <w:top w:val="single" w:color="000000" w:sz="4"/>
+              <w:left w:val="single" w:color="000000" w:sz="4"/>
+              <w:bottom w:val="single" w:color="000000" w:sz="4"/>
+              <w:right w:val="single" w:color="000000" w:sz="4"/>
+            </w:tcBorders>
+            <w:shd w:color="000000" w:fill="ffffff" w:val="clear"/>
+            <w:tcMar>
+              <w:left w:w="108" w:type="dxa"/>
+              <w:right w:w="108" w:type="dxa"/>
+            </w:tcMar>
+            <w:vAlign w:val="center"/>
+          </w:tcPr>
+          <w:p>
+            <w:pPr>
+              <w:spacing w:before="0" w:after="200" w:line="276"/>
+              <w:ind w:right="0" w:left="0" w:firstLine="0"/>
+              <w:jc w:val="left"/>
+              <w:rPr>
+                <w:rFonts w:ascii="Calibri" w:hAnsi="Calibri" w:cs="Calibri" w:eastAsia="Calibri"/>
+                <w:color w:val="auto"/>
+                <w:spacing w:val="0"/>
+                <w:position w:val="0"/>
+                <w:sz w:val="22"/>
+                <w:shd w:fill="auto" w:val="clear"/>
+              </w:rPr>
+            </w:pPr>
+          </w:p>
+        </w:tc>
+        <w:tc>
+          <w:tcPr>
+            <w:tcW w:w="1701" w:type="dxa"/>
+            <w:tcBorders>
+              <w:top w:val="single" w:color="000000" w:sz="4"/>
+              <w:left w:val="single" w:color="000000" w:sz="4"/>
+              <w:bottom w:val="single" w:color="000000" w:sz="4"/>
+              <w:right w:val="single" w:color="000000" w:sz="4"/>
+            </w:tcBorders>
+            <w:shd w:color="000000" w:fill="ffffff" w:val="clear"/>
+            <w:tcMar>
+              <w:left w:w="108" w:type="dxa"/>
+              <w:right w:w="108" w:type="dxa"/>
+            </w:tcMar>
+            <w:vAlign w:val="center"/>
+          </w:tcPr>
+          <w:p>
+            <w:pPr>
+              <w:spacing w:before="0" w:after="0" w:line="240"/>
+              <w:ind w:right="0" w:left="0" w:firstLine="0"/>
+              <w:jc w:val="center"/>
+              <w:rPr>
+                <w:color w:val="auto"/>
+                <w:spacing w:val="0"/>
+                <w:position w:val="0"/>
+                <w:shd w:fill="auto" w:val="clear"/>
+              </w:rPr>
+            </w:pPr>
+            <w:r>
+              <w:rPr>
+                <w:rFonts w:ascii="Century" w:hAnsi="Century" w:cs="Century" w:eastAsia="Century"/>
+                <w:i/>
+                <w:color w:val="auto"/>
+                <w:spacing w:val="0"/>
+                <w:position w:val="0"/>
+                <w:sz w:val="32"/>
+                <w:shd w:fill="auto" w:val="clear"/>
+              </w:rPr>
+              <w:t xml:space="preserve">O(1)</w:t>
+            </w:r>
+          </w:p>
+        </w:tc>
+        <w:tc>
+          <w:tcPr>
+            <w:tcW w:w="1701" w:type="dxa"/>
+            <w:tcBorders>
+              <w:top w:val="single" w:color="000000" w:sz="4"/>
+              <w:left w:val="single" w:color="000000" w:sz="4"/>
+              <w:bottom w:val="single" w:color="000000" w:sz="4"/>
+              <w:right w:val="single" w:color="000000" w:sz="4"/>
+            </w:tcBorders>
+            <w:shd w:color="000000" w:fill="ffffff" w:val="clear"/>
+            <w:tcMar>
+              <w:left w:w="108" w:type="dxa"/>
+              <w:right w:w="108" w:type="dxa"/>
+            </w:tcMar>
+            <w:vAlign w:val="center"/>
+          </w:tcPr>
+          <w:p>
+            <w:pPr>
+              <w:spacing w:before="0" w:after="0" w:line="240"/>
+              <w:ind w:right="0" w:left="0" w:firstLine="0"/>
+              <w:jc w:val="center"/>
+              <w:rPr>
+                <w:color w:val="auto"/>
+                <w:spacing w:val="0"/>
+                <w:position w:val="0"/>
+                <w:shd w:fill="auto" w:val="clear"/>
+              </w:rPr>
+            </w:pPr>
+            <w:r>
+              <w:rPr>
+                <w:rFonts w:ascii="Century" w:hAnsi="Century" w:cs="Century" w:eastAsia="Century"/>
+                <w:i/>
+                <w:color w:val="auto"/>
+                <w:spacing w:val="0"/>
+                <w:position w:val="0"/>
+                <w:sz w:val="32"/>
+                <w:shd w:fill="auto" w:val="clear"/>
+              </w:rPr>
+              <w:t xml:space="preserve">O(n)</w:t>
+            </w:r>
+          </w:p>
+        </w:tc>
+        <w:tc>
+          <w:tcPr>
+            <w:tcW w:w="1701" w:type="dxa"/>
+            <w:tcBorders>
+              <w:top w:val="single" w:color="000000" w:sz="4"/>
+              <w:left w:val="single" w:color="000000" w:sz="4"/>
+              <w:bottom w:val="single" w:color="000000" w:sz="4"/>
+              <w:right w:val="single" w:color="000000" w:sz="4"/>
+            </w:tcBorders>
+            <w:shd w:color="000000" w:fill="ffffff" w:val="clear"/>
+            <w:tcMar>
+              <w:left w:w="108" w:type="dxa"/>
+              <w:right w:w="108" w:type="dxa"/>
+            </w:tcMar>
+            <w:vAlign w:val="center"/>
+          </w:tcPr>
+          <w:p>
+            <w:pPr>
+              <w:spacing w:before="0" w:after="0" w:line="240"/>
+              <w:ind w:right="0" w:left="0" w:firstLine="0"/>
+              <w:jc w:val="center"/>
+              <w:rPr>
+                <w:color w:val="auto"/>
+                <w:spacing w:val="0"/>
+                <w:position w:val="0"/>
+                <w:shd w:fill="auto" w:val="clear"/>
+              </w:rPr>
+            </w:pPr>
+            <w:r>
+              <w:rPr>
+                <w:rFonts w:ascii="Century" w:hAnsi="Century" w:cs="Century" w:eastAsia="Century"/>
+                <w:i/>
+                <w:color w:val="auto"/>
+                <w:spacing w:val="0"/>
+                <w:position w:val="0"/>
+                <w:sz w:val="32"/>
+                <w:shd w:fill="auto" w:val="clear"/>
+              </w:rPr>
+              <w:t xml:space="preserve">O(i)</w:t>
+            </w:r>
+          </w:p>
+        </w:tc>
+        <w:tc>
+          <w:tcPr>
+            <w:tcW w:w="1683" w:type="dxa"/>
+            <w:tcBorders>
+              <w:top w:val="single" w:color="000000" w:sz="4"/>
+              <w:left w:val="single" w:color="000000" w:sz="4"/>
+              <w:bottom w:val="single" w:color="000000" w:sz="4"/>
+              <w:right w:val="single" w:color="000000" w:sz="4"/>
+            </w:tcBorders>
+            <w:shd w:color="auto" w:fill="auto" w:val="clear"/>
+            <w:tcMar>
+              <w:left w:w="108" w:type="dxa"/>
+              <w:right w:w="108" w:type="dxa"/>
+            </w:tcMar>
+            <w:vAlign w:val="center"/>
+          </w:tcPr>
+          <w:p>
+            <w:pPr>
+              <w:spacing w:before="0" w:after="0" w:line="240"/>
+              <w:ind w:right="0" w:left="0" w:firstLine="0"/>
+              <w:jc w:val="center"/>
+              <w:rPr>
+                <w:color w:val="auto"/>
+                <w:spacing w:val="0"/>
+                <w:position w:val="0"/>
+                <w:shd w:fill="auto" w:val="clear"/>
+              </w:rPr>
+            </w:pPr>
+            <w:r>
+              <w:rPr>
+                <w:rFonts w:ascii="Century" w:hAnsi="Century" w:cs="Century" w:eastAsia="Century"/>
+                <w:i/>
+                <w:color w:val="auto"/>
+                <w:spacing w:val="0"/>
+                <w:position w:val="0"/>
+                <w:sz w:val="32"/>
+                <w:shd w:fill="auto" w:val="clear"/>
+              </w:rPr>
+              <w:t xml:space="preserve">O(1)</w:t>
+            </w:r>
+          </w:p>
+        </w:tc>
+        <w:tc>
+          <w:tcPr>
+            <w:tcW w:w="1577" w:type="dxa"/>
+            <w:tcBorders>
+              <w:top w:val="single" w:color="000000" w:sz="4"/>
+              <w:left w:val="single" w:color="000000" w:sz="4"/>
+              <w:bottom w:val="single" w:color="000000" w:sz="4"/>
+              <w:right w:val="single" w:color="000000" w:sz="4"/>
+            </w:tcBorders>
+            <w:shd w:color="auto" w:fill="auto" w:val="clear"/>
+            <w:tcMar>
+              <w:left w:w="108" w:type="dxa"/>
+              <w:right w:w="108" w:type="dxa"/>
+            </w:tcMar>
+            <w:vAlign w:val="center"/>
+          </w:tcPr>
+          <w:p>
+            <w:pPr>
+              <w:spacing w:before="0" w:after="0" w:line="240"/>
+              <w:ind w:right="0" w:left="0" w:firstLine="0"/>
+              <w:jc w:val="center"/>
+              <w:rPr>
+                <w:color w:val="auto"/>
+                <w:spacing w:val="0"/>
+                <w:position w:val="0"/>
+                <w:shd w:fill="auto" w:val="clear"/>
+              </w:rPr>
+            </w:pPr>
+            <w:r>
+              <w:rPr>
+                <w:rFonts w:ascii="Century" w:hAnsi="Century" w:cs="Century" w:eastAsia="Century"/>
+                <w:i/>
+                <w:color w:val="auto"/>
+                <w:spacing w:val="0"/>
+                <w:position w:val="0"/>
+                <w:sz w:val="32"/>
+                <w:shd w:fill="auto" w:val="clear"/>
+              </w:rPr>
+              <w:t xml:space="preserve">O(n)</w:t>
+            </w:r>
+          </w:p>
+        </w:tc>
+      </w:tr>
+      <w:tr>
+        <w:trPr>
+          <w:trHeight w:val="1" w:hRule="atLeast"/>
+          <w:jc w:val="left"/>
+        </w:trPr>
+        <w:tc>
+          <w:tcPr>
+            <w:tcW w:w="1413" w:type="dxa"/>
+            <w:vMerge w:val="restart"/>
+            <w:tcBorders>
+              <w:top w:val="single" w:color="000000" w:sz="4"/>
+              <w:left w:val="single" w:color="000000" w:sz="4"/>
+              <w:bottom w:val="single" w:color="000000" w:sz="4"/>
+              <w:right w:val="single" w:color="000000" w:sz="4"/>
+            </w:tcBorders>
+            <w:shd w:color="auto" w:fill="d9f2d0" w:val="clear"/>
+            <w:tcMar>
+              <w:left w:w="108" w:type="dxa"/>
+              <w:right w:w="108" w:type="dxa"/>
+            </w:tcMar>
+            <w:vAlign w:val="center"/>
+          </w:tcPr>
+          <w:p>
+            <w:pPr>
+              <w:spacing w:before="0" w:after="0" w:line="240"/>
+              <w:ind w:right="0" w:left="0" w:firstLine="0"/>
+              <w:jc w:val="left"/>
+              <w:rPr>
+                <w:color w:val="auto"/>
+                <w:spacing w:val="0"/>
+                <w:position w:val="0"/>
+                <w:sz w:val="22"/>
+                <w:shd w:fill="auto" w:val="clear"/>
+              </w:rPr>
+            </w:pPr>
+            <w:r>
+              <w:rPr>
+                <w:rFonts w:ascii="Aptos" w:hAnsi="Aptos" w:cs="Aptos" w:eastAsia="Aptos"/>
+                <w:color w:val="auto"/>
+                <w:spacing w:val="0"/>
+                <w:position w:val="0"/>
+                <w:sz w:val="22"/>
+                <w:shd w:fill="auto" w:val="clear"/>
+              </w:rPr>
+              <w:t xml:space="preserve">Byt om på to elementer</w:t>
+            </w:r>
+          </w:p>
+        </w:tc>
+        <w:tc>
+          <w:tcPr>
+            <w:tcW w:w="1701" w:type="dxa"/>
+            <w:tcBorders>
+              <w:top w:val="single" w:color="000000" w:sz="4"/>
+              <w:left w:val="single" w:color="000000" w:sz="4"/>
+              <w:bottom w:val="single" w:color="000000" w:sz="4"/>
+              <w:right w:val="single" w:color="000000" w:sz="4"/>
+            </w:tcBorders>
+            <w:shd w:color="auto" w:fill="d9f2d0" w:val="clear"/>
+            <w:tcMar>
+              <w:left w:w="108" w:type="dxa"/>
+              <w:right w:w="108" w:type="dxa"/>
+            </w:tcMar>
+            <w:vAlign w:val="top"/>
+          </w:tcPr>
+          <w:p>
+            <w:pPr>
+              <w:spacing w:before="0" w:after="0" w:line="240"/>
+              <w:ind w:right="0" w:left="0" w:firstLine="0"/>
+              <w:jc w:val="left"/>
+              <w:rPr>
+                <w:color w:val="auto"/>
+                <w:spacing w:val="0"/>
+                <w:position w:val="0"/>
+                <w:sz w:val="22"/>
+                <w:shd w:fill="auto" w:val="clear"/>
+              </w:rPr>
+            </w:pPr>
+            <w:r>
+              <w:rPr>
+                <w:rFonts w:ascii="Aptos" w:hAnsi="Aptos" w:cs="Aptos" w:eastAsia="Aptos"/>
+                <w:color w:val="auto"/>
+                <w:spacing w:val="0"/>
+                <w:position w:val="0"/>
+                <w:sz w:val="22"/>
+                <w:shd w:fill="auto" w:val="clear"/>
+              </w:rPr>
+              <w:t xml:space="preserve">første og sidste</w:t>
+            </w:r>
+          </w:p>
+        </w:tc>
+        <w:tc>
+          <w:tcPr>
+            <w:tcW w:w="1701" w:type="dxa"/>
+            <w:tcBorders>
+              <w:top w:val="single" w:color="000000" w:sz="4"/>
+              <w:left w:val="single" w:color="000000" w:sz="4"/>
+              <w:bottom w:val="single" w:color="000000" w:sz="4"/>
+              <w:right w:val="single" w:color="000000" w:sz="4"/>
+            </w:tcBorders>
+            <w:shd w:color="auto" w:fill="d9f2d0" w:val="clear"/>
+            <w:tcMar>
+              <w:left w:w="108" w:type="dxa"/>
+              <w:right w:w="108" w:type="dxa"/>
+            </w:tcMar>
+            <w:vAlign w:val="top"/>
+          </w:tcPr>
+          <w:p>
+            <w:pPr>
+              <w:spacing w:before="0" w:after="0" w:line="240"/>
+              <w:ind w:right="0" w:left="0" w:firstLine="0"/>
+              <w:jc w:val="left"/>
+              <w:rPr>
+                <w:color w:val="auto"/>
+                <w:spacing w:val="0"/>
+                <w:position w:val="0"/>
+                <w:sz w:val="22"/>
+                <w:shd w:fill="auto" w:val="clear"/>
+              </w:rPr>
+            </w:pPr>
+            <w:r>
+              <w:rPr>
+                <w:rFonts w:ascii="Aptos" w:hAnsi="Aptos" w:cs="Aptos" w:eastAsia="Aptos"/>
+                <w:color w:val="auto"/>
+                <w:spacing w:val="0"/>
+                <w:position w:val="0"/>
+                <w:sz w:val="22"/>
+                <w:shd w:fill="auto" w:val="clear"/>
+              </w:rPr>
+              <w:t xml:space="preserve">første og i’te</w:t>
+            </w:r>
+          </w:p>
+        </w:tc>
+        <w:tc>
+          <w:tcPr>
+            <w:tcW w:w="1701" w:type="dxa"/>
+            <w:tcBorders>
+              <w:top w:val="single" w:color="000000" w:sz="4"/>
+              <w:left w:val="single" w:color="000000" w:sz="4"/>
+              <w:bottom w:val="single" w:color="000000" w:sz="4"/>
+              <w:right w:val="single" w:color="000000" w:sz="4"/>
+            </w:tcBorders>
+            <w:shd w:color="auto" w:fill="d9f2d0" w:val="clear"/>
+            <w:tcMar>
+              <w:left w:w="108" w:type="dxa"/>
+              <w:right w:w="108" w:type="dxa"/>
+            </w:tcMar>
+            <w:vAlign w:val="top"/>
+          </w:tcPr>
+          <w:p>
+            <w:pPr>
+              <w:spacing w:before="0" w:after="0" w:line="240"/>
+              <w:ind w:right="0" w:left="0" w:firstLine="0"/>
+              <w:jc w:val="left"/>
+              <w:rPr>
+                <w:color w:val="auto"/>
+                <w:spacing w:val="0"/>
+                <w:position w:val="0"/>
+                <w:sz w:val="22"/>
+                <w:shd w:fill="auto" w:val="clear"/>
+              </w:rPr>
+            </w:pPr>
+            <w:r>
+              <w:rPr>
+                <w:rFonts w:ascii="Aptos" w:hAnsi="Aptos" w:cs="Aptos" w:eastAsia="Aptos"/>
+                <w:color w:val="auto"/>
+                <w:spacing w:val="0"/>
+                <w:position w:val="0"/>
+                <w:sz w:val="22"/>
+                <w:shd w:fill="auto" w:val="clear"/>
+              </w:rPr>
+              <w:t xml:space="preserve">sidste og i’te</w:t>
+            </w:r>
+          </w:p>
+        </w:tc>
+        <w:tc>
+          <w:tcPr>
+            <w:tcW w:w="1683" w:type="dxa"/>
+            <w:tcBorders>
+              <w:top w:val="single" w:color="000000" w:sz="4"/>
+              <w:left w:val="single" w:color="000000" w:sz="4"/>
+              <w:bottom w:val="single" w:color="000000" w:sz="4"/>
+              <w:right w:val="single" w:color="000000" w:sz="4"/>
+            </w:tcBorders>
+            <w:shd w:color="auto" w:fill="d9f2d0" w:val="clear"/>
+            <w:tcMar>
+              <w:left w:w="108" w:type="dxa"/>
+              <w:right w:w="108" w:type="dxa"/>
+            </w:tcMar>
+            <w:vAlign w:val="top"/>
+          </w:tcPr>
+          <w:p>
+            <w:pPr>
+              <w:spacing w:before="0" w:after="0" w:line="240"/>
+              <w:ind w:right="0" w:left="0" w:firstLine="0"/>
+              <w:jc w:val="left"/>
+              <w:rPr>
+                <w:color w:val="auto"/>
+                <w:spacing w:val="0"/>
+                <w:position w:val="0"/>
+                <w:sz w:val="22"/>
+                <w:shd w:fill="auto" w:val="clear"/>
+              </w:rPr>
+            </w:pPr>
+            <w:r>
+              <w:rPr>
+                <w:rFonts w:ascii="Aptos" w:hAnsi="Aptos" w:cs="Aptos" w:eastAsia="Aptos"/>
+                <w:color w:val="auto"/>
+                <w:spacing w:val="0"/>
+                <w:position w:val="0"/>
+                <w:sz w:val="22"/>
+                <w:shd w:fill="auto" w:val="clear"/>
+              </w:rPr>
+              <w:t xml:space="preserve">i’te og j’te</w:t>
+            </w:r>
+          </w:p>
+        </w:tc>
+        <w:tc>
+          <w:tcPr>
+            <w:tcW w:w="1577" w:type="dxa"/>
+            <w:tcBorders>
+              <w:top w:val="single" w:color="000000" w:sz="4"/>
+              <w:left w:val="single" w:color="000000" w:sz="4"/>
+              <w:bottom w:val="single" w:color="000000" w:sz="4"/>
+              <w:right w:val="single" w:color="000000" w:sz="4"/>
+            </w:tcBorders>
+            <w:shd w:color="auto" w:fill="d9f2d0" w:val="clear"/>
+            <w:tcMar>
+              <w:left w:w="108" w:type="dxa"/>
+              <w:right w:w="108" w:type="dxa"/>
+            </w:tcMar>
+            <w:vAlign w:val="top"/>
+          </w:tcPr>
+          <w:p>
+            <w:pPr>
+              <w:spacing w:before="0" w:after="0" w:line="240"/>
+              <w:ind w:right="0" w:left="0" w:firstLine="0"/>
+              <w:jc w:val="left"/>
+              <w:rPr>
+                <w:color w:val="auto"/>
+                <w:spacing w:val="0"/>
+                <w:position w:val="0"/>
+                <w:sz w:val="22"/>
+                <w:shd w:fill="auto" w:val="clear"/>
+              </w:rPr>
+            </w:pPr>
+            <w:r>
+              <w:rPr>
+                <w:rFonts w:ascii="Aptos" w:hAnsi="Aptos" w:cs="Aptos" w:eastAsia="Aptos"/>
+                <w:color w:val="auto"/>
+                <w:spacing w:val="0"/>
+                <w:position w:val="0"/>
+                <w:sz w:val="22"/>
+                <w:shd w:fill="auto" w:val="clear"/>
+              </w:rPr>
+              <w:t xml:space="preserve">nodes</w:t>
+            </w:r>
+          </w:p>
+        </w:tc>
+      </w:tr>
+      <w:tr>
+        <w:trPr>
+          <w:trHeight w:val="718" w:hRule="auto"/>
+          <w:jc w:val="left"/>
+        </w:trPr>
+        <w:tc>
+          <w:tcPr>
+            <w:tcW w:w="1413" w:type="dxa"/>
+            <w:vMerge/>
+            <w:tcBorders>
+              <w:top w:val="single" w:color="000000" w:sz="4"/>
+              <w:left w:val="single" w:color="000000" w:sz="4"/>
+              <w:bottom w:val="single" w:color="000000" w:sz="4"/>
+              <w:right w:val="single" w:color="000000" w:sz="4"/>
+            </w:tcBorders>
+            <w:shd w:color="000000" w:fill="ffffff" w:val="clear"/>
+            <w:tcMar>
+              <w:left w:w="108" w:type="dxa"/>
+              <w:right w:w="108" w:type="dxa"/>
+            </w:tcMar>
+            <w:vAlign w:val="top"/>
+          </w:tcPr>
+          <w:p>
+            <w:pPr>
+              <w:spacing w:before="0" w:after="200" w:line="276"/>
+              <w:ind w:right="0" w:left="0" w:firstLine="0"/>
+              <w:jc w:val="left"/>
+              <w:rPr>
+                <w:rFonts w:ascii="Calibri" w:hAnsi="Calibri" w:cs="Calibri" w:eastAsia="Calibri"/>
+                <w:color w:val="auto"/>
+                <w:spacing w:val="0"/>
+                <w:position w:val="0"/>
+                <w:sz w:val="22"/>
+                <w:shd w:fill="auto" w:val="clear"/>
+              </w:rPr>
+            </w:pPr>
+          </w:p>
+        </w:tc>
+        <w:tc>
+          <w:tcPr>
+            <w:tcW w:w="1701" w:type="dxa"/>
+            <w:tcBorders>
+              <w:top w:val="single" w:color="000000" w:sz="4"/>
+              <w:left w:val="single" w:color="000000" w:sz="4"/>
+              <w:bottom w:val="single" w:color="000000" w:sz="4"/>
+              <w:right w:val="single" w:color="000000" w:sz="4"/>
+            </w:tcBorders>
+            <w:shd w:color="000000" w:fill="ffffff" w:val="clear"/>
+            <w:tcMar>
+              <w:left w:w="108" w:type="dxa"/>
+              <w:right w:w="108" w:type="dxa"/>
+            </w:tcMar>
+            <w:vAlign w:val="center"/>
+          </w:tcPr>
+          <w:p>
+            <w:pPr>
+              <w:spacing w:before="0" w:after="0" w:line="240"/>
+              <w:ind w:right="0" w:left="0" w:firstLine="0"/>
+              <w:jc w:val="center"/>
+              <w:rPr>
+                <w:color w:val="auto"/>
+                <w:spacing w:val="0"/>
+                <w:position w:val="0"/>
+                <w:shd w:fill="auto" w:val="clear"/>
+              </w:rPr>
+            </w:pPr>
+            <w:r>
+              <w:rPr>
+                <w:rFonts w:ascii="Century" w:hAnsi="Century" w:cs="Century" w:eastAsia="Century"/>
+                <w:i/>
+                <w:color w:val="auto"/>
+                <w:spacing w:val="0"/>
+                <w:position w:val="0"/>
+                <w:sz w:val="32"/>
+                <w:shd w:fill="auto" w:val="clear"/>
+              </w:rPr>
+              <w:t xml:space="preserve">O(n)</w:t>
+            </w:r>
+          </w:p>
+        </w:tc>
+        <w:tc>
+          <w:tcPr>
+            <w:tcW w:w="1701" w:type="dxa"/>
+            <w:tcBorders>
+              <w:top w:val="single" w:color="000000" w:sz="4"/>
+              <w:left w:val="single" w:color="000000" w:sz="4"/>
+              <w:bottom w:val="single" w:color="000000" w:sz="4"/>
+              <w:right w:val="single" w:color="000000" w:sz="4"/>
+            </w:tcBorders>
+            <w:shd w:color="000000" w:fill="ffffff" w:val="clear"/>
+            <w:tcMar>
+              <w:left w:w="108" w:type="dxa"/>
+              <w:right w:w="108" w:type="dxa"/>
+            </w:tcMar>
+            <w:vAlign w:val="center"/>
+          </w:tcPr>
+          <w:p>
+            <w:pPr>
+              <w:spacing w:before="0" w:after="0" w:line="240"/>
+              <w:ind w:right="0" w:left="0" w:firstLine="0"/>
+              <w:jc w:val="center"/>
+              <w:rPr>
+                <w:color w:val="auto"/>
+                <w:spacing w:val="0"/>
+                <w:position w:val="0"/>
+                <w:shd w:fill="auto" w:val="clear"/>
+              </w:rPr>
+            </w:pPr>
+            <w:r>
+              <w:rPr>
+                <w:rFonts w:ascii="Century" w:hAnsi="Century" w:cs="Century" w:eastAsia="Century"/>
+                <w:i/>
+                <w:color w:val="auto"/>
+                <w:spacing w:val="0"/>
+                <w:position w:val="0"/>
+                <w:sz w:val="32"/>
+                <w:shd w:fill="auto" w:val="clear"/>
+              </w:rPr>
+              <w:t xml:space="preserve">O(n-i)</w:t>
+            </w:r>
+          </w:p>
+        </w:tc>
+        <w:tc>
+          <w:tcPr>
+            <w:tcW w:w="1701" w:type="dxa"/>
+            <w:tcBorders>
+              <w:top w:val="single" w:color="000000" w:sz="4"/>
+              <w:left w:val="single" w:color="000000" w:sz="4"/>
+              <w:bottom w:val="single" w:color="000000" w:sz="4"/>
+              <w:right w:val="single" w:color="000000" w:sz="4"/>
+            </w:tcBorders>
+            <w:shd w:color="000000" w:fill="ffffff" w:val="clear"/>
+            <w:tcMar>
+              <w:left w:w="108" w:type="dxa"/>
+              <w:right w:w="108" w:type="dxa"/>
+            </w:tcMar>
+            <w:vAlign w:val="center"/>
+          </w:tcPr>
+          <w:p>
+            <w:pPr>
+              <w:spacing w:before="0" w:after="0" w:line="240"/>
+              <w:ind w:right="0" w:left="0" w:firstLine="0"/>
+              <w:jc w:val="center"/>
+              <w:rPr>
+                <w:color w:val="auto"/>
+                <w:spacing w:val="0"/>
+                <w:position w:val="0"/>
+                <w:shd w:fill="auto" w:val="clear"/>
+              </w:rPr>
+            </w:pPr>
+            <w:r>
+              <w:rPr>
+                <w:rFonts w:ascii="Century" w:hAnsi="Century" w:cs="Century" w:eastAsia="Century"/>
+                <w:i/>
+                <w:color w:val="auto"/>
+                <w:spacing w:val="0"/>
+                <w:position w:val="0"/>
+                <w:sz w:val="32"/>
+                <w:shd w:fill="auto" w:val="clear"/>
+              </w:rPr>
+              <w:t xml:space="preserve">O(n)</w:t>
+            </w:r>
+          </w:p>
+        </w:tc>
+        <w:tc>
+          <w:tcPr>
+            <w:tcW w:w="1683" w:type="dxa"/>
+            <w:tcBorders>
+              <w:top w:val="single" w:color="000000" w:sz="4"/>
+              <w:left w:val="single" w:color="000000" w:sz="4"/>
+              <w:bottom w:val="single" w:color="000000" w:sz="4"/>
+              <w:right w:val="single" w:color="000000" w:sz="4"/>
+            </w:tcBorders>
+            <w:shd w:color="000000" w:fill="ffffff" w:val="clear"/>
+            <w:tcMar>
+              <w:left w:w="108" w:type="dxa"/>
+              <w:right w:w="108" w:type="dxa"/>
+            </w:tcMar>
+            <w:vAlign w:val="center"/>
+          </w:tcPr>
+          <w:p>
+            <w:pPr>
+              <w:spacing w:before="0" w:after="0" w:line="240"/>
+              <w:ind w:right="0" w:left="0" w:firstLine="0"/>
+              <w:jc w:val="center"/>
+              <w:rPr>
+                <w:color w:val="auto"/>
+                <w:spacing w:val="0"/>
+                <w:position w:val="0"/>
+                <w:shd w:fill="auto" w:val="clear"/>
+              </w:rPr>
+            </w:pPr>
+            <w:r>
+              <w:rPr>
+                <w:rFonts w:ascii="Century" w:hAnsi="Century" w:cs="Century" w:eastAsia="Century"/>
+                <w:i/>
+                <w:color w:val="auto"/>
+                <w:spacing w:val="0"/>
+                <w:position w:val="0"/>
+                <w:sz w:val="32"/>
+                <w:shd w:fill="auto" w:val="clear"/>
+              </w:rPr>
+              <w:t xml:space="preserve">O(n)</w:t>
+            </w:r>
+          </w:p>
+        </w:tc>
+        <w:tc>
+          <w:tcPr>
+            <w:tcW w:w="1577" w:type="dxa"/>
+            <w:tcBorders>
+              <w:top w:val="single" w:color="000000" w:sz="4"/>
+              <w:left w:val="single" w:color="000000" w:sz="4"/>
+              <w:bottom w:val="single" w:color="000000" w:sz="4"/>
+              <w:right w:val="single" w:color="000000" w:sz="4"/>
+            </w:tcBorders>
+            <w:shd w:color="auto" w:fill="auto" w:val="clear"/>
+            <w:tcMar>
+              <w:left w:w="108" w:type="dxa"/>
+              <w:right w:w="108" w:type="dxa"/>
+            </w:tcMar>
+            <w:vAlign w:val="center"/>
+          </w:tcPr>
+          <w:p>
+            <w:pPr>
+              <w:spacing w:before="0" w:after="0" w:line="240"/>
+              <w:ind w:right="0" w:left="0" w:firstLine="0"/>
+              <w:jc w:val="center"/>
+              <w:rPr>
+                <w:color w:val="auto"/>
+                <w:spacing w:val="0"/>
+                <w:position w:val="0"/>
+                <w:shd w:fill="auto" w:val="clear"/>
+              </w:rPr>
+            </w:pPr>
+            <w:r>
+              <w:rPr>
+                <w:rFonts w:ascii="Century" w:hAnsi="Century" w:cs="Century" w:eastAsia="Century"/>
+                <w:i/>
+                <w:color w:val="auto"/>
+                <w:spacing w:val="0"/>
+                <w:position w:val="0"/>
+                <w:sz w:val="32"/>
+                <w:shd w:fill="auto" w:val="clear"/>
+              </w:rPr>
+              <w:t xml:space="preserve">O(n)</w:t>
             </w:r>
           </w:p>
         </w:tc>

</xml_diff>

<commit_message>
Tree added (unsure about time complexity)
</commit_message>
<xml_diff>
--- a/Datastrukturer-skema-cheap.docx
+++ b/Datastrukturer-skema-cheap.docx
@@ -13555,6 +13555,2606 @@
                 <w:spacing w:val="0"/>
                 <w:position w:val="0"/>
                 <w:sz w:val="22"/>
+              </w:rPr>
+            </w:pPr>
+            <w:r>
+              <w:rPr>
+                <w:rFonts w:ascii="Aptos" w:hAnsi="Aptos" w:cs="Aptos" w:eastAsia="Aptos"/>
+                <w:color w:val="auto"/>
+                <w:spacing w:val="0"/>
+                <w:position w:val="0"/>
+                <w:sz w:val="22"/>
+                <w:shd w:fill="auto" w:val="clear"/>
+              </w:rPr>
+              <w:t xml:space="preserve">Læs et element</w:t>
+            </w:r>
+          </w:p>
+        </w:tc>
+        <w:tc>
+          <w:tcPr>
+            <w:tcW w:w="1701" w:type="dxa"/>
+            <w:tcBorders>
+              <w:top w:val="single" w:color="000000" w:sz="4"/>
+              <w:left w:val="single" w:color="000000" w:sz="4"/>
+              <w:bottom w:val="single" w:color="000000" w:sz="4"/>
+              <w:right w:val="single" w:color="000000" w:sz="4"/>
+            </w:tcBorders>
+            <w:shd w:color="auto" w:fill="dae9f7" w:val="clear"/>
+            <w:tcMar>
+              <w:left w:w="108" w:type="dxa"/>
+              <w:right w:w="108" w:type="dxa"/>
+            </w:tcMar>
+            <w:vAlign w:val="top"/>
+          </w:tcPr>
+          <w:p>
+            <w:pPr>
+              <w:spacing w:before="0" w:after="0" w:line="240"/>
+              <w:ind w:right="0" w:left="0" w:firstLine="0"/>
+              <w:jc w:val="left"/>
+              <w:rPr>
+                <w:color w:val="auto"/>
+                <w:spacing w:val="0"/>
+                <w:position w:val="0"/>
+                <w:sz w:val="22"/>
+              </w:rPr>
+            </w:pPr>
+            <w:r>
+              <w:rPr>
+                <w:rFonts w:ascii="Aptos" w:hAnsi="Aptos" w:cs="Aptos" w:eastAsia="Aptos"/>
+                <w:color w:val="auto"/>
+                <w:spacing w:val="0"/>
+                <w:position w:val="0"/>
+                <w:sz w:val="22"/>
+                <w:shd w:fill="auto" w:val="clear"/>
+              </w:rPr>
+              <w:t xml:space="preserve">første</w:t>
+            </w:r>
+          </w:p>
+        </w:tc>
+        <w:tc>
+          <w:tcPr>
+            <w:tcW w:w="1701" w:type="dxa"/>
+            <w:tcBorders>
+              <w:top w:val="single" w:color="000000" w:sz="4"/>
+              <w:left w:val="single" w:color="000000" w:sz="4"/>
+              <w:bottom w:val="single" w:color="000000" w:sz="4"/>
+              <w:right w:val="single" w:color="000000" w:sz="4"/>
+            </w:tcBorders>
+            <w:shd w:color="auto" w:fill="dae9f7" w:val="clear"/>
+            <w:tcMar>
+              <w:left w:w="108" w:type="dxa"/>
+              <w:right w:w="108" w:type="dxa"/>
+            </w:tcMar>
+            <w:vAlign w:val="top"/>
+          </w:tcPr>
+          <w:p>
+            <w:pPr>
+              <w:spacing w:before="0" w:after="0" w:line="240"/>
+              <w:ind w:right="0" w:left="0" w:firstLine="0"/>
+              <w:jc w:val="left"/>
+              <w:rPr>
+                <w:color w:val="auto"/>
+                <w:spacing w:val="0"/>
+                <w:position w:val="0"/>
+                <w:sz w:val="22"/>
+              </w:rPr>
+            </w:pPr>
+            <w:r>
+              <w:rPr>
+                <w:rFonts w:ascii="Aptos" w:hAnsi="Aptos" w:cs="Aptos" w:eastAsia="Aptos"/>
+                <w:color w:val="auto"/>
+                <w:spacing w:val="0"/>
+                <w:position w:val="0"/>
+                <w:sz w:val="22"/>
+                <w:shd w:fill="auto" w:val="clear"/>
+              </w:rPr>
+              <w:t xml:space="preserve">sidste</w:t>
+            </w:r>
+          </w:p>
+        </w:tc>
+        <w:tc>
+          <w:tcPr>
+            <w:tcW w:w="1701" w:type="dxa"/>
+            <w:tcBorders>
+              <w:top w:val="single" w:color="000000" w:sz="4"/>
+              <w:left w:val="single" w:color="000000" w:sz="4"/>
+              <w:bottom w:val="single" w:color="000000" w:sz="4"/>
+              <w:right w:val="single" w:color="000000" w:sz="4"/>
+            </w:tcBorders>
+            <w:shd w:color="auto" w:fill="dae9f7" w:val="clear"/>
+            <w:tcMar>
+              <w:left w:w="108" w:type="dxa"/>
+              <w:right w:w="108" w:type="dxa"/>
+            </w:tcMar>
+            <w:vAlign w:val="top"/>
+          </w:tcPr>
+          <w:p>
+            <w:pPr>
+              <w:spacing w:before="0" w:after="0" w:line="240"/>
+              <w:ind w:right="0" w:left="0" w:firstLine="0"/>
+              <w:jc w:val="left"/>
+              <w:rPr>
+                <w:color w:val="auto"/>
+                <w:spacing w:val="0"/>
+                <w:position w:val="0"/>
+                <w:sz w:val="22"/>
+              </w:rPr>
+            </w:pPr>
+            <w:r>
+              <w:rPr>
+                <w:rFonts w:ascii="Aptos" w:hAnsi="Aptos" w:cs="Aptos" w:eastAsia="Aptos"/>
+                <w:color w:val="auto"/>
+                <w:spacing w:val="0"/>
+                <w:position w:val="0"/>
+                <w:sz w:val="22"/>
+                <w:shd w:fill="auto" w:val="clear"/>
+              </w:rPr>
+              <w:t xml:space="preserve">midterste</w:t>
+            </w:r>
+          </w:p>
+        </w:tc>
+        <w:tc>
+          <w:tcPr>
+            <w:tcW w:w="1683" w:type="dxa"/>
+            <w:tcBorders>
+              <w:top w:val="single" w:color="000000" w:sz="4"/>
+              <w:left w:val="single" w:color="000000" w:sz="4"/>
+              <w:bottom w:val="single" w:color="000000" w:sz="4"/>
+              <w:right w:val="single" w:color="000000" w:sz="4"/>
+            </w:tcBorders>
+            <w:shd w:color="auto" w:fill="dae9f7" w:val="clear"/>
+            <w:tcMar>
+              <w:left w:w="108" w:type="dxa"/>
+              <w:right w:w="108" w:type="dxa"/>
+            </w:tcMar>
+            <w:vAlign w:val="top"/>
+          </w:tcPr>
+          <w:p>
+            <w:pPr>
+              <w:spacing w:before="0" w:after="0" w:line="240"/>
+              <w:ind w:right="0" w:left="0" w:firstLine="0"/>
+              <w:jc w:val="left"/>
+              <w:rPr>
+                <w:color w:val="auto"/>
+                <w:spacing w:val="0"/>
+                <w:position w:val="0"/>
+                <w:sz w:val="22"/>
+              </w:rPr>
+            </w:pPr>
+            <w:r>
+              <w:rPr>
+                <w:rFonts w:ascii="Aptos" w:hAnsi="Aptos" w:cs="Aptos" w:eastAsia="Aptos"/>
+                <w:color w:val="auto"/>
+                <w:spacing w:val="0"/>
+                <w:position w:val="0"/>
+                <w:sz w:val="22"/>
+                <w:shd w:fill="auto" w:val="clear"/>
+              </w:rPr>
+              <w:t xml:space="preserve">i'te</w:t>
+            </w:r>
+          </w:p>
+        </w:tc>
+        <w:tc>
+          <w:tcPr>
+            <w:tcW w:w="1577" w:type="dxa"/>
+            <w:tcBorders>
+              <w:top w:val="single" w:color="000000" w:sz="4"/>
+              <w:left w:val="single" w:color="000000" w:sz="4"/>
+              <w:bottom w:val="single" w:color="000000" w:sz="4"/>
+              <w:right w:val="single" w:color="000000" w:sz="4"/>
+            </w:tcBorders>
+            <w:shd w:color="auto" w:fill="dae9f7" w:val="clear"/>
+            <w:tcMar>
+              <w:left w:w="108" w:type="dxa"/>
+              <w:right w:w="108" w:type="dxa"/>
+            </w:tcMar>
+            <w:vAlign w:val="top"/>
+          </w:tcPr>
+          <w:p>
+            <w:pPr>
+              <w:spacing w:before="0" w:after="0" w:line="240"/>
+              <w:ind w:right="0" w:left="0" w:firstLine="0"/>
+              <w:jc w:val="left"/>
+              <w:rPr>
+                <w:color w:val="auto"/>
+                <w:spacing w:val="0"/>
+                <w:position w:val="0"/>
+                <w:sz w:val="22"/>
+              </w:rPr>
+            </w:pPr>
+            <w:r>
+              <w:rPr>
+                <w:rFonts w:ascii="Aptos" w:hAnsi="Aptos" w:cs="Aptos" w:eastAsia="Aptos"/>
+                <w:color w:val="auto"/>
+                <w:spacing w:val="0"/>
+                <w:position w:val="0"/>
+                <w:sz w:val="22"/>
+                <w:shd w:fill="auto" w:val="clear"/>
+              </w:rPr>
+              <w:t xml:space="preserve">næste</w:t>
+            </w:r>
+          </w:p>
+        </w:tc>
+      </w:tr>
+      <w:tr>
+        <w:trPr>
+          <w:trHeight w:val="785" w:hRule="auto"/>
+          <w:jc w:val="left"/>
+        </w:trPr>
+        <w:tc>
+          <w:tcPr>
+            <w:tcW w:w="1413" w:type="dxa"/>
+            <w:vMerge/>
+            <w:tcBorders>
+              <w:top w:val="single" w:color="000000" w:sz="4"/>
+              <w:left w:val="single" w:color="000000" w:sz="4"/>
+              <w:bottom w:val="single" w:color="000000" w:sz="4"/>
+              <w:right w:val="single" w:color="000000" w:sz="4"/>
+            </w:tcBorders>
+            <w:shd w:color="000000" w:fill="ffffff" w:val="clear"/>
+            <w:tcMar>
+              <w:left w:w="108" w:type="dxa"/>
+              <w:right w:w="108" w:type="dxa"/>
+            </w:tcMar>
+            <w:vAlign w:val="center"/>
+          </w:tcPr>
+          <w:p>
+            <w:pPr>
+              <w:spacing w:before="0" w:after="200" w:line="276"/>
+              <w:ind w:right="0" w:left="0" w:firstLine="0"/>
+              <w:jc w:val="left"/>
+              <w:rPr>
+                <w:rFonts w:ascii="Calibri" w:hAnsi="Calibri" w:cs="Calibri" w:eastAsia="Calibri"/>
+                <w:color w:val="auto"/>
+                <w:spacing w:val="0"/>
+                <w:position w:val="0"/>
+                <w:sz w:val="22"/>
+                <w:shd w:fill="auto" w:val="clear"/>
+              </w:rPr>
+            </w:pPr>
+          </w:p>
+        </w:tc>
+        <w:tc>
+          <w:tcPr>
+            <w:tcW w:w="1701" w:type="dxa"/>
+            <w:tcBorders>
+              <w:top w:val="single" w:color="000000" w:sz="4"/>
+              <w:left w:val="single" w:color="000000" w:sz="4"/>
+              <w:bottom w:val="single" w:color="000000" w:sz="4"/>
+              <w:right w:val="single" w:color="000000" w:sz="4"/>
+            </w:tcBorders>
+            <w:shd w:color="000000" w:fill="ffffff" w:val="clear"/>
+            <w:tcMar>
+              <w:left w:w="108" w:type="dxa"/>
+              <w:right w:w="108" w:type="dxa"/>
+            </w:tcMar>
+            <w:vAlign w:val="center"/>
+          </w:tcPr>
+          <w:p>
+            <w:pPr>
+              <w:spacing w:before="0" w:after="0" w:line="240"/>
+              <w:ind w:right="0" w:left="0" w:firstLine="0"/>
+              <w:jc w:val="center"/>
+              <w:rPr>
+                <w:color w:val="auto"/>
+                <w:spacing w:val="0"/>
+                <w:position w:val="0"/>
+              </w:rPr>
+            </w:pPr>
+            <w:r>
+              <w:rPr>
+                <w:rFonts w:ascii="Century" w:hAnsi="Century" w:cs="Century" w:eastAsia="Century"/>
+                <w:i/>
+                <w:color w:val="auto"/>
+                <w:spacing w:val="0"/>
+                <w:position w:val="0"/>
+                <w:sz w:val="32"/>
+                <w:shd w:fill="auto" w:val="clear"/>
+              </w:rPr>
+              <w:t xml:space="preserve">O(1)</w:t>
+            </w:r>
+          </w:p>
+        </w:tc>
+        <w:tc>
+          <w:tcPr>
+            <w:tcW w:w="1701" w:type="dxa"/>
+            <w:tcBorders>
+              <w:top w:val="single" w:color="000000" w:sz="4"/>
+              <w:left w:val="single" w:color="000000" w:sz="4"/>
+              <w:bottom w:val="single" w:color="000000" w:sz="4"/>
+              <w:right w:val="single" w:color="000000" w:sz="4"/>
+            </w:tcBorders>
+            <w:shd w:color="000000" w:fill="ffffff" w:val="clear"/>
+            <w:tcMar>
+              <w:left w:w="108" w:type="dxa"/>
+              <w:right w:w="108" w:type="dxa"/>
+            </w:tcMar>
+            <w:vAlign w:val="center"/>
+          </w:tcPr>
+          <w:p>
+            <w:pPr>
+              <w:spacing w:before="0" w:after="0" w:line="240"/>
+              <w:ind w:right="0" w:left="0" w:firstLine="0"/>
+              <w:jc w:val="center"/>
+              <w:rPr>
+                <w:color w:val="auto"/>
+                <w:spacing w:val="0"/>
+                <w:position w:val="0"/>
+              </w:rPr>
+            </w:pPr>
+            <w:r>
+              <w:rPr>
+                <w:rFonts w:ascii="Century" w:hAnsi="Century" w:cs="Century" w:eastAsia="Century"/>
+                <w:i/>
+                <w:color w:val="auto"/>
+                <w:spacing w:val="0"/>
+                <w:position w:val="0"/>
+                <w:sz w:val="32"/>
+                <w:shd w:fill="auto" w:val="clear"/>
+              </w:rPr>
+              <w:t xml:space="preserve">O(n)</w:t>
+            </w:r>
+          </w:p>
+        </w:tc>
+        <w:tc>
+          <w:tcPr>
+            <w:tcW w:w="1701" w:type="dxa"/>
+            <w:tcBorders>
+              <w:top w:val="single" w:color="000000" w:sz="4"/>
+              <w:left w:val="single" w:color="000000" w:sz="4"/>
+              <w:bottom w:val="single" w:color="000000" w:sz="4"/>
+              <w:right w:val="single" w:color="000000" w:sz="4"/>
+            </w:tcBorders>
+            <w:shd w:color="000000" w:fill="ffffff" w:val="clear"/>
+            <w:tcMar>
+              <w:left w:w="108" w:type="dxa"/>
+              <w:right w:w="108" w:type="dxa"/>
+            </w:tcMar>
+            <w:vAlign w:val="center"/>
+          </w:tcPr>
+          <w:p>
+            <w:pPr>
+              <w:spacing w:before="0" w:after="0" w:line="240"/>
+              <w:ind w:right="0" w:left="0" w:firstLine="0"/>
+              <w:jc w:val="center"/>
+              <w:rPr>
+                <w:color w:val="auto"/>
+                <w:spacing w:val="0"/>
+                <w:position w:val="0"/>
+              </w:rPr>
+            </w:pPr>
+            <w:r>
+              <w:rPr>
+                <w:rFonts w:ascii="Century" w:hAnsi="Century" w:cs="Century" w:eastAsia="Century"/>
+                <w:i/>
+                <w:color w:val="auto"/>
+                <w:spacing w:val="0"/>
+                <w:position w:val="0"/>
+                <w:sz w:val="32"/>
+                <w:shd w:fill="auto" w:val="clear"/>
+              </w:rPr>
+              <w:t xml:space="preserve">O(n)</w:t>
+            </w:r>
+          </w:p>
+        </w:tc>
+        <w:tc>
+          <w:tcPr>
+            <w:tcW w:w="1683" w:type="dxa"/>
+            <w:tcBorders>
+              <w:top w:val="single" w:color="000000" w:sz="4"/>
+              <w:left w:val="single" w:color="000000" w:sz="4"/>
+              <w:bottom w:val="single" w:color="000000" w:sz="4"/>
+              <w:right w:val="single" w:color="000000" w:sz="4"/>
+            </w:tcBorders>
+            <w:shd w:color="000000" w:fill="ffffff" w:val="clear"/>
+            <w:tcMar>
+              <w:left w:w="108" w:type="dxa"/>
+              <w:right w:w="108" w:type="dxa"/>
+            </w:tcMar>
+            <w:vAlign w:val="center"/>
+          </w:tcPr>
+          <w:p>
+            <w:pPr>
+              <w:spacing w:before="0" w:after="0" w:line="240"/>
+              <w:ind w:right="0" w:left="0" w:firstLine="0"/>
+              <w:jc w:val="center"/>
+              <w:rPr>
+                <w:color w:val="auto"/>
+                <w:spacing w:val="0"/>
+                <w:position w:val="0"/>
+              </w:rPr>
+            </w:pPr>
+            <w:r>
+              <w:rPr>
+                <w:rFonts w:ascii="Century" w:hAnsi="Century" w:cs="Century" w:eastAsia="Century"/>
+                <w:i/>
+                <w:color w:val="auto"/>
+                <w:spacing w:val="0"/>
+                <w:position w:val="0"/>
+                <w:sz w:val="32"/>
+                <w:shd w:fill="auto" w:val="clear"/>
+              </w:rPr>
+              <w:t xml:space="preserve">O(i)</w:t>
+            </w:r>
+          </w:p>
+        </w:tc>
+        <w:tc>
+          <w:tcPr>
+            <w:tcW w:w="1577" w:type="dxa"/>
+            <w:tcBorders>
+              <w:top w:val="single" w:color="000000" w:sz="4"/>
+              <w:left w:val="single" w:color="000000" w:sz="4"/>
+              <w:bottom w:val="single" w:color="000000" w:sz="4"/>
+              <w:right w:val="single" w:color="000000" w:sz="4"/>
+            </w:tcBorders>
+            <w:shd w:color="auto" w:fill="auto" w:val="clear"/>
+            <w:tcMar>
+              <w:left w:w="108" w:type="dxa"/>
+              <w:right w:w="108" w:type="dxa"/>
+            </w:tcMar>
+            <w:vAlign w:val="top"/>
+          </w:tcPr>
+          <w:p>
+            <w:pPr>
+              <w:spacing w:before="0" w:after="0" w:line="240"/>
+              <w:ind w:right="0" w:left="0" w:firstLine="0"/>
+              <w:jc w:val="left"/>
+              <w:rPr>
+                <w:rFonts w:ascii="Aptos" w:hAnsi="Aptos" w:cs="Aptos" w:eastAsia="Aptos"/>
+                <w:color w:val="auto"/>
+                <w:spacing w:val="0"/>
+                <w:position w:val="0"/>
+                <w:sz w:val="22"/>
+                <w:shd w:fill="auto" w:val="clear"/>
+              </w:rPr>
+            </w:pPr>
+          </w:p>
+          <w:p>
+            <w:pPr>
+              <w:spacing w:before="0" w:after="0" w:line="240"/>
+              <w:ind w:right="0" w:left="0" w:firstLine="0"/>
+              <w:jc w:val="left"/>
+              <w:rPr>
+                <w:color w:val="auto"/>
+                <w:spacing w:val="0"/>
+                <w:position w:val="0"/>
+              </w:rPr>
+            </w:pPr>
+            <w:r>
+              <w:rPr>
+                <w:rFonts w:ascii="Century" w:hAnsi="Century" w:cs="Century" w:eastAsia="Century"/>
+                <w:i/>
+                <w:color w:val="auto"/>
+                <w:spacing w:val="0"/>
+                <w:position w:val="0"/>
+                <w:sz w:val="32"/>
+                <w:shd w:fill="auto" w:val="clear"/>
+              </w:rPr>
+              <w:t xml:space="preserve">O(1)</w:t>
+            </w:r>
+          </w:p>
+        </w:tc>
+      </w:tr>
+      <w:tr>
+        <w:trPr>
+          <w:trHeight w:val="1" w:hRule="atLeast"/>
+          <w:jc w:val="left"/>
+        </w:trPr>
+        <w:tc>
+          <w:tcPr>
+            <w:tcW w:w="1413" w:type="dxa"/>
+            <w:vMerge w:val="restart"/>
+            <w:tcBorders>
+              <w:top w:val="single" w:color="000000" w:sz="4"/>
+              <w:left w:val="single" w:color="000000" w:sz="4"/>
+              <w:bottom w:val="single" w:color="000000" w:sz="4"/>
+              <w:right w:val="single" w:color="000000" w:sz="4"/>
+            </w:tcBorders>
+            <w:shd w:color="auto" w:fill="dae9f7" w:val="clear"/>
+            <w:tcMar>
+              <w:left w:w="108" w:type="dxa"/>
+              <w:right w:w="108" w:type="dxa"/>
+            </w:tcMar>
+            <w:vAlign w:val="center"/>
+          </w:tcPr>
+          <w:p>
+            <w:pPr>
+              <w:spacing w:before="0" w:after="0" w:line="240"/>
+              <w:ind w:right="0" w:left="0" w:firstLine="0"/>
+              <w:jc w:val="left"/>
+              <w:rPr>
+                <w:color w:val="auto"/>
+                <w:spacing w:val="0"/>
+                <w:position w:val="0"/>
+                <w:sz w:val="22"/>
+              </w:rPr>
+            </w:pPr>
+            <w:r>
+              <w:rPr>
+                <w:rFonts w:ascii="Aptos" w:hAnsi="Aptos" w:cs="Aptos" w:eastAsia="Aptos"/>
+                <w:color w:val="auto"/>
+                <w:spacing w:val="0"/>
+                <w:position w:val="0"/>
+                <w:sz w:val="22"/>
+                <w:shd w:fill="auto" w:val="clear"/>
+              </w:rPr>
+              <w:t xml:space="preserve">Find element </w:t>
+            </w:r>
+          </w:p>
+        </w:tc>
+        <w:tc>
+          <w:tcPr>
+            <w:tcW w:w="1701" w:type="dxa"/>
+            <w:tcBorders>
+              <w:top w:val="single" w:color="000000" w:sz="4"/>
+              <w:left w:val="single" w:color="000000" w:sz="4"/>
+              <w:bottom w:val="single" w:color="000000" w:sz="4"/>
+              <w:right w:val="single" w:color="000000" w:sz="4"/>
+            </w:tcBorders>
+            <w:shd w:color="auto" w:fill="dae9f7" w:val="clear"/>
+            <w:tcMar>
+              <w:left w:w="108" w:type="dxa"/>
+              <w:right w:w="108" w:type="dxa"/>
+            </w:tcMar>
+            <w:vAlign w:val="top"/>
+          </w:tcPr>
+          <w:p>
+            <w:pPr>
+              <w:spacing w:before="0" w:after="0" w:line="240"/>
+              <w:ind w:right="0" w:left="0" w:firstLine="0"/>
+              <w:jc w:val="left"/>
+              <w:rPr>
+                <w:color w:val="auto"/>
+                <w:spacing w:val="0"/>
+                <w:position w:val="0"/>
+                <w:sz w:val="22"/>
+              </w:rPr>
+            </w:pPr>
+            <w:r>
+              <w:rPr>
+                <w:rFonts w:ascii="Aptos" w:hAnsi="Aptos" w:cs="Aptos" w:eastAsia="Aptos"/>
+                <w:color w:val="auto"/>
+                <w:spacing w:val="0"/>
+                <w:position w:val="0"/>
+                <w:sz w:val="22"/>
+                <w:shd w:fill="auto" w:val="clear"/>
+              </w:rPr>
+              <w:t xml:space="preserve">eksisterer </w:t>
+              <w:br/>
+            </w:r>
+            <w:r>
+              <w:rPr>
+                <w:rFonts w:ascii="Aptos" w:hAnsi="Aptos" w:cs="Aptos" w:eastAsia="Aptos"/>
+                <w:i/>
+                <w:color w:val="auto"/>
+                <w:spacing w:val="0"/>
+                <w:position w:val="0"/>
+                <w:sz w:val="22"/>
+                <w:shd w:fill="auto" w:val="clear"/>
+              </w:rPr>
+              <w:t xml:space="preserve">usorteret liste</w:t>
+            </w:r>
+          </w:p>
+        </w:tc>
+        <w:tc>
+          <w:tcPr>
+            <w:tcW w:w="1701" w:type="dxa"/>
+            <w:tcBorders>
+              <w:top w:val="single" w:color="000000" w:sz="4"/>
+              <w:left w:val="single" w:color="000000" w:sz="4"/>
+              <w:bottom w:val="single" w:color="000000" w:sz="4"/>
+              <w:right w:val="single" w:color="000000" w:sz="4"/>
+            </w:tcBorders>
+            <w:shd w:color="auto" w:fill="dae9f7" w:val="clear"/>
+            <w:tcMar>
+              <w:left w:w="108" w:type="dxa"/>
+              <w:right w:w="108" w:type="dxa"/>
+            </w:tcMar>
+            <w:vAlign w:val="top"/>
+          </w:tcPr>
+          <w:p>
+            <w:pPr>
+              <w:spacing w:before="0" w:after="0" w:line="240"/>
+              <w:ind w:right="0" w:left="0" w:firstLine="0"/>
+              <w:jc w:val="left"/>
+              <w:rPr>
+                <w:color w:val="auto"/>
+                <w:spacing w:val="0"/>
+                <w:position w:val="0"/>
+                <w:sz w:val="22"/>
+              </w:rPr>
+            </w:pPr>
+            <w:r>
+              <w:rPr>
+                <w:rFonts w:ascii="Aptos" w:hAnsi="Aptos" w:cs="Aptos" w:eastAsia="Aptos"/>
+                <w:color w:val="auto"/>
+                <w:spacing w:val="0"/>
+                <w:position w:val="0"/>
+                <w:sz w:val="22"/>
+                <w:shd w:fill="auto" w:val="clear"/>
+              </w:rPr>
+              <w:t xml:space="preserve">eksisterer </w:t>
+            </w:r>
+            <w:r>
+              <w:rPr>
+                <w:rFonts w:ascii="Aptos" w:hAnsi="Aptos" w:cs="Aptos" w:eastAsia="Aptos"/>
+                <w:i/>
+                <w:color w:val="auto"/>
+                <w:spacing w:val="0"/>
+                <w:position w:val="0"/>
+                <w:sz w:val="22"/>
+                <w:shd w:fill="auto" w:val="clear"/>
+              </w:rPr>
+              <w:t xml:space="preserve">sorteret liste</w:t>
+            </w:r>
+          </w:p>
+        </w:tc>
+        <w:tc>
+          <w:tcPr>
+            <w:tcW w:w="1701" w:type="dxa"/>
+            <w:tcBorders>
+              <w:top w:val="single" w:color="000000" w:sz="4"/>
+              <w:left w:val="single" w:color="000000" w:sz="4"/>
+              <w:bottom w:val="single" w:color="000000" w:sz="4"/>
+              <w:right w:val="single" w:color="000000" w:sz="4"/>
+            </w:tcBorders>
+            <w:shd w:color="auto" w:fill="dae9f7" w:val="clear"/>
+            <w:tcMar>
+              <w:left w:w="108" w:type="dxa"/>
+              <w:right w:w="108" w:type="dxa"/>
+            </w:tcMar>
+            <w:vAlign w:val="top"/>
+          </w:tcPr>
+          <w:p>
+            <w:pPr>
+              <w:spacing w:before="0" w:after="0" w:line="240"/>
+              <w:ind w:right="0" w:left="0" w:firstLine="0"/>
+              <w:jc w:val="left"/>
+              <w:rPr>
+                <w:color w:val="auto"/>
+                <w:spacing w:val="0"/>
+                <w:position w:val="0"/>
+                <w:sz w:val="22"/>
+              </w:rPr>
+            </w:pPr>
+            <w:r>
+              <w:rPr>
+                <w:rFonts w:ascii="Aptos" w:hAnsi="Aptos" w:cs="Aptos" w:eastAsia="Aptos"/>
+                <w:color w:val="auto"/>
+                <w:spacing w:val="0"/>
+                <w:position w:val="0"/>
+                <w:sz w:val="22"/>
+                <w:shd w:fill="auto" w:val="clear"/>
+              </w:rPr>
+              <w:t xml:space="preserve">eksisterer ikke </w:t>
+            </w:r>
+            <w:r>
+              <w:rPr>
+                <w:rFonts w:ascii="Aptos" w:hAnsi="Aptos" w:cs="Aptos" w:eastAsia="Aptos"/>
+                <w:i/>
+                <w:color w:val="auto"/>
+                <w:spacing w:val="0"/>
+                <w:position w:val="0"/>
+                <w:sz w:val="22"/>
+                <w:shd w:fill="auto" w:val="clear"/>
+              </w:rPr>
+              <w:t xml:space="preserve">usorteret liste</w:t>
+            </w:r>
+          </w:p>
+        </w:tc>
+        <w:tc>
+          <w:tcPr>
+            <w:tcW w:w="1683" w:type="dxa"/>
+            <w:tcBorders>
+              <w:top w:val="single" w:color="000000" w:sz="4"/>
+              <w:left w:val="single" w:color="000000" w:sz="4"/>
+              <w:bottom w:val="single" w:color="000000" w:sz="4"/>
+              <w:right w:val="single" w:color="000000" w:sz="4"/>
+            </w:tcBorders>
+            <w:shd w:color="auto" w:fill="dae9f7" w:val="clear"/>
+            <w:tcMar>
+              <w:left w:w="108" w:type="dxa"/>
+              <w:right w:w="108" w:type="dxa"/>
+            </w:tcMar>
+            <w:vAlign w:val="top"/>
+          </w:tcPr>
+          <w:p>
+            <w:pPr>
+              <w:spacing w:before="0" w:after="0" w:line="240"/>
+              <w:ind w:right="0" w:left="0" w:firstLine="0"/>
+              <w:jc w:val="left"/>
+              <w:rPr>
+                <w:color w:val="auto"/>
+                <w:spacing w:val="0"/>
+                <w:position w:val="0"/>
+                <w:sz w:val="22"/>
+              </w:rPr>
+            </w:pPr>
+            <w:r>
+              <w:rPr>
+                <w:rFonts w:ascii="Aptos" w:hAnsi="Aptos" w:cs="Aptos" w:eastAsia="Aptos"/>
+                <w:color w:val="auto"/>
+                <w:spacing w:val="0"/>
+                <w:position w:val="0"/>
+                <w:sz w:val="22"/>
+                <w:shd w:fill="auto" w:val="clear"/>
+              </w:rPr>
+              <w:t xml:space="preserve">eksisterer ikke </w:t>
+            </w:r>
+            <w:r>
+              <w:rPr>
+                <w:rFonts w:ascii="Aptos" w:hAnsi="Aptos" w:cs="Aptos" w:eastAsia="Aptos"/>
+                <w:i/>
+                <w:color w:val="auto"/>
+                <w:spacing w:val="0"/>
+                <w:position w:val="0"/>
+                <w:sz w:val="22"/>
+                <w:shd w:fill="auto" w:val="clear"/>
+              </w:rPr>
+              <w:t xml:space="preserve">sorteret liste</w:t>
+            </w:r>
+          </w:p>
+        </w:tc>
+        <w:tc>
+          <w:tcPr>
+            <w:tcW w:w="1577" w:type="dxa"/>
+            <w:tcBorders>
+              <w:top w:val="single" w:color="000000" w:sz="4"/>
+              <w:left w:val="single" w:color="000000" w:sz="4"/>
+              <w:bottom w:val="single" w:color="000000" w:sz="4"/>
+              <w:right w:val="single" w:color="000000" w:sz="4"/>
+            </w:tcBorders>
+            <w:shd w:color="auto" w:fill="bfbfbf" w:val="clear"/>
+            <w:tcMar>
+              <w:left w:w="108" w:type="dxa"/>
+              <w:right w:w="108" w:type="dxa"/>
+            </w:tcMar>
+            <w:vAlign w:val="top"/>
+          </w:tcPr>
+          <w:p>
+            <w:pPr>
+              <w:spacing w:before="0" w:after="0" w:line="240"/>
+              <w:ind w:right="0" w:left="0" w:firstLine="0"/>
+              <w:jc w:val="left"/>
+              <w:rPr>
+                <w:rFonts w:ascii="Calibri" w:hAnsi="Calibri" w:cs="Calibri" w:eastAsia="Calibri"/>
+                <w:color w:val="auto"/>
+                <w:spacing w:val="0"/>
+                <w:position w:val="0"/>
+                <w:sz w:val="22"/>
+                <w:shd w:fill="auto" w:val="clear"/>
+              </w:rPr>
+            </w:pPr>
+          </w:p>
+        </w:tc>
+      </w:tr>
+      <w:tr>
+        <w:trPr>
+          <w:trHeight w:val="756" w:hRule="auto"/>
+          <w:jc w:val="left"/>
+        </w:trPr>
+        <w:tc>
+          <w:tcPr>
+            <w:tcW w:w="1413" w:type="dxa"/>
+            <w:vMerge/>
+            <w:tcBorders>
+              <w:top w:val="single" w:color="000000" w:sz="4"/>
+              <w:left w:val="single" w:color="000000" w:sz="4"/>
+              <w:bottom w:val="single" w:color="000000" w:sz="4"/>
+              <w:right w:val="single" w:color="000000" w:sz="4"/>
+            </w:tcBorders>
+            <w:shd w:color="auto" w:fill="fae2d5" w:val="clear"/>
+            <w:tcMar>
+              <w:left w:w="108" w:type="dxa"/>
+              <w:right w:w="108" w:type="dxa"/>
+            </w:tcMar>
+            <w:vAlign w:val="center"/>
+          </w:tcPr>
+          <w:p>
+            <w:pPr>
+              <w:spacing w:before="0" w:after="200" w:line="276"/>
+              <w:ind w:right="0" w:left="0" w:firstLine="0"/>
+              <w:jc w:val="left"/>
+              <w:rPr>
+                <w:rFonts w:ascii="Calibri" w:hAnsi="Calibri" w:cs="Calibri" w:eastAsia="Calibri"/>
+                <w:color w:val="auto"/>
+                <w:spacing w:val="0"/>
+                <w:position w:val="0"/>
+                <w:sz w:val="22"/>
+                <w:shd w:fill="auto" w:val="clear"/>
+              </w:rPr>
+            </w:pPr>
+          </w:p>
+        </w:tc>
+        <w:tc>
+          <w:tcPr>
+            <w:tcW w:w="1701" w:type="dxa"/>
+            <w:tcBorders>
+              <w:top w:val="single" w:color="000000" w:sz="4"/>
+              <w:left w:val="single" w:color="000000" w:sz="4"/>
+              <w:bottom w:val="single" w:color="000000" w:sz="4"/>
+              <w:right w:val="single" w:color="000000" w:sz="4"/>
+            </w:tcBorders>
+            <w:shd w:color="auto" w:fill="auto" w:val="clear"/>
+            <w:tcMar>
+              <w:left w:w="108" w:type="dxa"/>
+              <w:right w:w="108" w:type="dxa"/>
+            </w:tcMar>
+            <w:vAlign w:val="center"/>
+          </w:tcPr>
+          <w:p>
+            <w:pPr>
+              <w:spacing w:before="0" w:after="0" w:line="240"/>
+              <w:ind w:right="0" w:left="0" w:firstLine="0"/>
+              <w:jc w:val="center"/>
+              <w:rPr>
+                <w:color w:val="auto"/>
+                <w:spacing w:val="0"/>
+                <w:position w:val="0"/>
+              </w:rPr>
+            </w:pPr>
+            <w:r>
+              <w:rPr>
+                <w:rFonts w:ascii="Century" w:hAnsi="Century" w:cs="Century" w:eastAsia="Century"/>
+                <w:i/>
+                <w:color w:val="auto"/>
+                <w:spacing w:val="0"/>
+                <w:position w:val="0"/>
+                <w:sz w:val="32"/>
+                <w:shd w:fill="auto" w:val="clear"/>
+              </w:rPr>
+              <w:t xml:space="preserve">O(n)</w:t>
+            </w:r>
+          </w:p>
+        </w:tc>
+        <w:tc>
+          <w:tcPr>
+            <w:tcW w:w="1701" w:type="dxa"/>
+            <w:tcBorders>
+              <w:top w:val="single" w:color="000000" w:sz="4"/>
+              <w:left w:val="single" w:color="000000" w:sz="4"/>
+              <w:bottom w:val="single" w:color="000000" w:sz="4"/>
+              <w:right w:val="single" w:color="000000" w:sz="4"/>
+            </w:tcBorders>
+            <w:shd w:color="auto" w:fill="auto" w:val="clear"/>
+            <w:tcMar>
+              <w:left w:w="108" w:type="dxa"/>
+              <w:right w:w="108" w:type="dxa"/>
+            </w:tcMar>
+            <w:vAlign w:val="center"/>
+          </w:tcPr>
+          <w:p>
+            <w:pPr>
+              <w:spacing w:before="0" w:after="0" w:line="240"/>
+              <w:ind w:right="0" w:left="0" w:firstLine="0"/>
+              <w:jc w:val="center"/>
+              <w:rPr>
+                <w:color w:val="auto"/>
+                <w:spacing w:val="0"/>
+                <w:position w:val="0"/>
+              </w:rPr>
+            </w:pPr>
+            <w:r>
+              <w:rPr>
+                <w:rFonts w:ascii="Century" w:hAnsi="Century" w:cs="Century" w:eastAsia="Century"/>
+                <w:i/>
+                <w:color w:val="auto"/>
+                <w:spacing w:val="0"/>
+                <w:position w:val="0"/>
+                <w:sz w:val="32"/>
+                <w:shd w:fill="auto" w:val="clear"/>
+              </w:rPr>
+              <w:t xml:space="preserve">O(n)</w:t>
+            </w:r>
+          </w:p>
+        </w:tc>
+        <w:tc>
+          <w:tcPr>
+            <w:tcW w:w="1701" w:type="dxa"/>
+            <w:tcBorders>
+              <w:top w:val="single" w:color="000000" w:sz="4"/>
+              <w:left w:val="single" w:color="000000" w:sz="4"/>
+              <w:bottom w:val="single" w:color="000000" w:sz="4"/>
+              <w:right w:val="single" w:color="000000" w:sz="4"/>
+            </w:tcBorders>
+            <w:shd w:color="auto" w:fill="auto" w:val="clear"/>
+            <w:tcMar>
+              <w:left w:w="108" w:type="dxa"/>
+              <w:right w:w="108" w:type="dxa"/>
+            </w:tcMar>
+            <w:vAlign w:val="center"/>
+          </w:tcPr>
+          <w:p>
+            <w:pPr>
+              <w:spacing w:before="0" w:after="0" w:line="240"/>
+              <w:ind w:right="0" w:left="0" w:firstLine="0"/>
+              <w:jc w:val="center"/>
+              <w:rPr>
+                <w:color w:val="auto"/>
+                <w:spacing w:val="0"/>
+                <w:position w:val="0"/>
+              </w:rPr>
+            </w:pPr>
+            <w:r>
+              <w:rPr>
+                <w:rFonts w:ascii="Century" w:hAnsi="Century" w:cs="Century" w:eastAsia="Century"/>
+                <w:i/>
+                <w:color w:val="auto"/>
+                <w:spacing w:val="0"/>
+                <w:position w:val="0"/>
+                <w:sz w:val="32"/>
+                <w:shd w:fill="auto" w:val="clear"/>
+              </w:rPr>
+              <w:t xml:space="preserve">O(n)</w:t>
+            </w:r>
+          </w:p>
+        </w:tc>
+        <w:tc>
+          <w:tcPr>
+            <w:tcW w:w="1683" w:type="dxa"/>
+            <w:tcBorders>
+              <w:top w:val="single" w:color="000000" w:sz="4"/>
+              <w:left w:val="single" w:color="000000" w:sz="4"/>
+              <w:bottom w:val="single" w:color="000000" w:sz="4"/>
+              <w:right w:val="single" w:color="000000" w:sz="4"/>
+            </w:tcBorders>
+            <w:shd w:color="auto" w:fill="auto" w:val="clear"/>
+            <w:tcMar>
+              <w:left w:w="108" w:type="dxa"/>
+              <w:right w:w="108" w:type="dxa"/>
+            </w:tcMar>
+            <w:vAlign w:val="center"/>
+          </w:tcPr>
+          <w:p>
+            <w:pPr>
+              <w:spacing w:before="0" w:after="0" w:line="240"/>
+              <w:ind w:right="0" w:left="0" w:firstLine="0"/>
+              <w:jc w:val="center"/>
+              <w:rPr>
+                <w:color w:val="auto"/>
+                <w:spacing w:val="0"/>
+                <w:position w:val="0"/>
+              </w:rPr>
+            </w:pPr>
+            <w:r>
+              <w:rPr>
+                <w:rFonts w:ascii="Century" w:hAnsi="Century" w:cs="Century" w:eastAsia="Century"/>
+                <w:i/>
+                <w:color w:val="auto"/>
+                <w:spacing w:val="0"/>
+                <w:position w:val="0"/>
+                <w:sz w:val="32"/>
+                <w:shd w:fill="auto" w:val="clear"/>
+              </w:rPr>
+              <w:t xml:space="preserve">O(n)</w:t>
+            </w:r>
+          </w:p>
+        </w:tc>
+        <w:tc>
+          <w:tcPr>
+            <w:tcW w:w="1577" w:type="dxa"/>
+            <w:tcBorders>
+              <w:top w:val="single" w:color="000000" w:sz="4"/>
+              <w:left w:val="single" w:color="000000" w:sz="4"/>
+              <w:bottom w:val="single" w:color="000000" w:sz="4"/>
+              <w:right w:val="single" w:color="000000" w:sz="4"/>
+            </w:tcBorders>
+            <w:shd w:color="auto" w:fill="bfbfbf" w:val="clear"/>
+            <w:tcMar>
+              <w:left w:w="108" w:type="dxa"/>
+              <w:right w:w="108" w:type="dxa"/>
+            </w:tcMar>
+            <w:vAlign w:val="top"/>
+          </w:tcPr>
+          <w:p>
+            <w:pPr>
+              <w:spacing w:before="0" w:after="0" w:line="240"/>
+              <w:ind w:right="0" w:left="0" w:firstLine="0"/>
+              <w:jc w:val="center"/>
+              <w:rPr>
+                <w:rFonts w:ascii="Calibri" w:hAnsi="Calibri" w:cs="Calibri" w:eastAsia="Calibri"/>
+                <w:color w:val="auto"/>
+                <w:spacing w:val="0"/>
+                <w:position w:val="0"/>
+                <w:sz w:val="22"/>
+                <w:shd w:fill="auto" w:val="clear"/>
+              </w:rPr>
+            </w:pPr>
+          </w:p>
+        </w:tc>
+      </w:tr>
+      <w:tr>
+        <w:trPr>
+          <w:trHeight w:val="1" w:hRule="atLeast"/>
+          <w:jc w:val="left"/>
+        </w:trPr>
+        <w:tc>
+          <w:tcPr>
+            <w:tcW w:w="1413" w:type="dxa"/>
+            <w:vMerge w:val="restart"/>
+            <w:tcBorders>
+              <w:top w:val="single" w:color="000000" w:sz="4"/>
+              <w:left w:val="single" w:color="000000" w:sz="4"/>
+              <w:bottom w:val="single" w:color="000000" w:sz="4"/>
+              <w:right w:val="single" w:color="000000" w:sz="4"/>
+            </w:tcBorders>
+            <w:shd w:color="auto" w:fill="fae2d5" w:val="clear"/>
+            <w:tcMar>
+              <w:left w:w="108" w:type="dxa"/>
+              <w:right w:w="108" w:type="dxa"/>
+            </w:tcMar>
+            <w:vAlign w:val="center"/>
+          </w:tcPr>
+          <w:p>
+            <w:pPr>
+              <w:spacing w:before="0" w:after="0" w:line="240"/>
+              <w:ind w:right="0" w:left="0" w:firstLine="0"/>
+              <w:jc w:val="left"/>
+              <w:rPr>
+                <w:color w:val="auto"/>
+                <w:spacing w:val="0"/>
+                <w:position w:val="0"/>
+                <w:sz w:val="22"/>
+              </w:rPr>
+            </w:pPr>
+            <w:r>
+              <w:rPr>
+                <w:rFonts w:ascii="Aptos" w:hAnsi="Aptos" w:cs="Aptos" w:eastAsia="Aptos"/>
+                <w:color w:val="auto"/>
+                <w:spacing w:val="0"/>
+                <w:position w:val="0"/>
+                <w:sz w:val="22"/>
+                <w:shd w:fill="auto" w:val="clear"/>
+              </w:rPr>
+              <w:t xml:space="preserve">Indsæt nyt element</w:t>
+            </w:r>
+          </w:p>
+        </w:tc>
+        <w:tc>
+          <w:tcPr>
+            <w:tcW w:w="1701" w:type="dxa"/>
+            <w:tcBorders>
+              <w:top w:val="single" w:color="000000" w:sz="4"/>
+              <w:left w:val="single" w:color="000000" w:sz="4"/>
+              <w:bottom w:val="single" w:color="000000" w:sz="4"/>
+              <w:right w:val="single" w:color="000000" w:sz="4"/>
+            </w:tcBorders>
+            <w:shd w:color="auto" w:fill="fae2d5" w:val="clear"/>
+            <w:tcMar>
+              <w:left w:w="108" w:type="dxa"/>
+              <w:right w:w="108" w:type="dxa"/>
+            </w:tcMar>
+            <w:vAlign w:val="top"/>
+          </w:tcPr>
+          <w:p>
+            <w:pPr>
+              <w:spacing w:before="0" w:after="0" w:line="240"/>
+              <w:ind w:right="0" w:left="0" w:firstLine="0"/>
+              <w:jc w:val="left"/>
+              <w:rPr>
+                <w:color w:val="auto"/>
+                <w:spacing w:val="0"/>
+                <w:position w:val="0"/>
+                <w:sz w:val="22"/>
+              </w:rPr>
+            </w:pPr>
+            <w:r>
+              <w:rPr>
+                <w:rFonts w:ascii="Aptos" w:hAnsi="Aptos" w:cs="Aptos" w:eastAsia="Aptos"/>
+                <w:color w:val="auto"/>
+                <w:spacing w:val="0"/>
+                <w:position w:val="0"/>
+                <w:sz w:val="22"/>
+                <w:shd w:fill="auto" w:val="clear"/>
+              </w:rPr>
+              <w:t xml:space="preserve">i starten</w:t>
+            </w:r>
+          </w:p>
+        </w:tc>
+        <w:tc>
+          <w:tcPr>
+            <w:tcW w:w="1701" w:type="dxa"/>
+            <w:tcBorders>
+              <w:top w:val="single" w:color="000000" w:sz="4"/>
+              <w:left w:val="single" w:color="000000" w:sz="4"/>
+              <w:bottom w:val="single" w:color="000000" w:sz="4"/>
+              <w:right w:val="single" w:color="000000" w:sz="4"/>
+            </w:tcBorders>
+            <w:shd w:color="auto" w:fill="fae2d5" w:val="clear"/>
+            <w:tcMar>
+              <w:left w:w="108" w:type="dxa"/>
+              <w:right w:w="108" w:type="dxa"/>
+            </w:tcMar>
+            <w:vAlign w:val="top"/>
+          </w:tcPr>
+          <w:p>
+            <w:pPr>
+              <w:spacing w:before="0" w:after="0" w:line="240"/>
+              <w:ind w:right="0" w:left="0" w:firstLine="0"/>
+              <w:jc w:val="left"/>
+              <w:rPr>
+                <w:color w:val="auto"/>
+                <w:spacing w:val="0"/>
+                <w:position w:val="0"/>
+                <w:sz w:val="22"/>
+              </w:rPr>
+            </w:pPr>
+            <w:r>
+              <w:rPr>
+                <w:rFonts w:ascii="Aptos" w:hAnsi="Aptos" w:cs="Aptos" w:eastAsia="Aptos"/>
+                <w:color w:val="auto"/>
+                <w:spacing w:val="0"/>
+                <w:position w:val="0"/>
+                <w:sz w:val="22"/>
+                <w:shd w:fill="auto" w:val="clear"/>
+              </w:rPr>
+              <w:t xml:space="preserve">i slutningen</w:t>
+            </w:r>
+          </w:p>
+        </w:tc>
+        <w:tc>
+          <w:tcPr>
+            <w:tcW w:w="1701" w:type="dxa"/>
+            <w:tcBorders>
+              <w:top w:val="single" w:color="000000" w:sz="4"/>
+              <w:left w:val="single" w:color="000000" w:sz="4"/>
+              <w:bottom w:val="single" w:color="000000" w:sz="4"/>
+              <w:right w:val="single" w:color="000000" w:sz="4"/>
+            </w:tcBorders>
+            <w:shd w:color="auto" w:fill="fae2d5" w:val="clear"/>
+            <w:tcMar>
+              <w:left w:w="108" w:type="dxa"/>
+              <w:right w:w="108" w:type="dxa"/>
+            </w:tcMar>
+            <w:vAlign w:val="top"/>
+          </w:tcPr>
+          <w:p>
+            <w:pPr>
+              <w:spacing w:before="0" w:after="0" w:line="240"/>
+              <w:ind w:right="0" w:left="0" w:firstLine="0"/>
+              <w:jc w:val="left"/>
+              <w:rPr>
+                <w:color w:val="auto"/>
+                <w:spacing w:val="0"/>
+                <w:position w:val="0"/>
+                <w:sz w:val="22"/>
+              </w:rPr>
+            </w:pPr>
+            <w:r>
+              <w:rPr>
+                <w:rFonts w:ascii="Aptos" w:hAnsi="Aptos" w:cs="Aptos" w:eastAsia="Aptos"/>
+                <w:color w:val="auto"/>
+                <w:spacing w:val="0"/>
+                <w:position w:val="0"/>
+                <w:sz w:val="22"/>
+                <w:shd w:fill="auto" w:val="clear"/>
+              </w:rPr>
+              <w:t xml:space="preserve">i midten</w:t>
+            </w:r>
+          </w:p>
+        </w:tc>
+        <w:tc>
+          <w:tcPr>
+            <w:tcW w:w="1683" w:type="dxa"/>
+            <w:tcBorders>
+              <w:top w:val="single" w:color="000000" w:sz="4"/>
+              <w:left w:val="single" w:color="000000" w:sz="4"/>
+              <w:bottom w:val="single" w:color="000000" w:sz="4"/>
+              <w:right w:val="single" w:color="000000" w:sz="4"/>
+            </w:tcBorders>
+            <w:shd w:color="auto" w:fill="fae2d5" w:val="clear"/>
+            <w:tcMar>
+              <w:left w:w="108" w:type="dxa"/>
+              <w:right w:w="108" w:type="dxa"/>
+            </w:tcMar>
+            <w:vAlign w:val="top"/>
+          </w:tcPr>
+          <w:p>
+            <w:pPr>
+              <w:spacing w:before="0" w:after="0" w:line="240"/>
+              <w:ind w:right="0" w:left="0" w:firstLine="0"/>
+              <w:jc w:val="left"/>
+              <w:rPr>
+                <w:color w:val="auto"/>
+                <w:spacing w:val="0"/>
+                <w:position w:val="0"/>
+                <w:sz w:val="22"/>
+              </w:rPr>
+            </w:pPr>
+            <w:r>
+              <w:rPr>
+                <w:rFonts w:ascii="Aptos" w:hAnsi="Aptos" w:cs="Aptos" w:eastAsia="Aptos"/>
+                <w:color w:val="auto"/>
+                <w:spacing w:val="0"/>
+                <w:position w:val="0"/>
+                <w:sz w:val="22"/>
+                <w:shd w:fill="auto" w:val="clear"/>
+              </w:rPr>
+              <w:t xml:space="preserve">efter node</w:t>
+            </w:r>
+          </w:p>
+        </w:tc>
+        <w:tc>
+          <w:tcPr>
+            <w:tcW w:w="1577" w:type="dxa"/>
+            <w:tcBorders>
+              <w:top w:val="single" w:color="000000" w:sz="4"/>
+              <w:left w:val="single" w:color="000000" w:sz="4"/>
+              <w:bottom w:val="single" w:color="000000" w:sz="4"/>
+              <w:right w:val="single" w:color="000000" w:sz="4"/>
+            </w:tcBorders>
+            <w:shd w:color="auto" w:fill="fae2d5" w:val="clear"/>
+            <w:tcMar>
+              <w:left w:w="108" w:type="dxa"/>
+              <w:right w:w="108" w:type="dxa"/>
+            </w:tcMar>
+            <w:vAlign w:val="top"/>
+          </w:tcPr>
+          <w:p>
+            <w:pPr>
+              <w:spacing w:before="0" w:after="0" w:line="240"/>
+              <w:ind w:right="0" w:left="0" w:firstLine="0"/>
+              <w:jc w:val="left"/>
+              <w:rPr>
+                <w:color w:val="auto"/>
+                <w:spacing w:val="0"/>
+                <w:position w:val="0"/>
+                <w:sz w:val="22"/>
+              </w:rPr>
+            </w:pPr>
+            <w:r>
+              <w:rPr>
+                <w:rFonts w:ascii="Aptos" w:hAnsi="Aptos" w:cs="Aptos" w:eastAsia="Aptos"/>
+                <w:color w:val="auto"/>
+                <w:spacing w:val="0"/>
+                <w:position w:val="0"/>
+                <w:sz w:val="22"/>
+                <w:shd w:fill="auto" w:val="clear"/>
+              </w:rPr>
+              <w:t xml:space="preserve">før node</w:t>
+            </w:r>
+          </w:p>
+        </w:tc>
+      </w:tr>
+      <w:tr>
+        <w:trPr>
+          <w:trHeight w:val="714" w:hRule="auto"/>
+          <w:jc w:val="left"/>
+        </w:trPr>
+        <w:tc>
+          <w:tcPr>
+            <w:tcW w:w="1413" w:type="dxa"/>
+            <w:vMerge/>
+            <w:tcBorders>
+              <w:top w:val="single" w:color="000000" w:sz="4"/>
+              <w:left w:val="single" w:color="000000" w:sz="4"/>
+              <w:bottom w:val="single" w:color="000000" w:sz="4"/>
+              <w:right w:val="single" w:color="000000" w:sz="4"/>
+            </w:tcBorders>
+            <w:shd w:color="000000" w:fill="ffffff" w:val="clear"/>
+            <w:tcMar>
+              <w:left w:w="108" w:type="dxa"/>
+              <w:right w:w="108" w:type="dxa"/>
+            </w:tcMar>
+            <w:vAlign w:val="center"/>
+          </w:tcPr>
+          <w:p>
+            <w:pPr>
+              <w:spacing w:before="0" w:after="200" w:line="276"/>
+              <w:ind w:right="0" w:left="0" w:firstLine="0"/>
+              <w:jc w:val="left"/>
+              <w:rPr>
+                <w:rFonts w:ascii="Calibri" w:hAnsi="Calibri" w:cs="Calibri" w:eastAsia="Calibri"/>
+                <w:color w:val="auto"/>
+                <w:spacing w:val="0"/>
+                <w:position w:val="0"/>
+                <w:sz w:val="22"/>
+                <w:shd w:fill="auto" w:val="clear"/>
+              </w:rPr>
+            </w:pPr>
+          </w:p>
+        </w:tc>
+        <w:tc>
+          <w:tcPr>
+            <w:tcW w:w="1701" w:type="dxa"/>
+            <w:tcBorders>
+              <w:top w:val="single" w:color="000000" w:sz="4"/>
+              <w:left w:val="single" w:color="000000" w:sz="4"/>
+              <w:bottom w:val="single" w:color="000000" w:sz="4"/>
+              <w:right w:val="single" w:color="000000" w:sz="4"/>
+            </w:tcBorders>
+            <w:shd w:color="000000" w:fill="ffffff" w:val="clear"/>
+            <w:tcMar>
+              <w:left w:w="108" w:type="dxa"/>
+              <w:right w:w="108" w:type="dxa"/>
+            </w:tcMar>
+            <w:vAlign w:val="center"/>
+          </w:tcPr>
+          <w:p>
+            <w:pPr>
+              <w:spacing w:before="0" w:after="0" w:line="240"/>
+              <w:ind w:right="0" w:left="0" w:firstLine="0"/>
+              <w:jc w:val="center"/>
+              <w:rPr>
+                <w:color w:val="auto"/>
+                <w:spacing w:val="0"/>
+                <w:position w:val="0"/>
+              </w:rPr>
+            </w:pPr>
+            <w:r>
+              <w:rPr>
+                <w:rFonts w:ascii="Century" w:hAnsi="Century" w:cs="Century" w:eastAsia="Century"/>
+                <w:i/>
+                <w:color w:val="auto"/>
+                <w:spacing w:val="0"/>
+                <w:position w:val="0"/>
+                <w:sz w:val="32"/>
+                <w:shd w:fill="auto" w:val="clear"/>
+              </w:rPr>
+              <w:t xml:space="preserve">O(1)</w:t>
+            </w:r>
+          </w:p>
+        </w:tc>
+        <w:tc>
+          <w:tcPr>
+            <w:tcW w:w="1701" w:type="dxa"/>
+            <w:tcBorders>
+              <w:top w:val="single" w:color="000000" w:sz="4"/>
+              <w:left w:val="single" w:color="000000" w:sz="4"/>
+              <w:bottom w:val="single" w:color="000000" w:sz="4"/>
+              <w:right w:val="single" w:color="000000" w:sz="4"/>
+            </w:tcBorders>
+            <w:shd w:color="000000" w:fill="ffffff" w:val="clear"/>
+            <w:tcMar>
+              <w:left w:w="108" w:type="dxa"/>
+              <w:right w:w="108" w:type="dxa"/>
+            </w:tcMar>
+            <w:vAlign w:val="center"/>
+          </w:tcPr>
+          <w:p>
+            <w:pPr>
+              <w:spacing w:before="0" w:after="0" w:line="240"/>
+              <w:ind w:right="0" w:left="0" w:firstLine="0"/>
+              <w:jc w:val="center"/>
+              <w:rPr>
+                <w:color w:val="auto"/>
+                <w:spacing w:val="0"/>
+                <w:position w:val="0"/>
+              </w:rPr>
+            </w:pPr>
+            <w:r>
+              <w:rPr>
+                <w:rFonts w:ascii="Century" w:hAnsi="Century" w:cs="Century" w:eastAsia="Century"/>
+                <w:i/>
+                <w:color w:val="auto"/>
+                <w:spacing w:val="0"/>
+                <w:position w:val="0"/>
+                <w:sz w:val="32"/>
+                <w:shd w:fill="auto" w:val="clear"/>
+              </w:rPr>
+              <w:t xml:space="preserve">O(n)</w:t>
+            </w:r>
+          </w:p>
+        </w:tc>
+        <w:tc>
+          <w:tcPr>
+            <w:tcW w:w="1701" w:type="dxa"/>
+            <w:tcBorders>
+              <w:top w:val="single" w:color="000000" w:sz="4"/>
+              <w:left w:val="single" w:color="000000" w:sz="4"/>
+              <w:bottom w:val="single" w:color="000000" w:sz="4"/>
+              <w:right w:val="single" w:color="000000" w:sz="4"/>
+            </w:tcBorders>
+            <w:shd w:color="000000" w:fill="ffffff" w:val="clear"/>
+            <w:tcMar>
+              <w:left w:w="108" w:type="dxa"/>
+              <w:right w:w="108" w:type="dxa"/>
+            </w:tcMar>
+            <w:vAlign w:val="center"/>
+          </w:tcPr>
+          <w:p>
+            <w:pPr>
+              <w:spacing w:before="0" w:after="0" w:line="240"/>
+              <w:ind w:right="0" w:left="0" w:firstLine="0"/>
+              <w:jc w:val="center"/>
+              <w:rPr>
+                <w:color w:val="auto"/>
+                <w:spacing w:val="0"/>
+                <w:position w:val="0"/>
+              </w:rPr>
+            </w:pPr>
+            <w:r>
+              <w:rPr>
+                <w:rFonts w:ascii="Century" w:hAnsi="Century" w:cs="Century" w:eastAsia="Century"/>
+                <w:i/>
+                <w:color w:val="auto"/>
+                <w:spacing w:val="0"/>
+                <w:position w:val="0"/>
+                <w:sz w:val="32"/>
+                <w:shd w:fill="auto" w:val="clear"/>
+              </w:rPr>
+              <w:t xml:space="preserve">O(n)</w:t>
+            </w:r>
+          </w:p>
+        </w:tc>
+        <w:tc>
+          <w:tcPr>
+            <w:tcW w:w="1683" w:type="dxa"/>
+            <w:tcBorders>
+              <w:top w:val="single" w:color="000000" w:sz="4"/>
+              <w:left w:val="single" w:color="000000" w:sz="4"/>
+              <w:bottom w:val="single" w:color="000000" w:sz="4"/>
+              <w:right w:val="single" w:color="000000" w:sz="4"/>
+            </w:tcBorders>
+            <w:shd w:color="auto" w:fill="auto" w:val="clear"/>
+            <w:tcMar>
+              <w:left w:w="108" w:type="dxa"/>
+              <w:right w:w="108" w:type="dxa"/>
+            </w:tcMar>
+            <w:vAlign w:val="center"/>
+          </w:tcPr>
+          <w:p>
+            <w:pPr>
+              <w:spacing w:before="0" w:after="0" w:line="240"/>
+              <w:ind w:right="0" w:left="0" w:firstLine="0"/>
+              <w:jc w:val="center"/>
+              <w:rPr>
+                <w:color w:val="auto"/>
+                <w:spacing w:val="0"/>
+                <w:position w:val="0"/>
+              </w:rPr>
+            </w:pPr>
+            <w:r>
+              <w:rPr>
+                <w:rFonts w:ascii="Century" w:hAnsi="Century" w:cs="Century" w:eastAsia="Century"/>
+                <w:i/>
+                <w:color w:val="auto"/>
+                <w:spacing w:val="0"/>
+                <w:position w:val="0"/>
+                <w:sz w:val="32"/>
+                <w:shd w:fill="auto" w:val="clear"/>
+              </w:rPr>
+              <w:t xml:space="preserve">O(n)</w:t>
+            </w:r>
+          </w:p>
+        </w:tc>
+        <w:tc>
+          <w:tcPr>
+            <w:tcW w:w="1577" w:type="dxa"/>
+            <w:tcBorders>
+              <w:top w:val="single" w:color="000000" w:sz="4"/>
+              <w:left w:val="single" w:color="000000" w:sz="4"/>
+              <w:bottom w:val="single" w:color="000000" w:sz="4"/>
+              <w:right w:val="single" w:color="000000" w:sz="4"/>
+            </w:tcBorders>
+            <w:shd w:color="auto" w:fill="auto" w:val="clear"/>
+            <w:tcMar>
+              <w:left w:w="108" w:type="dxa"/>
+              <w:right w:w="108" w:type="dxa"/>
+            </w:tcMar>
+            <w:vAlign w:val="center"/>
+          </w:tcPr>
+          <w:p>
+            <w:pPr>
+              <w:spacing w:before="0" w:after="0" w:line="240"/>
+              <w:ind w:right="0" w:left="0" w:firstLine="0"/>
+              <w:jc w:val="center"/>
+              <w:rPr>
+                <w:color w:val="auto"/>
+                <w:spacing w:val="0"/>
+                <w:position w:val="0"/>
+              </w:rPr>
+            </w:pPr>
+            <w:r>
+              <w:rPr>
+                <w:rFonts w:ascii="Century" w:hAnsi="Century" w:cs="Century" w:eastAsia="Century"/>
+                <w:i/>
+                <w:color w:val="auto"/>
+                <w:spacing w:val="0"/>
+                <w:position w:val="0"/>
+                <w:sz w:val="32"/>
+                <w:shd w:fill="auto" w:val="clear"/>
+              </w:rPr>
+              <w:t xml:space="preserve">O(n)</w:t>
+            </w:r>
+          </w:p>
+        </w:tc>
+      </w:tr>
+      <w:tr>
+        <w:trPr>
+          <w:trHeight w:val="1" w:hRule="atLeast"/>
+          <w:jc w:val="left"/>
+        </w:trPr>
+        <w:tc>
+          <w:tcPr>
+            <w:tcW w:w="1413" w:type="dxa"/>
+            <w:vMerge w:val="restart"/>
+            <w:tcBorders>
+              <w:top w:val="single" w:color="000000" w:sz="4"/>
+              <w:left w:val="single" w:color="000000" w:sz="4"/>
+              <w:bottom w:val="single" w:color="000000" w:sz="4"/>
+              <w:right w:val="single" w:color="000000" w:sz="4"/>
+            </w:tcBorders>
+            <w:shd w:color="auto" w:fill="fae2d5" w:val="clear"/>
+            <w:tcMar>
+              <w:left w:w="108" w:type="dxa"/>
+              <w:right w:w="108" w:type="dxa"/>
+            </w:tcMar>
+            <w:vAlign w:val="center"/>
+          </w:tcPr>
+          <w:p>
+            <w:pPr>
+              <w:spacing w:before="0" w:after="0" w:line="240"/>
+              <w:ind w:right="0" w:left="0" w:firstLine="0"/>
+              <w:jc w:val="left"/>
+              <w:rPr>
+                <w:color w:val="auto"/>
+                <w:spacing w:val="0"/>
+                <w:position w:val="0"/>
+                <w:sz w:val="22"/>
+              </w:rPr>
+            </w:pPr>
+            <w:r>
+              <w:rPr>
+                <w:rFonts w:ascii="Aptos" w:hAnsi="Aptos" w:cs="Aptos" w:eastAsia="Aptos"/>
+                <w:color w:val="auto"/>
+                <w:spacing w:val="0"/>
+                <w:position w:val="0"/>
+                <w:sz w:val="22"/>
+                <w:shd w:fill="auto" w:val="clear"/>
+              </w:rPr>
+              <w:t xml:space="preserve">Fjern element</w:t>
+            </w:r>
+          </w:p>
+        </w:tc>
+        <w:tc>
+          <w:tcPr>
+            <w:tcW w:w="1701" w:type="dxa"/>
+            <w:tcBorders>
+              <w:top w:val="single" w:color="000000" w:sz="4"/>
+              <w:left w:val="single" w:color="000000" w:sz="4"/>
+              <w:bottom w:val="single" w:color="000000" w:sz="4"/>
+              <w:right w:val="single" w:color="000000" w:sz="4"/>
+            </w:tcBorders>
+            <w:shd w:color="auto" w:fill="fae2d5" w:val="clear"/>
+            <w:tcMar>
+              <w:left w:w="108" w:type="dxa"/>
+              <w:right w:w="108" w:type="dxa"/>
+            </w:tcMar>
+            <w:vAlign w:val="top"/>
+          </w:tcPr>
+          <w:p>
+            <w:pPr>
+              <w:spacing w:before="0" w:after="0" w:line="240"/>
+              <w:ind w:right="0" w:left="0" w:firstLine="0"/>
+              <w:jc w:val="left"/>
+              <w:rPr>
+                <w:color w:val="auto"/>
+                <w:spacing w:val="0"/>
+                <w:position w:val="0"/>
+                <w:sz w:val="22"/>
+              </w:rPr>
+            </w:pPr>
+            <w:r>
+              <w:rPr>
+                <w:rFonts w:ascii="Aptos" w:hAnsi="Aptos" w:cs="Aptos" w:eastAsia="Aptos"/>
+                <w:color w:val="auto"/>
+                <w:spacing w:val="0"/>
+                <w:position w:val="0"/>
+                <w:sz w:val="22"/>
+                <w:shd w:fill="auto" w:val="clear"/>
+              </w:rPr>
+              <w:t xml:space="preserve">første</w:t>
+            </w:r>
+          </w:p>
+        </w:tc>
+        <w:tc>
+          <w:tcPr>
+            <w:tcW w:w="1701" w:type="dxa"/>
+            <w:tcBorders>
+              <w:top w:val="single" w:color="000000" w:sz="4"/>
+              <w:left w:val="single" w:color="000000" w:sz="4"/>
+              <w:bottom w:val="single" w:color="000000" w:sz="4"/>
+              <w:right w:val="single" w:color="000000" w:sz="4"/>
+            </w:tcBorders>
+            <w:shd w:color="auto" w:fill="fae2d5" w:val="clear"/>
+            <w:tcMar>
+              <w:left w:w="108" w:type="dxa"/>
+              <w:right w:w="108" w:type="dxa"/>
+            </w:tcMar>
+            <w:vAlign w:val="top"/>
+          </w:tcPr>
+          <w:p>
+            <w:pPr>
+              <w:spacing w:before="0" w:after="0" w:line="240"/>
+              <w:ind w:right="0" w:left="0" w:firstLine="0"/>
+              <w:jc w:val="left"/>
+              <w:rPr>
+                <w:color w:val="auto"/>
+                <w:spacing w:val="0"/>
+                <w:position w:val="0"/>
+                <w:sz w:val="22"/>
+              </w:rPr>
+            </w:pPr>
+            <w:r>
+              <w:rPr>
+                <w:rFonts w:ascii="Aptos" w:hAnsi="Aptos" w:cs="Aptos" w:eastAsia="Aptos"/>
+                <w:color w:val="auto"/>
+                <w:spacing w:val="0"/>
+                <w:position w:val="0"/>
+                <w:sz w:val="22"/>
+                <w:shd w:fill="auto" w:val="clear"/>
+              </w:rPr>
+              <w:t xml:space="preserve">sidste</w:t>
+            </w:r>
+          </w:p>
+        </w:tc>
+        <w:tc>
+          <w:tcPr>
+            <w:tcW w:w="1701" w:type="dxa"/>
+            <w:tcBorders>
+              <w:top w:val="single" w:color="000000" w:sz="4"/>
+              <w:left w:val="single" w:color="000000" w:sz="4"/>
+              <w:bottom w:val="single" w:color="000000" w:sz="4"/>
+              <w:right w:val="single" w:color="000000" w:sz="4"/>
+            </w:tcBorders>
+            <w:shd w:color="auto" w:fill="fae2d5" w:val="clear"/>
+            <w:tcMar>
+              <w:left w:w="108" w:type="dxa"/>
+              <w:right w:w="108" w:type="dxa"/>
+            </w:tcMar>
+            <w:vAlign w:val="top"/>
+          </w:tcPr>
+          <w:p>
+            <w:pPr>
+              <w:spacing w:before="0" w:after="0" w:line="240"/>
+              <w:ind w:right="0" w:left="0" w:firstLine="0"/>
+              <w:jc w:val="left"/>
+              <w:rPr>
+                <w:color w:val="auto"/>
+                <w:spacing w:val="0"/>
+                <w:position w:val="0"/>
+                <w:sz w:val="22"/>
+              </w:rPr>
+            </w:pPr>
+            <w:r>
+              <w:rPr>
+                <w:rFonts w:ascii="Aptos" w:hAnsi="Aptos" w:cs="Aptos" w:eastAsia="Aptos"/>
+                <w:color w:val="auto"/>
+                <w:spacing w:val="0"/>
+                <w:position w:val="0"/>
+                <w:sz w:val="22"/>
+                <w:shd w:fill="auto" w:val="clear"/>
+              </w:rPr>
+              <w:t xml:space="preserve">i'te</w:t>
+            </w:r>
+          </w:p>
+        </w:tc>
+        <w:tc>
+          <w:tcPr>
+            <w:tcW w:w="1683" w:type="dxa"/>
+            <w:tcBorders>
+              <w:top w:val="single" w:color="000000" w:sz="4"/>
+              <w:left w:val="single" w:color="000000" w:sz="4"/>
+              <w:bottom w:val="single" w:color="000000" w:sz="4"/>
+              <w:right w:val="single" w:color="000000" w:sz="4"/>
+            </w:tcBorders>
+            <w:shd w:color="auto" w:fill="fae2d5" w:val="clear"/>
+            <w:tcMar>
+              <w:left w:w="108" w:type="dxa"/>
+              <w:right w:w="108" w:type="dxa"/>
+            </w:tcMar>
+            <w:vAlign w:val="top"/>
+          </w:tcPr>
+          <w:p>
+            <w:pPr>
+              <w:spacing w:before="0" w:after="0" w:line="240"/>
+              <w:ind w:right="0" w:left="0" w:firstLine="0"/>
+              <w:jc w:val="left"/>
+              <w:rPr>
+                <w:color w:val="auto"/>
+                <w:spacing w:val="0"/>
+                <w:position w:val="0"/>
+                <w:sz w:val="22"/>
+              </w:rPr>
+            </w:pPr>
+            <w:r>
+              <w:rPr>
+                <w:rFonts w:ascii="Aptos" w:hAnsi="Aptos" w:cs="Aptos" w:eastAsia="Aptos"/>
+                <w:color w:val="auto"/>
+                <w:spacing w:val="0"/>
+                <w:position w:val="0"/>
+                <w:sz w:val="22"/>
+                <w:shd w:fill="auto" w:val="clear"/>
+              </w:rPr>
+              <w:t xml:space="preserve">efter node</w:t>
+            </w:r>
+          </w:p>
+        </w:tc>
+        <w:tc>
+          <w:tcPr>
+            <w:tcW w:w="1577" w:type="dxa"/>
+            <w:tcBorders>
+              <w:top w:val="single" w:color="000000" w:sz="4"/>
+              <w:left w:val="single" w:color="000000" w:sz="4"/>
+              <w:bottom w:val="single" w:color="000000" w:sz="4"/>
+              <w:right w:val="single" w:color="000000" w:sz="4"/>
+            </w:tcBorders>
+            <w:shd w:color="auto" w:fill="fae2d5" w:val="clear"/>
+            <w:tcMar>
+              <w:left w:w="108" w:type="dxa"/>
+              <w:right w:w="108" w:type="dxa"/>
+            </w:tcMar>
+            <w:vAlign w:val="top"/>
+          </w:tcPr>
+          <w:p>
+            <w:pPr>
+              <w:spacing w:before="0" w:after="0" w:line="240"/>
+              <w:ind w:right="0" w:left="0" w:firstLine="0"/>
+              <w:jc w:val="left"/>
+              <w:rPr>
+                <w:color w:val="auto"/>
+                <w:spacing w:val="0"/>
+                <w:position w:val="0"/>
+                <w:sz w:val="22"/>
+              </w:rPr>
+            </w:pPr>
+            <w:r>
+              <w:rPr>
+                <w:rFonts w:ascii="Aptos" w:hAnsi="Aptos" w:cs="Aptos" w:eastAsia="Aptos"/>
+                <w:color w:val="auto"/>
+                <w:spacing w:val="0"/>
+                <w:position w:val="0"/>
+                <w:sz w:val="22"/>
+                <w:shd w:fill="auto" w:val="clear"/>
+              </w:rPr>
+              <w:t xml:space="preserve">før node</w:t>
+            </w:r>
+          </w:p>
+        </w:tc>
+      </w:tr>
+      <w:tr>
+        <w:trPr>
+          <w:trHeight w:val="701" w:hRule="auto"/>
+          <w:jc w:val="left"/>
+        </w:trPr>
+        <w:tc>
+          <w:tcPr>
+            <w:tcW w:w="1413" w:type="dxa"/>
+            <w:vMerge/>
+            <w:tcBorders>
+              <w:top w:val="single" w:color="000000" w:sz="4"/>
+              <w:left w:val="single" w:color="000000" w:sz="4"/>
+              <w:bottom w:val="single" w:color="000000" w:sz="4"/>
+              <w:right w:val="single" w:color="000000" w:sz="4"/>
+            </w:tcBorders>
+            <w:shd w:color="000000" w:fill="ffffff" w:val="clear"/>
+            <w:tcMar>
+              <w:left w:w="108" w:type="dxa"/>
+              <w:right w:w="108" w:type="dxa"/>
+            </w:tcMar>
+            <w:vAlign w:val="center"/>
+          </w:tcPr>
+          <w:p>
+            <w:pPr>
+              <w:spacing w:before="0" w:after="200" w:line="276"/>
+              <w:ind w:right="0" w:left="0" w:firstLine="0"/>
+              <w:jc w:val="left"/>
+              <w:rPr>
+                <w:rFonts w:ascii="Calibri" w:hAnsi="Calibri" w:cs="Calibri" w:eastAsia="Calibri"/>
+                <w:color w:val="auto"/>
+                <w:spacing w:val="0"/>
+                <w:position w:val="0"/>
+                <w:sz w:val="22"/>
+                <w:shd w:fill="auto" w:val="clear"/>
+              </w:rPr>
+            </w:pPr>
+          </w:p>
+        </w:tc>
+        <w:tc>
+          <w:tcPr>
+            <w:tcW w:w="1701" w:type="dxa"/>
+            <w:tcBorders>
+              <w:top w:val="single" w:color="000000" w:sz="4"/>
+              <w:left w:val="single" w:color="000000" w:sz="4"/>
+              <w:bottom w:val="single" w:color="000000" w:sz="4"/>
+              <w:right w:val="single" w:color="000000" w:sz="4"/>
+            </w:tcBorders>
+            <w:shd w:color="000000" w:fill="ffffff" w:val="clear"/>
+            <w:tcMar>
+              <w:left w:w="108" w:type="dxa"/>
+              <w:right w:w="108" w:type="dxa"/>
+            </w:tcMar>
+            <w:vAlign w:val="center"/>
+          </w:tcPr>
+          <w:p>
+            <w:pPr>
+              <w:spacing w:before="0" w:after="0" w:line="240"/>
+              <w:ind w:right="0" w:left="0" w:firstLine="0"/>
+              <w:jc w:val="center"/>
+              <w:rPr>
+                <w:color w:val="auto"/>
+                <w:spacing w:val="0"/>
+                <w:position w:val="0"/>
+              </w:rPr>
+            </w:pPr>
+            <w:r>
+              <w:rPr>
+                <w:rFonts w:ascii="Century" w:hAnsi="Century" w:cs="Century" w:eastAsia="Century"/>
+                <w:i/>
+                <w:color w:val="auto"/>
+                <w:spacing w:val="0"/>
+                <w:position w:val="0"/>
+                <w:sz w:val="32"/>
+                <w:shd w:fill="auto" w:val="clear"/>
+              </w:rPr>
+              <w:t xml:space="preserve">O(1)</w:t>
+            </w:r>
+          </w:p>
+        </w:tc>
+        <w:tc>
+          <w:tcPr>
+            <w:tcW w:w="1701" w:type="dxa"/>
+            <w:tcBorders>
+              <w:top w:val="single" w:color="000000" w:sz="4"/>
+              <w:left w:val="single" w:color="000000" w:sz="4"/>
+              <w:bottom w:val="single" w:color="000000" w:sz="4"/>
+              <w:right w:val="single" w:color="000000" w:sz="4"/>
+            </w:tcBorders>
+            <w:shd w:color="000000" w:fill="ffffff" w:val="clear"/>
+            <w:tcMar>
+              <w:left w:w="108" w:type="dxa"/>
+              <w:right w:w="108" w:type="dxa"/>
+            </w:tcMar>
+            <w:vAlign w:val="center"/>
+          </w:tcPr>
+          <w:p>
+            <w:pPr>
+              <w:spacing w:before="0" w:after="0" w:line="240"/>
+              <w:ind w:right="0" w:left="0" w:firstLine="0"/>
+              <w:jc w:val="center"/>
+              <w:rPr>
+                <w:color w:val="auto"/>
+                <w:spacing w:val="0"/>
+                <w:position w:val="0"/>
+              </w:rPr>
+            </w:pPr>
+            <w:r>
+              <w:rPr>
+                <w:rFonts w:ascii="Century" w:hAnsi="Century" w:cs="Century" w:eastAsia="Century"/>
+                <w:i/>
+                <w:color w:val="auto"/>
+                <w:spacing w:val="0"/>
+                <w:position w:val="0"/>
+                <w:sz w:val="32"/>
+                <w:shd w:fill="auto" w:val="clear"/>
+              </w:rPr>
+              <w:t xml:space="preserve">O(n)</w:t>
+            </w:r>
+          </w:p>
+        </w:tc>
+        <w:tc>
+          <w:tcPr>
+            <w:tcW w:w="1701" w:type="dxa"/>
+            <w:tcBorders>
+              <w:top w:val="single" w:color="000000" w:sz="4"/>
+              <w:left w:val="single" w:color="000000" w:sz="4"/>
+              <w:bottom w:val="single" w:color="000000" w:sz="4"/>
+              <w:right w:val="single" w:color="000000" w:sz="4"/>
+            </w:tcBorders>
+            <w:shd w:color="000000" w:fill="ffffff" w:val="clear"/>
+            <w:tcMar>
+              <w:left w:w="108" w:type="dxa"/>
+              <w:right w:w="108" w:type="dxa"/>
+            </w:tcMar>
+            <w:vAlign w:val="center"/>
+          </w:tcPr>
+          <w:p>
+            <w:pPr>
+              <w:spacing w:before="0" w:after="0" w:line="240"/>
+              <w:ind w:right="0" w:left="0" w:firstLine="0"/>
+              <w:jc w:val="center"/>
+              <w:rPr>
+                <w:color w:val="auto"/>
+                <w:spacing w:val="0"/>
+                <w:position w:val="0"/>
+              </w:rPr>
+            </w:pPr>
+            <w:r>
+              <w:rPr>
+                <w:rFonts w:ascii="Century" w:hAnsi="Century" w:cs="Century" w:eastAsia="Century"/>
+                <w:i/>
+                <w:color w:val="auto"/>
+                <w:spacing w:val="0"/>
+                <w:position w:val="0"/>
+                <w:sz w:val="32"/>
+                <w:shd w:fill="auto" w:val="clear"/>
+              </w:rPr>
+              <w:t xml:space="preserve">O(i)</w:t>
+            </w:r>
+          </w:p>
+        </w:tc>
+        <w:tc>
+          <w:tcPr>
+            <w:tcW w:w="1683" w:type="dxa"/>
+            <w:tcBorders>
+              <w:top w:val="single" w:color="000000" w:sz="4"/>
+              <w:left w:val="single" w:color="000000" w:sz="4"/>
+              <w:bottom w:val="single" w:color="000000" w:sz="4"/>
+              <w:right w:val="single" w:color="000000" w:sz="4"/>
+            </w:tcBorders>
+            <w:shd w:color="auto" w:fill="auto" w:val="clear"/>
+            <w:tcMar>
+              <w:left w:w="108" w:type="dxa"/>
+              <w:right w:w="108" w:type="dxa"/>
+            </w:tcMar>
+            <w:vAlign w:val="center"/>
+          </w:tcPr>
+          <w:p>
+            <w:pPr>
+              <w:spacing w:before="0" w:after="0" w:line="240"/>
+              <w:ind w:right="0" w:left="0" w:firstLine="0"/>
+              <w:jc w:val="center"/>
+              <w:rPr>
+                <w:color w:val="auto"/>
+                <w:spacing w:val="0"/>
+                <w:position w:val="0"/>
+              </w:rPr>
+            </w:pPr>
+            <w:r>
+              <w:rPr>
+                <w:rFonts w:ascii="Century" w:hAnsi="Century" w:cs="Century" w:eastAsia="Century"/>
+                <w:i/>
+                <w:color w:val="auto"/>
+                <w:spacing w:val="0"/>
+                <w:position w:val="0"/>
+                <w:sz w:val="32"/>
+                <w:shd w:fill="auto" w:val="clear"/>
+              </w:rPr>
+              <w:t xml:space="preserve">O(1)</w:t>
+            </w:r>
+          </w:p>
+        </w:tc>
+        <w:tc>
+          <w:tcPr>
+            <w:tcW w:w="1577" w:type="dxa"/>
+            <w:tcBorders>
+              <w:top w:val="single" w:color="000000" w:sz="4"/>
+              <w:left w:val="single" w:color="000000" w:sz="4"/>
+              <w:bottom w:val="single" w:color="000000" w:sz="4"/>
+              <w:right w:val="single" w:color="000000" w:sz="4"/>
+            </w:tcBorders>
+            <w:shd w:color="auto" w:fill="auto" w:val="clear"/>
+            <w:tcMar>
+              <w:left w:w="108" w:type="dxa"/>
+              <w:right w:w="108" w:type="dxa"/>
+            </w:tcMar>
+            <w:vAlign w:val="center"/>
+          </w:tcPr>
+          <w:p>
+            <w:pPr>
+              <w:spacing w:before="0" w:after="0" w:line="240"/>
+              <w:ind w:right="0" w:left="0" w:firstLine="0"/>
+              <w:jc w:val="center"/>
+              <w:rPr>
+                <w:color w:val="auto"/>
+                <w:spacing w:val="0"/>
+                <w:position w:val="0"/>
+              </w:rPr>
+            </w:pPr>
+            <w:r>
+              <w:rPr>
+                <w:rFonts w:ascii="Century" w:hAnsi="Century" w:cs="Century" w:eastAsia="Century"/>
+                <w:i/>
+                <w:color w:val="auto"/>
+                <w:spacing w:val="0"/>
+                <w:position w:val="0"/>
+                <w:sz w:val="32"/>
+                <w:shd w:fill="auto" w:val="clear"/>
+              </w:rPr>
+              <w:t xml:space="preserve">O(n)</w:t>
+            </w:r>
+          </w:p>
+        </w:tc>
+      </w:tr>
+      <w:tr>
+        <w:trPr>
+          <w:trHeight w:val="1" w:hRule="atLeast"/>
+          <w:jc w:val="left"/>
+        </w:trPr>
+        <w:tc>
+          <w:tcPr>
+            <w:tcW w:w="1413" w:type="dxa"/>
+            <w:vMerge w:val="restart"/>
+            <w:tcBorders>
+              <w:top w:val="single" w:color="000000" w:sz="4"/>
+              <w:left w:val="single" w:color="000000" w:sz="4"/>
+              <w:bottom w:val="single" w:color="000000" w:sz="4"/>
+              <w:right w:val="single" w:color="000000" w:sz="4"/>
+            </w:tcBorders>
+            <w:shd w:color="auto" w:fill="d9f2d0" w:val="clear"/>
+            <w:tcMar>
+              <w:left w:w="108" w:type="dxa"/>
+              <w:right w:w="108" w:type="dxa"/>
+            </w:tcMar>
+            <w:vAlign w:val="center"/>
+          </w:tcPr>
+          <w:p>
+            <w:pPr>
+              <w:spacing w:before="0" w:after="0" w:line="240"/>
+              <w:ind w:right="0" w:left="0" w:firstLine="0"/>
+              <w:jc w:val="left"/>
+              <w:rPr>
+                <w:color w:val="auto"/>
+                <w:spacing w:val="0"/>
+                <w:position w:val="0"/>
+                <w:sz w:val="22"/>
+              </w:rPr>
+            </w:pPr>
+            <w:r>
+              <w:rPr>
+                <w:rFonts w:ascii="Aptos" w:hAnsi="Aptos" w:cs="Aptos" w:eastAsia="Aptos"/>
+                <w:color w:val="auto"/>
+                <w:spacing w:val="0"/>
+                <w:position w:val="0"/>
+                <w:sz w:val="22"/>
+                <w:shd w:fill="auto" w:val="clear"/>
+              </w:rPr>
+              <w:t xml:space="preserve">Byt om på to elementer</w:t>
+            </w:r>
+          </w:p>
+        </w:tc>
+        <w:tc>
+          <w:tcPr>
+            <w:tcW w:w="1701" w:type="dxa"/>
+            <w:tcBorders>
+              <w:top w:val="single" w:color="000000" w:sz="4"/>
+              <w:left w:val="single" w:color="000000" w:sz="4"/>
+              <w:bottom w:val="single" w:color="000000" w:sz="4"/>
+              <w:right w:val="single" w:color="000000" w:sz="4"/>
+            </w:tcBorders>
+            <w:shd w:color="auto" w:fill="d9f2d0" w:val="clear"/>
+            <w:tcMar>
+              <w:left w:w="108" w:type="dxa"/>
+              <w:right w:w="108" w:type="dxa"/>
+            </w:tcMar>
+            <w:vAlign w:val="top"/>
+          </w:tcPr>
+          <w:p>
+            <w:pPr>
+              <w:spacing w:before="0" w:after="0" w:line="240"/>
+              <w:ind w:right="0" w:left="0" w:firstLine="0"/>
+              <w:jc w:val="left"/>
+              <w:rPr>
+                <w:color w:val="auto"/>
+                <w:spacing w:val="0"/>
+                <w:position w:val="0"/>
+                <w:sz w:val="22"/>
+              </w:rPr>
+            </w:pPr>
+            <w:r>
+              <w:rPr>
+                <w:rFonts w:ascii="Aptos" w:hAnsi="Aptos" w:cs="Aptos" w:eastAsia="Aptos"/>
+                <w:color w:val="auto"/>
+                <w:spacing w:val="0"/>
+                <w:position w:val="0"/>
+                <w:sz w:val="22"/>
+                <w:shd w:fill="auto" w:val="clear"/>
+              </w:rPr>
+              <w:t xml:space="preserve">første og sidste</w:t>
+            </w:r>
+          </w:p>
+        </w:tc>
+        <w:tc>
+          <w:tcPr>
+            <w:tcW w:w="1701" w:type="dxa"/>
+            <w:tcBorders>
+              <w:top w:val="single" w:color="000000" w:sz="4"/>
+              <w:left w:val="single" w:color="000000" w:sz="4"/>
+              <w:bottom w:val="single" w:color="000000" w:sz="4"/>
+              <w:right w:val="single" w:color="000000" w:sz="4"/>
+            </w:tcBorders>
+            <w:shd w:color="auto" w:fill="d9f2d0" w:val="clear"/>
+            <w:tcMar>
+              <w:left w:w="108" w:type="dxa"/>
+              <w:right w:w="108" w:type="dxa"/>
+            </w:tcMar>
+            <w:vAlign w:val="top"/>
+          </w:tcPr>
+          <w:p>
+            <w:pPr>
+              <w:spacing w:before="0" w:after="0" w:line="240"/>
+              <w:ind w:right="0" w:left="0" w:firstLine="0"/>
+              <w:jc w:val="left"/>
+              <w:rPr>
+                <w:color w:val="auto"/>
+                <w:spacing w:val="0"/>
+                <w:position w:val="0"/>
+                <w:sz w:val="22"/>
+              </w:rPr>
+            </w:pPr>
+            <w:r>
+              <w:rPr>
+                <w:rFonts w:ascii="Aptos" w:hAnsi="Aptos" w:cs="Aptos" w:eastAsia="Aptos"/>
+                <w:color w:val="auto"/>
+                <w:spacing w:val="0"/>
+                <w:position w:val="0"/>
+                <w:sz w:val="22"/>
+                <w:shd w:fill="auto" w:val="clear"/>
+              </w:rPr>
+              <w:t xml:space="preserve">første og i’te</w:t>
+            </w:r>
+          </w:p>
+        </w:tc>
+        <w:tc>
+          <w:tcPr>
+            <w:tcW w:w="1701" w:type="dxa"/>
+            <w:tcBorders>
+              <w:top w:val="single" w:color="000000" w:sz="4"/>
+              <w:left w:val="single" w:color="000000" w:sz="4"/>
+              <w:bottom w:val="single" w:color="000000" w:sz="4"/>
+              <w:right w:val="single" w:color="000000" w:sz="4"/>
+            </w:tcBorders>
+            <w:shd w:color="auto" w:fill="d9f2d0" w:val="clear"/>
+            <w:tcMar>
+              <w:left w:w="108" w:type="dxa"/>
+              <w:right w:w="108" w:type="dxa"/>
+            </w:tcMar>
+            <w:vAlign w:val="top"/>
+          </w:tcPr>
+          <w:p>
+            <w:pPr>
+              <w:spacing w:before="0" w:after="0" w:line="240"/>
+              <w:ind w:right="0" w:left="0" w:firstLine="0"/>
+              <w:jc w:val="left"/>
+              <w:rPr>
+                <w:color w:val="auto"/>
+                <w:spacing w:val="0"/>
+                <w:position w:val="0"/>
+                <w:sz w:val="22"/>
+              </w:rPr>
+            </w:pPr>
+            <w:r>
+              <w:rPr>
+                <w:rFonts w:ascii="Aptos" w:hAnsi="Aptos" w:cs="Aptos" w:eastAsia="Aptos"/>
+                <w:color w:val="auto"/>
+                <w:spacing w:val="0"/>
+                <w:position w:val="0"/>
+                <w:sz w:val="22"/>
+                <w:shd w:fill="auto" w:val="clear"/>
+              </w:rPr>
+              <w:t xml:space="preserve">sidste og i’te</w:t>
+            </w:r>
+          </w:p>
+        </w:tc>
+        <w:tc>
+          <w:tcPr>
+            <w:tcW w:w="1683" w:type="dxa"/>
+            <w:tcBorders>
+              <w:top w:val="single" w:color="000000" w:sz="4"/>
+              <w:left w:val="single" w:color="000000" w:sz="4"/>
+              <w:bottom w:val="single" w:color="000000" w:sz="4"/>
+              <w:right w:val="single" w:color="000000" w:sz="4"/>
+            </w:tcBorders>
+            <w:shd w:color="auto" w:fill="d9f2d0" w:val="clear"/>
+            <w:tcMar>
+              <w:left w:w="108" w:type="dxa"/>
+              <w:right w:w="108" w:type="dxa"/>
+            </w:tcMar>
+            <w:vAlign w:val="top"/>
+          </w:tcPr>
+          <w:p>
+            <w:pPr>
+              <w:spacing w:before="0" w:after="0" w:line="240"/>
+              <w:ind w:right="0" w:left="0" w:firstLine="0"/>
+              <w:jc w:val="left"/>
+              <w:rPr>
+                <w:color w:val="auto"/>
+                <w:spacing w:val="0"/>
+                <w:position w:val="0"/>
+                <w:sz w:val="22"/>
+              </w:rPr>
+            </w:pPr>
+            <w:r>
+              <w:rPr>
+                <w:rFonts w:ascii="Aptos" w:hAnsi="Aptos" w:cs="Aptos" w:eastAsia="Aptos"/>
+                <w:color w:val="auto"/>
+                <w:spacing w:val="0"/>
+                <w:position w:val="0"/>
+                <w:sz w:val="22"/>
+                <w:shd w:fill="auto" w:val="clear"/>
+              </w:rPr>
+              <w:t xml:space="preserve">i’te og j’te</w:t>
+            </w:r>
+          </w:p>
+        </w:tc>
+        <w:tc>
+          <w:tcPr>
+            <w:tcW w:w="1577" w:type="dxa"/>
+            <w:tcBorders>
+              <w:top w:val="single" w:color="000000" w:sz="4"/>
+              <w:left w:val="single" w:color="000000" w:sz="4"/>
+              <w:bottom w:val="single" w:color="000000" w:sz="4"/>
+              <w:right w:val="single" w:color="000000" w:sz="4"/>
+            </w:tcBorders>
+            <w:shd w:color="auto" w:fill="d9f2d0" w:val="clear"/>
+            <w:tcMar>
+              <w:left w:w="108" w:type="dxa"/>
+              <w:right w:w="108" w:type="dxa"/>
+            </w:tcMar>
+            <w:vAlign w:val="top"/>
+          </w:tcPr>
+          <w:p>
+            <w:pPr>
+              <w:spacing w:before="0" w:after="0" w:line="240"/>
+              <w:ind w:right="0" w:left="0" w:firstLine="0"/>
+              <w:jc w:val="left"/>
+              <w:rPr>
+                <w:color w:val="auto"/>
+                <w:spacing w:val="0"/>
+                <w:position w:val="0"/>
+                <w:sz w:val="22"/>
+              </w:rPr>
+            </w:pPr>
+            <w:r>
+              <w:rPr>
+                <w:rFonts w:ascii="Aptos" w:hAnsi="Aptos" w:cs="Aptos" w:eastAsia="Aptos"/>
+                <w:color w:val="auto"/>
+                <w:spacing w:val="0"/>
+                <w:position w:val="0"/>
+                <w:sz w:val="22"/>
+                <w:shd w:fill="auto" w:val="clear"/>
+              </w:rPr>
+              <w:t xml:space="preserve">nodes</w:t>
+            </w:r>
+          </w:p>
+        </w:tc>
+      </w:tr>
+      <w:tr>
+        <w:trPr>
+          <w:trHeight w:val="718" w:hRule="auto"/>
+          <w:jc w:val="left"/>
+        </w:trPr>
+        <w:tc>
+          <w:tcPr>
+            <w:tcW w:w="1413" w:type="dxa"/>
+            <w:vMerge/>
+            <w:tcBorders>
+              <w:top w:val="single" w:color="000000" w:sz="4"/>
+              <w:left w:val="single" w:color="000000" w:sz="4"/>
+              <w:bottom w:val="single" w:color="000000" w:sz="4"/>
+              <w:right w:val="single" w:color="000000" w:sz="4"/>
+            </w:tcBorders>
+            <w:shd w:color="000000" w:fill="ffffff" w:val="clear"/>
+            <w:tcMar>
+              <w:left w:w="108" w:type="dxa"/>
+              <w:right w:w="108" w:type="dxa"/>
+            </w:tcMar>
+            <w:vAlign w:val="top"/>
+          </w:tcPr>
+          <w:p>
+            <w:pPr>
+              <w:spacing w:before="0" w:after="200" w:line="276"/>
+              <w:ind w:right="0" w:left="0" w:firstLine="0"/>
+              <w:jc w:val="left"/>
+              <w:rPr>
+                <w:rFonts w:ascii="Calibri" w:hAnsi="Calibri" w:cs="Calibri" w:eastAsia="Calibri"/>
+                <w:color w:val="auto"/>
+                <w:spacing w:val="0"/>
+                <w:position w:val="0"/>
+                <w:sz w:val="22"/>
+                <w:shd w:fill="auto" w:val="clear"/>
+              </w:rPr>
+            </w:pPr>
+          </w:p>
+        </w:tc>
+        <w:tc>
+          <w:tcPr>
+            <w:tcW w:w="1701" w:type="dxa"/>
+            <w:tcBorders>
+              <w:top w:val="single" w:color="000000" w:sz="4"/>
+              <w:left w:val="single" w:color="000000" w:sz="4"/>
+              <w:bottom w:val="single" w:color="000000" w:sz="4"/>
+              <w:right w:val="single" w:color="000000" w:sz="4"/>
+            </w:tcBorders>
+            <w:shd w:color="000000" w:fill="ffffff" w:val="clear"/>
+            <w:tcMar>
+              <w:left w:w="108" w:type="dxa"/>
+              <w:right w:w="108" w:type="dxa"/>
+            </w:tcMar>
+            <w:vAlign w:val="center"/>
+          </w:tcPr>
+          <w:p>
+            <w:pPr>
+              <w:spacing w:before="0" w:after="0" w:line="240"/>
+              <w:ind w:right="0" w:left="0" w:firstLine="0"/>
+              <w:jc w:val="center"/>
+              <w:rPr>
+                <w:color w:val="auto"/>
+                <w:spacing w:val="0"/>
+                <w:position w:val="0"/>
+              </w:rPr>
+            </w:pPr>
+            <w:r>
+              <w:rPr>
+                <w:rFonts w:ascii="Century" w:hAnsi="Century" w:cs="Century" w:eastAsia="Century"/>
+                <w:i/>
+                <w:color w:val="auto"/>
+                <w:spacing w:val="0"/>
+                <w:position w:val="0"/>
+                <w:sz w:val="32"/>
+                <w:shd w:fill="auto" w:val="clear"/>
+              </w:rPr>
+              <w:t xml:space="preserve">O(n)</w:t>
+            </w:r>
+          </w:p>
+        </w:tc>
+        <w:tc>
+          <w:tcPr>
+            <w:tcW w:w="1701" w:type="dxa"/>
+            <w:tcBorders>
+              <w:top w:val="single" w:color="000000" w:sz="4"/>
+              <w:left w:val="single" w:color="000000" w:sz="4"/>
+              <w:bottom w:val="single" w:color="000000" w:sz="4"/>
+              <w:right w:val="single" w:color="000000" w:sz="4"/>
+            </w:tcBorders>
+            <w:shd w:color="000000" w:fill="ffffff" w:val="clear"/>
+            <w:tcMar>
+              <w:left w:w="108" w:type="dxa"/>
+              <w:right w:w="108" w:type="dxa"/>
+            </w:tcMar>
+            <w:vAlign w:val="center"/>
+          </w:tcPr>
+          <w:p>
+            <w:pPr>
+              <w:spacing w:before="0" w:after="0" w:line="240"/>
+              <w:ind w:right="0" w:left="0" w:firstLine="0"/>
+              <w:jc w:val="center"/>
+              <w:rPr>
+                <w:color w:val="auto"/>
+                <w:spacing w:val="0"/>
+                <w:position w:val="0"/>
+              </w:rPr>
+            </w:pPr>
+            <w:r>
+              <w:rPr>
+                <w:rFonts w:ascii="Century" w:hAnsi="Century" w:cs="Century" w:eastAsia="Century"/>
+                <w:i/>
+                <w:color w:val="auto"/>
+                <w:spacing w:val="0"/>
+                <w:position w:val="0"/>
+                <w:sz w:val="32"/>
+                <w:shd w:fill="auto" w:val="clear"/>
+              </w:rPr>
+              <w:t xml:space="preserve">O(n)</w:t>
+            </w:r>
+          </w:p>
+        </w:tc>
+        <w:tc>
+          <w:tcPr>
+            <w:tcW w:w="1701" w:type="dxa"/>
+            <w:tcBorders>
+              <w:top w:val="single" w:color="000000" w:sz="4"/>
+              <w:left w:val="single" w:color="000000" w:sz="4"/>
+              <w:bottom w:val="single" w:color="000000" w:sz="4"/>
+              <w:right w:val="single" w:color="000000" w:sz="4"/>
+            </w:tcBorders>
+            <w:shd w:color="000000" w:fill="ffffff" w:val="clear"/>
+            <w:tcMar>
+              <w:left w:w="108" w:type="dxa"/>
+              <w:right w:w="108" w:type="dxa"/>
+            </w:tcMar>
+            <w:vAlign w:val="center"/>
+          </w:tcPr>
+          <w:p>
+            <w:pPr>
+              <w:spacing w:before="0" w:after="0" w:line="240"/>
+              <w:ind w:right="0" w:left="0" w:firstLine="0"/>
+              <w:jc w:val="center"/>
+              <w:rPr>
+                <w:color w:val="auto"/>
+                <w:spacing w:val="0"/>
+                <w:position w:val="0"/>
+              </w:rPr>
+            </w:pPr>
+            <w:r>
+              <w:rPr>
+                <w:rFonts w:ascii="Century" w:hAnsi="Century" w:cs="Century" w:eastAsia="Century"/>
+                <w:i/>
+                <w:color w:val="auto"/>
+                <w:spacing w:val="0"/>
+                <w:position w:val="0"/>
+                <w:sz w:val="32"/>
+                <w:shd w:fill="auto" w:val="clear"/>
+              </w:rPr>
+              <w:t xml:space="preserve">O(n)</w:t>
+            </w:r>
+          </w:p>
+        </w:tc>
+        <w:tc>
+          <w:tcPr>
+            <w:tcW w:w="1683" w:type="dxa"/>
+            <w:tcBorders>
+              <w:top w:val="single" w:color="000000" w:sz="4"/>
+              <w:left w:val="single" w:color="000000" w:sz="4"/>
+              <w:bottom w:val="single" w:color="000000" w:sz="4"/>
+              <w:right w:val="single" w:color="000000" w:sz="4"/>
+            </w:tcBorders>
+            <w:shd w:color="000000" w:fill="ffffff" w:val="clear"/>
+            <w:tcMar>
+              <w:left w:w="108" w:type="dxa"/>
+              <w:right w:w="108" w:type="dxa"/>
+            </w:tcMar>
+            <w:vAlign w:val="center"/>
+          </w:tcPr>
+          <w:p>
+            <w:pPr>
+              <w:spacing w:before="0" w:after="0" w:line="240"/>
+              <w:ind w:right="0" w:left="0" w:firstLine="0"/>
+              <w:jc w:val="center"/>
+              <w:rPr>
+                <w:color w:val="auto"/>
+                <w:spacing w:val="0"/>
+                <w:position w:val="0"/>
+              </w:rPr>
+            </w:pPr>
+            <w:r>
+              <w:rPr>
+                <w:rFonts w:ascii="Century" w:hAnsi="Century" w:cs="Century" w:eastAsia="Century"/>
+                <w:i/>
+                <w:color w:val="auto"/>
+                <w:spacing w:val="0"/>
+                <w:position w:val="0"/>
+                <w:sz w:val="32"/>
+                <w:shd w:fill="auto" w:val="clear"/>
+              </w:rPr>
+              <w:t xml:space="preserve">O(n)</w:t>
+            </w:r>
+          </w:p>
+        </w:tc>
+        <w:tc>
+          <w:tcPr>
+            <w:tcW w:w="1577" w:type="dxa"/>
+            <w:tcBorders>
+              <w:top w:val="single" w:color="000000" w:sz="4"/>
+              <w:left w:val="single" w:color="000000" w:sz="4"/>
+              <w:bottom w:val="single" w:color="000000" w:sz="4"/>
+              <w:right w:val="single" w:color="000000" w:sz="4"/>
+            </w:tcBorders>
+            <w:shd w:color="auto" w:fill="auto" w:val="clear"/>
+            <w:tcMar>
+              <w:left w:w="108" w:type="dxa"/>
+              <w:right w:w="108" w:type="dxa"/>
+            </w:tcMar>
+            <w:vAlign w:val="center"/>
+          </w:tcPr>
+          <w:p>
+            <w:pPr>
+              <w:spacing w:before="0" w:after="0" w:line="240"/>
+              <w:ind w:right="0" w:left="0" w:firstLine="0"/>
+              <w:jc w:val="center"/>
+              <w:rPr>
+                <w:color w:val="auto"/>
+                <w:spacing w:val="0"/>
+                <w:position w:val="0"/>
+              </w:rPr>
+            </w:pPr>
+            <w:r>
+              <w:rPr>
+                <w:rFonts w:ascii="Century" w:hAnsi="Century" w:cs="Century" w:eastAsia="Century"/>
+                <w:i/>
+                <w:color w:val="auto"/>
+                <w:spacing w:val="0"/>
+                <w:position w:val="0"/>
+                <w:sz w:val="32"/>
+                <w:shd w:fill="auto" w:val="clear"/>
+              </w:rPr>
+              <w:t xml:space="preserve">O(n)</w:t>
+            </w:r>
+          </w:p>
+        </w:tc>
+      </w:tr>
+    </w:tbl>
+    <w:p>
+      <w:pPr>
+        <w:spacing w:before="0" w:after="160" w:line="259"/>
+        <w:ind w:right="0" w:left="0" w:firstLine="0"/>
+        <w:jc w:val="left"/>
+        <w:rPr>
+          <w:rFonts w:ascii="Aptos" w:hAnsi="Aptos" w:cs="Aptos" w:eastAsia="Aptos"/>
+          <w:color w:val="auto"/>
+          <w:spacing w:val="0"/>
+          <w:position w:val="0"/>
+          <w:sz w:val="22"/>
+          <w:shd w:fill="auto" w:val="clear"/>
+        </w:rPr>
+      </w:pPr>
+    </w:p>
+    <w:p>
+      <w:pPr>
+        <w:spacing w:before="0" w:after="160" w:line="259"/>
+        <w:ind w:right="0" w:left="0" w:firstLine="0"/>
+        <w:jc w:val="left"/>
+        <w:rPr>
+          <w:rFonts w:ascii="Aptos" w:hAnsi="Aptos" w:cs="Aptos" w:eastAsia="Aptos"/>
+          <w:color w:val="auto"/>
+          <w:spacing w:val="0"/>
+          <w:position w:val="0"/>
+          <w:sz w:val="22"/>
+          <w:shd w:fill="auto" w:val="clear"/>
+        </w:rPr>
+      </w:pPr>
+    </w:p>
+    <w:p>
+      <w:pPr>
+        <w:keepNext w:val="true"/>
+        <w:keepLines w:val="true"/>
+        <w:spacing w:before="360" w:after="80" w:line="259"/>
+        <w:ind w:right="0" w:left="0" w:firstLine="0"/>
+        <w:jc w:val="left"/>
+        <w:rPr>
+          <w:rFonts w:ascii="Aptos Display" w:hAnsi="Aptos Display" w:cs="Aptos Display" w:eastAsia="Aptos Display"/>
+          <w:color w:val="0F4761"/>
+          <w:spacing w:val="0"/>
+          <w:position w:val="0"/>
+          <w:sz w:val="40"/>
+          <w:shd w:fill="auto" w:val="clear"/>
+        </w:rPr>
+      </w:pPr>
+      <w:r>
+        <w:rPr>
+          <w:rFonts w:ascii="Aptos Display" w:hAnsi="Aptos Display" w:cs="Aptos Display" w:eastAsia="Aptos Display"/>
+          <w:color w:val="0F4761"/>
+          <w:spacing w:val="0"/>
+          <w:position w:val="0"/>
+          <w:sz w:val="40"/>
+          <w:shd w:fill="auto" w:val="clear"/>
+        </w:rPr>
+        <w:t xml:space="preserve">TREE</w:t>
+      </w:r>
+    </w:p>
+    <w:tbl>
+      <w:tblPr/>
+      <w:tblGrid>
+        <w:gridCol w:w="1413"/>
+        <w:gridCol w:w="1701"/>
+        <w:gridCol w:w="1701"/>
+        <w:gridCol w:w="1701"/>
+        <w:gridCol w:w="1683"/>
+        <w:gridCol w:w="1577"/>
+      </w:tblGrid>
+      <w:tr>
+        <w:trPr>
+          <w:trHeight w:val="1" w:hRule="atLeast"/>
+          <w:jc w:val="left"/>
+        </w:trPr>
+        <w:tc>
+          <w:tcPr>
+            <w:tcW w:w="1413" w:type="dxa"/>
+            <w:vMerge w:val="restart"/>
+            <w:tcBorders>
+              <w:top w:val="single" w:color="000000" w:sz="4"/>
+              <w:left w:val="single" w:color="000000" w:sz="4"/>
+              <w:bottom w:val="single" w:color="000000" w:sz="4"/>
+              <w:right w:val="single" w:color="000000" w:sz="4"/>
+            </w:tcBorders>
+            <w:shd w:color="auto" w:fill="dae9f7" w:val="clear"/>
+            <w:tcMar>
+              <w:left w:w="108" w:type="dxa"/>
+              <w:right w:w="108" w:type="dxa"/>
+            </w:tcMar>
+            <w:vAlign w:val="center"/>
+          </w:tcPr>
+          <w:p>
+            <w:pPr>
+              <w:spacing w:before="0" w:after="0" w:line="240"/>
+              <w:ind w:right="0" w:left="0" w:firstLine="0"/>
+              <w:jc w:val="left"/>
+              <w:rPr>
+                <w:color w:val="auto"/>
+                <w:spacing w:val="0"/>
+                <w:position w:val="0"/>
+                <w:sz w:val="22"/>
                 <w:shd w:fill="auto" w:val="clear"/>
               </w:rPr>
             </w:pPr>

</xml_diff>